<commit_message>
api apollo server login dan register
</commit_message>
<xml_diff>
--- a/dokumentasi.docx
+++ b/dokumentasi.docx
@@ -268,8 +268,448 @@
       </w:r>
       <w:proofErr w:type="spellEnd"/>
     </w:p>
+    <w:p>
+      <w:proofErr w:type="spellStart"/>
+      <w:r>
+        <w:t>Pilih</w:t>
+      </w:r>
+      <w:proofErr w:type="spellEnd"/>
+      <w:r>
+        <w:t xml:space="preserve"> connect pada </w:t>
+      </w:r>
+      <w:proofErr w:type="spellStart"/>
+      <w:r>
+        <w:t>cluser</w:t>
+      </w:r>
+      <w:proofErr w:type="spellEnd"/>
+      <w:r>
+        <w:t xml:space="preserve"> </w:t>
+      </w:r>
+      <w:proofErr w:type="spellStart"/>
+      <w:r>
+        <w:t>tertentu</w:t>
+      </w:r>
+      <w:proofErr w:type="spellEnd"/>
+    </w:p>
+    <w:p>
+      <w:r>
+        <w:drawing>
+          <wp:inline distT="0" distB="0" distL="0" distR="0" wp14:anchorId="0E7D4E19" wp14:editId="795F8E21">
+            <wp:extent cx="5731510" cy="3926840"/>
+            <wp:effectExtent l="0" t="0" r="2540" b="0"/>
+            <wp:docPr id="960122847" name="Picture 1"/>
+            <wp:cNvGraphicFramePr>
+              <a:graphicFrameLocks xmlns:a="http://schemas.openxmlformats.org/drawingml/2006/main" noChangeAspect="1"/>
+            </wp:cNvGraphicFramePr>
+            <a:graphic xmlns:a="http://schemas.openxmlformats.org/drawingml/2006/main">
+              <a:graphicData uri="http://schemas.openxmlformats.org/drawingml/2006/picture">
+                <pic:pic xmlns:pic="http://schemas.openxmlformats.org/drawingml/2006/picture">
+                  <pic:nvPicPr>
+                    <pic:cNvPr id="960122847" name=""/>
+                    <pic:cNvPicPr/>
+                  </pic:nvPicPr>
+                  <pic:blipFill>
+                    <a:blip r:embed="rId7"/>
+                    <a:stretch>
+                      <a:fillRect/>
+                    </a:stretch>
+                  </pic:blipFill>
+                  <pic:spPr>
+                    <a:xfrm>
+                      <a:off x="0" y="0"/>
+                      <a:ext cx="5731510" cy="3926840"/>
+                    </a:xfrm>
+                    <a:prstGeom prst="rect">
+                      <a:avLst/>
+                    </a:prstGeom>
+                  </pic:spPr>
+                </pic:pic>
+              </a:graphicData>
+            </a:graphic>
+          </wp:inline>
+        </w:drawing>
+      </w:r>
+    </w:p>
+    <w:p>
+      <w:proofErr w:type="spellStart"/>
+      <w:r>
+        <w:t>Klik</w:t>
+      </w:r>
+      <w:proofErr w:type="spellEnd"/>
+      <w:r>
+        <w:t xml:space="preserve"> connect</w:t>
+      </w:r>
+    </w:p>
+    <w:p>
+      <w:r>
+        <w:drawing>
+          <wp:inline distT="0" distB="0" distL="0" distR="0" wp14:anchorId="40CD02F3" wp14:editId="53B1631C">
+            <wp:extent cx="5731510" cy="5142865"/>
+            <wp:effectExtent l="0" t="0" r="2540" b="635"/>
+            <wp:docPr id="586423852" name="Picture 1"/>
+            <wp:cNvGraphicFramePr>
+              <a:graphicFrameLocks xmlns:a="http://schemas.openxmlformats.org/drawingml/2006/main" noChangeAspect="1"/>
+            </wp:cNvGraphicFramePr>
+            <a:graphic xmlns:a="http://schemas.openxmlformats.org/drawingml/2006/main">
+              <a:graphicData uri="http://schemas.openxmlformats.org/drawingml/2006/picture">
+                <pic:pic xmlns:pic="http://schemas.openxmlformats.org/drawingml/2006/picture">
+                  <pic:nvPicPr>
+                    <pic:cNvPr id="586423852" name=""/>
+                    <pic:cNvPicPr/>
+                  </pic:nvPicPr>
+                  <pic:blipFill>
+                    <a:blip r:embed="rId8"/>
+                    <a:stretch>
+                      <a:fillRect/>
+                    </a:stretch>
+                  </pic:blipFill>
+                  <pic:spPr>
+                    <a:xfrm>
+                      <a:off x="0" y="0"/>
+                      <a:ext cx="5731510" cy="5142865"/>
+                    </a:xfrm>
+                    <a:prstGeom prst="rect">
+                      <a:avLst/>
+                    </a:prstGeom>
+                  </pic:spPr>
+                </pic:pic>
+              </a:graphicData>
+            </a:graphic>
+          </wp:inline>
+        </w:drawing>
+      </w:r>
+    </w:p>
+    <w:p>
+      <w:r>
+        <w:t xml:space="preserve">Copas </w:t>
+      </w:r>
+      <w:proofErr w:type="spellStart"/>
+      <w:r>
+        <w:t>nomor</w:t>
+      </w:r>
+      <w:proofErr w:type="spellEnd"/>
+      <w:r>
+        <w:t xml:space="preserve"> 3 link mongo </w:t>
+      </w:r>
+      <w:proofErr w:type="spellStart"/>
+      <w:r>
+        <w:t>dbnya</w:t>
+      </w:r>
+      <w:proofErr w:type="spellEnd"/>
+    </w:p>
+    <w:p>
+      <w:r>
+        <w:drawing>
+          <wp:inline distT="0" distB="0" distL="0" distR="0" wp14:anchorId="793CA323" wp14:editId="5E97A918">
+            <wp:extent cx="5731510" cy="2213610"/>
+            <wp:effectExtent l="0" t="0" r="2540" b="0"/>
+            <wp:docPr id="742561182" name="Picture 1"/>
+            <wp:cNvGraphicFramePr>
+              <a:graphicFrameLocks xmlns:a="http://schemas.openxmlformats.org/drawingml/2006/main" noChangeAspect="1"/>
+            </wp:cNvGraphicFramePr>
+            <a:graphic xmlns:a="http://schemas.openxmlformats.org/drawingml/2006/main">
+              <a:graphicData uri="http://schemas.openxmlformats.org/drawingml/2006/picture">
+                <pic:pic xmlns:pic="http://schemas.openxmlformats.org/drawingml/2006/picture">
+                  <pic:nvPicPr>
+                    <pic:cNvPr id="742561182" name=""/>
+                    <pic:cNvPicPr/>
+                  </pic:nvPicPr>
+                  <pic:blipFill>
+                    <a:blip r:embed="rId9"/>
+                    <a:stretch>
+                      <a:fillRect/>
+                    </a:stretch>
+                  </pic:blipFill>
+                  <pic:spPr>
+                    <a:xfrm>
+                      <a:off x="0" y="0"/>
+                      <a:ext cx="5731510" cy="2213610"/>
+                    </a:xfrm>
+                    <a:prstGeom prst="rect">
+                      <a:avLst/>
+                    </a:prstGeom>
+                  </pic:spPr>
+                </pic:pic>
+              </a:graphicData>
+            </a:graphic>
+          </wp:inline>
+        </w:drawing>
+      </w:r>
+    </w:p>
+    <w:p>
+      <w:r>
+        <w:t xml:space="preserve">Buat file config.js </w:t>
+      </w:r>
+      <w:proofErr w:type="spellStart"/>
+      <w:r>
+        <w:t>ubah</w:t>
+      </w:r>
+      <w:proofErr w:type="spellEnd"/>
+      <w:r>
+        <w:t xml:space="preserve"> tag </w:t>
+      </w:r>
+      <w:proofErr w:type="spellStart"/>
+      <w:r>
+        <w:t>db</w:t>
+      </w:r>
+      <w:proofErr w:type="spellEnd"/>
+      <w:r>
+        <w:t xml:space="preserve"> password </w:t>
+      </w:r>
+      <w:proofErr w:type="spellStart"/>
+      <w:r>
+        <w:t>menjadi</w:t>
+      </w:r>
+      <w:proofErr w:type="spellEnd"/>
+      <w:r>
+        <w:t xml:space="preserve"> password </w:t>
+      </w:r>
+      <w:proofErr w:type="spellStart"/>
+      <w:r>
+        <w:t>kalain</w:t>
+      </w:r>
+      <w:proofErr w:type="spellEnd"/>
+    </w:p>
+    <w:p>
+      <w:r>
+        <w:t>    MONGODB: 'mongodb+srv://</w:t>
+      </w:r>
+      <w:r>
+        <w:rPr>
+          <w:b/>
+          <w:bCs/>
+        </w:rPr>
+        <w:t>hanif</w:t>
+      </w:r>
+      <w:r>
+        <w:t>:</w:t>
+      </w:r>
+      <w:r>
+        <w:rPr>
+          <w:b/>
+          <w:bCs/>
+        </w:rPr>
+        <w:t>hanif999</w:t>
+      </w:r>
+      <w:r>
+        <w:t>@</w:t>
+      </w:r>
+      <w:r>
+        <w:rPr>
+          <w:b/>
+          <w:bCs/>
+        </w:rPr>
+        <w:t>cluster0</w:t>
+      </w:r>
+      <w:r>
+        <w:t>.evsapdp.mongodb.net/</w:t>
+      </w:r>
+      <w:r>
+        <w:rPr>
+          <w:b/>
+          <w:bCs/>
+        </w:rPr>
+        <w:t>merng</w:t>
+      </w:r>
+      <w:r>
+        <w:t>?appName=</w:t>
+      </w:r>
+      <w:r>
+        <w:rPr>
+          <w:b/>
+          <w:bCs/>
+        </w:rPr>
+        <w:t>Cluster0</w:t>
+      </w:r>
+      <w:r>
+        <w:t>'</w:t>
+      </w:r>
+    </w:p>
+    <w:p>
+      <w:proofErr w:type="spellStart"/>
+      <w:r>
+        <w:t>Pastikan</w:t>
+      </w:r>
+      <w:proofErr w:type="spellEnd"/>
+      <w:r>
+        <w:t xml:space="preserve"> </w:t>
+      </w:r>
+      <w:proofErr w:type="spellStart"/>
+      <w:r>
+        <w:t>uname</w:t>
+      </w:r>
+      <w:proofErr w:type="spellEnd"/>
+      <w:r>
+        <w:t xml:space="preserve"> d</w:t>
+      </w:r>
+      <w:proofErr w:type="spellStart"/>
+      <w:r>
+        <w:t>b</w:t>
+      </w:r>
+      <w:proofErr w:type="spellEnd"/>
+      <w:r>
+        <w:t xml:space="preserve"> </w:t>
+      </w:r>
+      <w:proofErr w:type="spellStart"/>
+      <w:r>
+        <w:t>uname</w:t>
+      </w:r>
+      <w:proofErr w:type="spellEnd"/>
+      <w:r>
+        <w:t xml:space="preserve"> </w:t>
+      </w:r>
+      <w:proofErr w:type="spellStart"/>
+      <w:r>
+        <w:t>db</w:t>
+      </w:r>
+      <w:proofErr w:type="spellEnd"/>
+      <w:r>
+        <w:t xml:space="preserve"> nama cluster dan nama </w:t>
+      </w:r>
+      <w:proofErr w:type="spellStart"/>
+      <w:r>
+        <w:t>db</w:t>
+      </w:r>
+      <w:proofErr w:type="spellEnd"/>
+      <w:r>
+        <w:t xml:space="preserve"> </w:t>
+      </w:r>
+      <w:proofErr w:type="spellStart"/>
+      <w:r>
+        <w:t>benar</w:t>
+      </w:r>
+      <w:proofErr w:type="spellEnd"/>
+      <w:r>
+        <w:t xml:space="preserve"> </w:t>
+      </w:r>
+    </w:p>
     <w:p/>
-    <w:p/>
+    <w:p>
+      <w:pPr>
+        <w:pStyle w:val="Heading1"/>
+        <w:numPr>
+          <w:ilvl w:val="0"/>
+          <w:numId w:val="1"/>
+        </w:numPr>
+      </w:pPr>
+      <w:r>
+        <w:t>REGISTER USER</w:t>
+      </w:r>
+    </w:p>
+    <w:p>
+      <w:r>
+        <w:t xml:space="preserve">Install </w:t>
+      </w:r>
+      <w:proofErr w:type="spellStart"/>
+      <w:r>
+        <w:t>nodemon</w:t>
+      </w:r>
+      <w:proofErr w:type="spellEnd"/>
+    </w:p>
+    <w:p>
+      <w:r>
+        <w:drawing>
+          <wp:inline distT="0" distB="0" distL="0" distR="0" wp14:anchorId="2EDDF8B4" wp14:editId="149ACE3C">
+            <wp:extent cx="4427604" cy="320068"/>
+            <wp:effectExtent l="0" t="0" r="0" b="3810"/>
+            <wp:docPr id="1342788746" name="Picture 1"/>
+            <wp:cNvGraphicFramePr>
+              <a:graphicFrameLocks xmlns:a="http://schemas.openxmlformats.org/drawingml/2006/main" noChangeAspect="1"/>
+            </wp:cNvGraphicFramePr>
+            <a:graphic xmlns:a="http://schemas.openxmlformats.org/drawingml/2006/main">
+              <a:graphicData uri="http://schemas.openxmlformats.org/drawingml/2006/picture">
+                <pic:pic xmlns:pic="http://schemas.openxmlformats.org/drawingml/2006/picture">
+                  <pic:nvPicPr>
+                    <pic:cNvPr id="1342788746" name=""/>
+                    <pic:cNvPicPr/>
+                  </pic:nvPicPr>
+                  <pic:blipFill>
+                    <a:blip r:embed="rId10"/>
+                    <a:stretch>
+                      <a:fillRect/>
+                    </a:stretch>
+                  </pic:blipFill>
+                  <pic:spPr>
+                    <a:xfrm>
+                      <a:off x="0" y="0"/>
+                      <a:ext cx="4427604" cy="320068"/>
+                    </a:xfrm>
+                    <a:prstGeom prst="rect">
+                      <a:avLst/>
+                    </a:prstGeom>
+                  </pic:spPr>
+                </pic:pic>
+              </a:graphicData>
+            </a:graphic>
+          </wp:inline>
+        </w:drawing>
+      </w:r>
+    </w:p>
+    <w:p>
+      <w:r>
+        <w:t xml:space="preserve">Install </w:t>
+      </w:r>
+      <w:proofErr w:type="spellStart"/>
+      <w:r>
+        <w:t>bcrypt</w:t>
+      </w:r>
+      <w:proofErr w:type="spellEnd"/>
+      <w:r>
+        <w:t xml:space="preserve"> </w:t>
+      </w:r>
+      <w:proofErr w:type="spellStart"/>
+      <w:r>
+        <w:t>json</w:t>
+      </w:r>
+      <w:proofErr w:type="spellEnd"/>
+      <w:r>
+        <w:t xml:space="preserve"> </w:t>
+      </w:r>
+      <w:proofErr w:type="spellStart"/>
+      <w:r>
+        <w:t>webtoken</w:t>
+      </w:r>
+      <w:proofErr w:type="spellEnd"/>
+    </w:p>
+    <w:p>
+      <w:r>
+        <w:drawing>
+          <wp:inline distT="0" distB="0" distL="0" distR="0" wp14:anchorId="50CB992C" wp14:editId="2DC014B0">
+            <wp:extent cx="4153260" cy="579170"/>
+            <wp:effectExtent l="0" t="0" r="0" b="0"/>
+            <wp:docPr id="105506073" name="Picture 1"/>
+            <wp:cNvGraphicFramePr>
+              <a:graphicFrameLocks xmlns:a="http://schemas.openxmlformats.org/drawingml/2006/main" noChangeAspect="1"/>
+            </wp:cNvGraphicFramePr>
+            <a:graphic xmlns:a="http://schemas.openxmlformats.org/drawingml/2006/main">
+              <a:graphicData uri="http://schemas.openxmlformats.org/drawingml/2006/picture">
+                <pic:pic xmlns:pic="http://schemas.openxmlformats.org/drawingml/2006/picture">
+                  <pic:nvPicPr>
+                    <pic:cNvPr id="105506073" name=""/>
+                    <pic:cNvPicPr/>
+                  </pic:nvPicPr>
+                  <pic:blipFill>
+                    <a:blip r:embed="rId11"/>
+                    <a:stretch>
+                      <a:fillRect/>
+                    </a:stretch>
+                  </pic:blipFill>
+                  <pic:spPr>
+                    <a:xfrm>
+                      <a:off x="0" y="0"/>
+                      <a:ext cx="4153260" cy="579170"/>
+                    </a:xfrm>
+                    <a:prstGeom prst="rect">
+                      <a:avLst/>
+                    </a:prstGeom>
+                  </pic:spPr>
+                </pic:pic>
+              </a:graphicData>
+            </a:graphic>
+          </wp:inline>
+        </w:drawing>
+      </w:r>
+    </w:p>
     <w:p>
       <w:pPr>
         <w:rPr>
@@ -987,7 +1427,6 @@
   <w:style w:type="character" w:default="1" w:styleId="DefaultParagraphFont">
     <w:name w:val="Default Paragraph Font"/>
     <w:uiPriority w:val="1"/>
-    <w:semiHidden/>
     <w:unhideWhenUsed/>
   </w:style>
   <w:style w:type="table" w:default="1" w:styleId="TableNormal">

</xml_diff>

<commit_message>
+ tambahan validasi sudah login atau belum + bisa get all post + bisa delete post + tidak bisa delete post yg bukan post user saat login
</commit_message>
<xml_diff>
--- a/dokumentasi.docx
+++ b/dokumentasi.docx
@@ -10,11 +10,9 @@
           <w:numId w:val="1"/>
         </w:numPr>
       </w:pPr>
-      <w:proofErr w:type="spellStart"/>
       <w:r>
         <w:t>Graphql</w:t>
       </w:r>
-      <w:proofErr w:type="spellEnd"/>
     </w:p>
     <w:p>
       <w:pPr>
@@ -43,23 +41,7 @@
           <w:b/>
           <w:bCs/>
         </w:rPr>
-        <w:t xml:space="preserve">Queries </w:t>
-      </w:r>
-      <w:proofErr w:type="spellStart"/>
-      <w:r>
-        <w:rPr>
-          <w:b/>
-          <w:bCs/>
-        </w:rPr>
-        <w:t>retrive</w:t>
-      </w:r>
-      <w:proofErr w:type="spellEnd"/>
-      <w:r>
-        <w:rPr>
-          <w:b/>
-          <w:bCs/>
-        </w:rPr>
-        <w:t xml:space="preserve"> data</w:t>
+        <w:t>Queries retrive data</w:t>
       </w:r>
     </w:p>
     <w:p>
@@ -84,7 +66,6 @@
           <w:bCs/>
         </w:rPr>
       </w:pPr>
-      <w:proofErr w:type="spellStart"/>
       <w:r>
         <w:rPr>
           <w:b/>
@@ -99,7 +80,6 @@
         </w:rPr>
         <w:t>ubscribtion</w:t>
       </w:r>
-      <w:proofErr w:type="spellEnd"/>
     </w:p>
     <w:p>
       <w:pPr>
@@ -115,6 +95,9 @@
     </w:p>
     <w:p>
       <w:r>
+        <w:rPr>
+          <w:noProof/>
+        </w:rPr>
         <w:drawing>
           <wp:inline distT="0" distB="0" distL="0" distR="0" wp14:anchorId="776AAFE2" wp14:editId="15E82031">
             <wp:extent cx="5731510" cy="3176270"/>
@@ -167,6 +150,9 @@
     </w:p>
     <w:p>
       <w:r>
+        <w:rPr>
+          <w:noProof/>
+        </w:rPr>
         <w:drawing>
           <wp:inline distT="0" distB="0" distL="0" distR="0" wp14:anchorId="4E31A790" wp14:editId="61F62776">
             <wp:extent cx="5151566" cy="4580017"/>
@@ -206,15 +192,7 @@
     </w:p>
     <w:p>
       <w:r>
-        <w:t xml:space="preserve">Integrasi </w:t>
-      </w:r>
-      <w:proofErr w:type="spellStart"/>
-      <w:r>
-        <w:t>awal</w:t>
-      </w:r>
-      <w:proofErr w:type="spellEnd"/>
-      <w:r>
-        <w:t xml:space="preserve"> apollo server</w:t>
+        <w:t>Integrasi awal apollo server</w:t>
       </w:r>
     </w:p>
     <w:p>
@@ -229,70 +207,24 @@
         <w:t>index node</w:t>
       </w:r>
       <w:r>
-        <w:t xml:space="preserve"> </w:t>
-      </w:r>
-      <w:proofErr w:type="spellStart"/>
-      <w:r>
-        <w:t>kemudian</w:t>
-      </w:r>
-      <w:proofErr w:type="spellEnd"/>
-      <w:r>
-        <w:t xml:space="preserve"> </w:t>
-      </w:r>
-      <w:proofErr w:type="spellStart"/>
-      <w:r>
-        <w:t>jalankan</w:t>
-      </w:r>
-      <w:proofErr w:type="spellEnd"/>
-      <w:r>
-        <w:t xml:space="preserve"> local </w:t>
-      </w:r>
-      <w:proofErr w:type="spellStart"/>
-      <w:r>
-        <w:t>servernya</w:t>
-      </w:r>
-      <w:proofErr w:type="spellEnd"/>
-    </w:p>
-    <w:p>
-      <w:proofErr w:type="spellStart"/>
-      <w:r>
-        <w:t>Koneksi</w:t>
-      </w:r>
-      <w:proofErr w:type="spellEnd"/>
-      <w:r>
-        <w:t xml:space="preserve"> </w:t>
-      </w:r>
-      <w:proofErr w:type="spellStart"/>
-      <w:r>
-        <w:t>monodb</w:t>
-      </w:r>
-      <w:proofErr w:type="spellEnd"/>
-    </w:p>
-    <w:p>
-      <w:proofErr w:type="spellStart"/>
-      <w:r>
-        <w:t>Pilih</w:t>
-      </w:r>
-      <w:proofErr w:type="spellEnd"/>
-      <w:r>
-        <w:t xml:space="preserve"> connect pada </w:t>
-      </w:r>
-      <w:proofErr w:type="spellStart"/>
-      <w:r>
-        <w:t>cluser</w:t>
-      </w:r>
-      <w:proofErr w:type="spellEnd"/>
-      <w:r>
-        <w:t xml:space="preserve"> </w:t>
-      </w:r>
-      <w:proofErr w:type="spellStart"/>
-      <w:r>
-        <w:t>tertentu</w:t>
-      </w:r>
-      <w:proofErr w:type="spellEnd"/>
-    </w:p>
-    <w:p>
-      <w:r>
+        <w:t xml:space="preserve"> kemudian jalankan local servernya</w:t>
+      </w:r>
+    </w:p>
+    <w:p>
+      <w:r>
+        <w:t>Koneksi monodb</w:t>
+      </w:r>
+    </w:p>
+    <w:p>
+      <w:r>
+        <w:t>Pilih connect pada cluser tertentu</w:t>
+      </w:r>
+    </w:p>
+    <w:p>
+      <w:r>
+        <w:rPr>
+          <w:noProof/>
+        </w:rPr>
         <w:drawing>
           <wp:inline distT="0" distB="0" distL="0" distR="0" wp14:anchorId="0E7D4E19" wp14:editId="795F8E21">
             <wp:extent cx="5731510" cy="3926840"/>
@@ -331,17 +263,15 @@
       </w:r>
     </w:p>
     <w:p>
-      <w:proofErr w:type="spellStart"/>
-      <w:r>
-        <w:t>Klik</w:t>
-      </w:r>
-      <w:proofErr w:type="spellEnd"/>
-      <w:r>
-        <w:t xml:space="preserve"> connect</w:t>
-      </w:r>
-    </w:p>
-    <w:p>
-      <w:r>
+      <w:r>
+        <w:t>Klik connect</w:t>
+      </w:r>
+    </w:p>
+    <w:p>
+      <w:r>
+        <w:rPr>
+          <w:noProof/>
+        </w:rPr>
         <w:drawing>
           <wp:inline distT="0" distB="0" distL="0" distR="0" wp14:anchorId="40CD02F3" wp14:editId="53B1631C">
             <wp:extent cx="5731510" cy="5142865"/>
@@ -381,24 +311,14 @@
     </w:p>
     <w:p>
       <w:r>
-        <w:t xml:space="preserve">Copas </w:t>
-      </w:r>
-      <w:proofErr w:type="spellStart"/>
-      <w:r>
-        <w:t>nomor</w:t>
-      </w:r>
-      <w:proofErr w:type="spellEnd"/>
-      <w:r>
-        <w:t xml:space="preserve"> 3 link mongo </w:t>
-      </w:r>
-      <w:proofErr w:type="spellStart"/>
-      <w:r>
-        <w:t>dbnya</w:t>
-      </w:r>
-      <w:proofErr w:type="spellEnd"/>
-    </w:p>
-    <w:p>
-      <w:r>
+        <w:t>Copas nomor 3 link mongo dbnya</w:t>
+      </w:r>
+    </w:p>
+    <w:p>
+      <w:r>
+        <w:rPr>
+          <w:noProof/>
+        </w:rPr>
         <w:drawing>
           <wp:inline distT="0" distB="0" distL="0" distR="0" wp14:anchorId="793CA323" wp14:editId="5E97A918">
             <wp:extent cx="5731510" cy="2213610"/>
@@ -438,37 +358,8 @@
     </w:p>
     <w:p>
       <w:r>
-        <w:t xml:space="preserve">Buat file config.js </w:t>
-      </w:r>
-      <w:proofErr w:type="spellStart"/>
-      <w:r>
-        <w:t>ubah</w:t>
-      </w:r>
-      <w:proofErr w:type="spellEnd"/>
-      <w:r>
-        <w:t xml:space="preserve"> tag </w:t>
-      </w:r>
-      <w:proofErr w:type="spellStart"/>
-      <w:r>
-        <w:t>db</w:t>
-      </w:r>
-      <w:proofErr w:type="spellEnd"/>
-      <w:r>
-        <w:t xml:space="preserve"> password </w:t>
-      </w:r>
-      <w:proofErr w:type="spellStart"/>
-      <w:r>
-        <w:t>menjadi</w:t>
-      </w:r>
-      <w:proofErr w:type="spellEnd"/>
-      <w:r>
-        <w:t xml:space="preserve"> password </w:t>
-      </w:r>
-      <w:proofErr w:type="spellStart"/>
-      <w:r>
-        <w:t>kalain</w:t>
-      </w:r>
-      <w:proofErr w:type="spellEnd"/>
+        <w:t>Buat file config.js ubah tag db password menjadi password kalain</w:t>
+      </w:r>
     </w:p>
     <w:p>
       <w:r>
@@ -526,61 +417,8 @@
       </w:r>
     </w:p>
     <w:p>
-      <w:proofErr w:type="spellStart"/>
-      <w:r>
-        <w:t>Pastikan</w:t>
-      </w:r>
-      <w:proofErr w:type="spellEnd"/>
-      <w:r>
-        <w:t xml:space="preserve"> </w:t>
-      </w:r>
-      <w:proofErr w:type="spellStart"/>
-      <w:r>
-        <w:t>uname</w:t>
-      </w:r>
-      <w:proofErr w:type="spellEnd"/>
-      <w:r>
-        <w:t xml:space="preserve"> d</w:t>
-      </w:r>
-      <w:proofErr w:type="spellStart"/>
-      <w:r>
-        <w:t>b</w:t>
-      </w:r>
-      <w:proofErr w:type="spellEnd"/>
-      <w:r>
-        <w:t xml:space="preserve"> </w:t>
-      </w:r>
-      <w:proofErr w:type="spellStart"/>
-      <w:r>
-        <w:t>uname</w:t>
-      </w:r>
-      <w:proofErr w:type="spellEnd"/>
-      <w:r>
-        <w:t xml:space="preserve"> </w:t>
-      </w:r>
-      <w:proofErr w:type="spellStart"/>
-      <w:r>
-        <w:t>db</w:t>
-      </w:r>
-      <w:proofErr w:type="spellEnd"/>
-      <w:r>
-        <w:t xml:space="preserve"> nama cluster dan nama </w:t>
-      </w:r>
-      <w:proofErr w:type="spellStart"/>
-      <w:r>
-        <w:t>db</w:t>
-      </w:r>
-      <w:proofErr w:type="spellEnd"/>
-      <w:r>
-        <w:t xml:space="preserve"> </w:t>
-      </w:r>
-      <w:proofErr w:type="spellStart"/>
-      <w:r>
-        <w:t>benar</w:t>
-      </w:r>
-      <w:proofErr w:type="spellEnd"/>
-      <w:r>
-        <w:t xml:space="preserve"> </w:t>
+      <w:r>
+        <w:t xml:space="preserve">Pastikan uname db uname db nama cluster dan nama db benar </w:t>
       </w:r>
     </w:p>
     <w:p/>
@@ -598,16 +436,14 @@
     </w:p>
     <w:p>
       <w:r>
-        <w:t xml:space="preserve">Install </w:t>
-      </w:r>
-      <w:proofErr w:type="spellStart"/>
-      <w:r>
-        <w:t>nodemon</w:t>
-      </w:r>
-      <w:proofErr w:type="spellEnd"/>
-    </w:p>
-    <w:p>
-      <w:r>
+        <w:t>Install nodemon</w:t>
+      </w:r>
+    </w:p>
+    <w:p>
+      <w:r>
+        <w:rPr>
+          <w:noProof/>
+        </w:rPr>
         <w:drawing>
           <wp:inline distT="0" distB="0" distL="0" distR="0" wp14:anchorId="2EDDF8B4" wp14:editId="149ACE3C">
             <wp:extent cx="4427604" cy="320068"/>
@@ -647,32 +483,14 @@
     </w:p>
     <w:p>
       <w:r>
-        <w:t xml:space="preserve">Install </w:t>
-      </w:r>
-      <w:proofErr w:type="spellStart"/>
-      <w:r>
-        <w:t>bcrypt</w:t>
-      </w:r>
-      <w:proofErr w:type="spellEnd"/>
-      <w:r>
-        <w:t xml:space="preserve"> </w:t>
-      </w:r>
-      <w:proofErr w:type="spellStart"/>
-      <w:r>
-        <w:t>json</w:t>
-      </w:r>
-      <w:proofErr w:type="spellEnd"/>
-      <w:r>
-        <w:t xml:space="preserve"> </w:t>
-      </w:r>
-      <w:proofErr w:type="spellStart"/>
-      <w:r>
-        <w:t>webtoken</w:t>
-      </w:r>
-      <w:proofErr w:type="spellEnd"/>
-    </w:p>
-    <w:p>
-      <w:r>
+        <w:t>Install bcrypt json webtoken</w:t>
+      </w:r>
+    </w:p>
+    <w:p>
+      <w:r>
+        <w:rPr>
+          <w:noProof/>
+        </w:rPr>
         <w:drawing>
           <wp:inline distT="0" distB="0" distL="0" distR="0" wp14:anchorId="50CB992C" wp14:editId="2DC014B0">
             <wp:extent cx="4153260" cy="579170"/>
@@ -717,6 +535,483 @@
           <w:bCs/>
         </w:rPr>
       </w:pPr>
+      <w:r>
+        <w:rPr>
+          <w:b/>
+          <w:bCs/>
+        </w:rPr>
+        <w:t>KONSEP</w:t>
+      </w:r>
+    </w:p>
+    <w:tbl>
+      <w:tblPr>
+        <w:tblStyle w:val="TableGrid"/>
+        <w:tblW w:w="0" w:type="auto"/>
+        <w:tblLook w:val="04A0" w:firstRow="1" w:lastRow="0" w:firstColumn="1" w:lastColumn="0" w:noHBand="0" w:noVBand="1"/>
+      </w:tblPr>
+      <w:tblGrid>
+        <w:gridCol w:w="997"/>
+        <w:gridCol w:w="8019"/>
+      </w:tblGrid>
+      <w:tr>
+        <w:trPr>
+          <w:trHeight w:val="192"/>
+        </w:trPr>
+        <w:tc>
+          <w:tcPr>
+            <w:tcW w:w="9016" w:type="dxa"/>
+            <w:gridSpan w:val="2"/>
+          </w:tcPr>
+          <w:p>
+            <w:pPr>
+              <w:rPr>
+                <w:b/>
+                <w:bCs/>
+              </w:rPr>
+            </w:pPr>
+            <w:r>
+              <w:rPr>
+                <w:b/>
+                <w:bCs/>
+              </w:rPr>
+              <w:t>General</w:t>
+            </w:r>
+          </w:p>
+          <w:p>
+            <w:pPr>
+              <w:rPr>
+                <w:b/>
+                <w:bCs/>
+              </w:rPr>
+            </w:pPr>
+            <w:r>
+              <w:rPr>
+                <w:b/>
+                <w:bCs/>
+              </w:rPr>
+              <w:t>Mutation: melakukan olah data di db</w:t>
+            </w:r>
+          </w:p>
+          <w:p>
+            <w:pPr>
+              <w:rPr>
+                <w:b/>
+                <w:bCs/>
+              </w:rPr>
+            </w:pPr>
+            <w:r>
+              <w:rPr>
+                <w:b/>
+                <w:bCs/>
+              </w:rPr>
+              <w:t>Query: melakukan fetch data di db</w:t>
+            </w:r>
+          </w:p>
+        </w:tc>
+      </w:tr>
+      <w:tr>
+        <w:trPr>
+          <w:trHeight w:val="348"/>
+        </w:trPr>
+        <w:tc>
+          <w:tcPr>
+            <w:tcW w:w="997" w:type="dxa"/>
+          </w:tcPr>
+          <w:p>
+            <w:pPr>
+              <w:rPr>
+                <w:b/>
+                <w:bCs/>
+              </w:rPr>
+            </w:pPr>
+            <w:r>
+              <w:rPr>
+                <w:b/>
+                <w:bCs/>
+              </w:rPr>
+              <w:t xml:space="preserve">Folder </w:t>
+            </w:r>
+          </w:p>
+        </w:tc>
+        <w:tc>
+          <w:tcPr>
+            <w:tcW w:w="8019" w:type="dxa"/>
+          </w:tcPr>
+          <w:p>
+            <w:pPr>
+              <w:rPr>
+                <w:b/>
+                <w:bCs/>
+              </w:rPr>
+            </w:pPr>
+            <w:r>
+              <w:rPr>
+                <w:b/>
+                <w:bCs/>
+              </w:rPr>
+              <w:t>Keterangan</w:t>
+            </w:r>
+          </w:p>
+        </w:tc>
+      </w:tr>
+      <w:tr>
+        <w:tc>
+          <w:tcPr>
+            <w:tcW w:w="997" w:type="dxa"/>
+          </w:tcPr>
+          <w:p>
+            <w:pPr>
+              <w:rPr>
+                <w:b/>
+                <w:bCs/>
+              </w:rPr>
+            </w:pPr>
+            <w:r>
+              <w:rPr>
+                <w:b/>
+                <w:bCs/>
+              </w:rPr>
+              <w:t>graphql</w:t>
+            </w:r>
+          </w:p>
+        </w:tc>
+        <w:tc>
+          <w:tcPr>
+            <w:tcW w:w="8019" w:type="dxa"/>
+          </w:tcPr>
+          <w:p>
+            <w:r>
+              <w:t xml:space="preserve">Folder </w:t>
+            </w:r>
+            <w:r>
+              <w:rPr>
+                <w:b/>
+                <w:bCs/>
+              </w:rPr>
+              <w:t>Resolver</w:t>
+            </w:r>
+            <w:r>
+              <w:t>:</w:t>
+            </w:r>
+          </w:p>
+          <w:p>
+            <w:pPr>
+              <w:pStyle w:val="ListParagraph"/>
+              <w:numPr>
+                <w:ilvl w:val="0"/>
+                <w:numId w:val="2"/>
+              </w:numPr>
+            </w:pPr>
+            <w:r>
+              <w:t xml:space="preserve">Index.js =  menampung </w:t>
+            </w:r>
+            <w:r>
+              <w:t xml:space="preserve">posts (query) dan users js </w:t>
+            </w:r>
+            <w:r>
+              <w:t>(mutation)</w:t>
+            </w:r>
+          </w:p>
+          <w:p>
+            <w:pPr>
+              <w:pStyle w:val="ListParagraph"/>
+              <w:numPr>
+                <w:ilvl w:val="0"/>
+                <w:numId w:val="2"/>
+              </w:numPr>
+            </w:pPr>
+            <w:r>
+              <w:t>Diikuti perantara logic dengan model:</w:t>
+            </w:r>
+          </w:p>
+          <w:p>
+            <w:pPr>
+              <w:pStyle w:val="ListParagraph"/>
+              <w:numPr>
+                <w:ilvl w:val="0"/>
+                <w:numId w:val="3"/>
+              </w:numPr>
+            </w:pPr>
+            <w:r>
+              <w:t>user.js = logic yang menghubungkan ke model User</w:t>
+            </w:r>
+          </w:p>
+          <w:p>
+            <w:pPr>
+              <w:pStyle w:val="ListParagraph"/>
+              <w:ind w:left="1080"/>
+            </w:pPr>
+            <w:r>
+              <w:t>di dalamnya berupa resolvers ada logicnya bisa query</w:t>
+            </w:r>
+          </w:p>
+          <w:p>
+            <w:pPr>
+              <w:pStyle w:val="ListParagraph"/>
+              <w:numPr>
+                <w:ilvl w:val="0"/>
+                <w:numId w:val="3"/>
+              </w:numPr>
+            </w:pPr>
+            <w:r>
+              <w:t>post.js = logic yang menghubungkan ke model Post</w:t>
+            </w:r>
+          </w:p>
+          <w:p>
+            <w:pPr>
+              <w:pStyle w:val="ListParagraph"/>
+              <w:ind w:left="1080"/>
+            </w:pPr>
+            <w:r>
+              <w:t>di dalamnya berupa resolvers ada logicnya bisa mutation</w:t>
+            </w:r>
+          </w:p>
+          <w:p>
+            <w:r>
+              <w:rPr>
+                <w:b/>
+                <w:bCs/>
+              </w:rPr>
+              <w:t>TypeDefs</w:t>
+            </w:r>
+            <w:r>
+              <w:t>:</w:t>
+            </w:r>
+          </w:p>
+          <w:p>
+            <w:r>
+              <w:t xml:space="preserve">  </w:t>
+            </w:r>
+            <w:r>
+              <w:t>Adalah sekumpulan schema atau blueprint yg dapat langsung digunakan di apollo    server kiri typedefs pada vscode kanan schemanya</w:t>
+            </w:r>
+          </w:p>
+          <w:p>
+            <w:r>
+              <w:drawing>
+                <wp:inline distT="0" distB="0" distL="0" distR="0" wp14:anchorId="0321B9EA" wp14:editId="48ADF0A1">
+                  <wp:extent cx="2446916" cy="3139440"/>
+                  <wp:effectExtent l="0" t="0" r="0" b="3810"/>
+                  <wp:docPr id="333393626" name="Picture 1"/>
+                  <wp:cNvGraphicFramePr>
+                    <a:graphicFrameLocks xmlns:a="http://schemas.openxmlformats.org/drawingml/2006/main" noChangeAspect="1"/>
+                  </wp:cNvGraphicFramePr>
+                  <a:graphic xmlns:a="http://schemas.openxmlformats.org/drawingml/2006/main">
+                    <a:graphicData uri="http://schemas.openxmlformats.org/drawingml/2006/picture">
+                      <pic:pic xmlns:pic="http://schemas.openxmlformats.org/drawingml/2006/picture">
+                        <pic:nvPicPr>
+                          <pic:cNvPr id="333393626" name=""/>
+                          <pic:cNvPicPr/>
+                        </pic:nvPicPr>
+                        <pic:blipFill>
+                          <a:blip r:embed="rId12"/>
+                          <a:stretch>
+                            <a:fillRect/>
+                          </a:stretch>
+                        </pic:blipFill>
+                        <pic:spPr>
+                          <a:xfrm>
+                            <a:off x="0" y="0"/>
+                            <a:ext cx="2451335" cy="3145110"/>
+                          </a:xfrm>
+                          <a:prstGeom prst="rect">
+                            <a:avLst/>
+                          </a:prstGeom>
+                        </pic:spPr>
+                      </pic:pic>
+                    </a:graphicData>
+                  </a:graphic>
+                </wp:inline>
+              </w:drawing>
+            </w:r>
+            <w:r>
+              <w:drawing>
+                <wp:inline distT="0" distB="0" distL="0" distR="0" wp14:anchorId="3063BEFF" wp14:editId="50DA387B">
+                  <wp:extent cx="2156632" cy="3099892"/>
+                  <wp:effectExtent l="0" t="0" r="0" b="5715"/>
+                  <wp:docPr id="1006865102" name="Picture 1"/>
+                  <wp:cNvGraphicFramePr>
+                    <a:graphicFrameLocks xmlns:a="http://schemas.openxmlformats.org/drawingml/2006/main" noChangeAspect="1"/>
+                  </wp:cNvGraphicFramePr>
+                  <a:graphic xmlns:a="http://schemas.openxmlformats.org/drawingml/2006/main">
+                    <a:graphicData uri="http://schemas.openxmlformats.org/drawingml/2006/picture">
+                      <pic:pic xmlns:pic="http://schemas.openxmlformats.org/drawingml/2006/picture">
+                        <pic:nvPicPr>
+                          <pic:cNvPr id="1006865102" name=""/>
+                          <pic:cNvPicPr/>
+                        </pic:nvPicPr>
+                        <pic:blipFill>
+                          <a:blip r:embed="rId13"/>
+                          <a:stretch>
+                            <a:fillRect/>
+                          </a:stretch>
+                        </pic:blipFill>
+                        <pic:spPr>
+                          <a:xfrm>
+                            <a:off x="0" y="0"/>
+                            <a:ext cx="2158344" cy="3102353"/>
+                          </a:xfrm>
+                          <a:prstGeom prst="rect">
+                            <a:avLst/>
+                          </a:prstGeom>
+                        </pic:spPr>
+                      </pic:pic>
+                    </a:graphicData>
+                  </a:graphic>
+                </wp:inline>
+              </w:drawing>
+            </w:r>
+          </w:p>
+          <w:p/>
+        </w:tc>
+      </w:tr>
+      <w:tr>
+        <w:tc>
+          <w:tcPr>
+            <w:tcW w:w="997" w:type="dxa"/>
+          </w:tcPr>
+          <w:p>
+            <w:pPr>
+              <w:rPr>
+                <w:b/>
+                <w:bCs/>
+              </w:rPr>
+            </w:pPr>
+            <w:r>
+              <w:rPr>
+                <w:b/>
+                <w:bCs/>
+              </w:rPr>
+              <w:t>models</w:t>
+            </w:r>
+          </w:p>
+        </w:tc>
+        <w:tc>
+          <w:tcPr>
+            <w:tcW w:w="8019" w:type="dxa"/>
+          </w:tcPr>
+          <w:p>
+            <w:r>
+              <w:t>Menentukan field apa saja pada collection di mongo db</w:t>
+            </w:r>
+            <w:r>
+              <w:t xml:space="preserve"> beserta relasi antar model</w:t>
+            </w:r>
+          </w:p>
+        </w:tc>
+      </w:tr>
+      <w:tr>
+        <w:tc>
+          <w:tcPr>
+            <w:tcW w:w="997" w:type="dxa"/>
+          </w:tcPr>
+          <w:p>
+            <w:pPr>
+              <w:rPr>
+                <w:b/>
+                <w:bCs/>
+              </w:rPr>
+            </w:pPr>
+            <w:r>
+              <w:rPr>
+                <w:b/>
+                <w:bCs/>
+              </w:rPr>
+              <w:t>utils</w:t>
+            </w:r>
+          </w:p>
+        </w:tc>
+        <w:tc>
+          <w:tcPr>
+            <w:tcW w:w="8019" w:type="dxa"/>
+          </w:tcPr>
+          <w:p>
+            <w:r>
+              <w:t>Menentukan validasi dari awal hingga akhir. Atau utilitas lainnya, digunakan dalam resolver</w:t>
+            </w:r>
+          </w:p>
+        </w:tc>
+      </w:tr>
+      <w:tr>
+        <w:tc>
+          <w:tcPr>
+            <w:tcW w:w="997" w:type="dxa"/>
+          </w:tcPr>
+          <w:p>
+            <w:pPr>
+              <w:rPr>
+                <w:b/>
+                <w:bCs/>
+              </w:rPr>
+            </w:pPr>
+            <w:r>
+              <w:rPr>
+                <w:b/>
+                <w:bCs/>
+              </w:rPr>
+              <w:t>Config.js</w:t>
+            </w:r>
+          </w:p>
+        </w:tc>
+        <w:tc>
+          <w:tcPr>
+            <w:tcW w:w="8019" w:type="dxa"/>
+          </w:tcPr>
+          <w:p>
+            <w:r>
+              <w:t>Untuk koneski</w:t>
+            </w:r>
+          </w:p>
+        </w:tc>
+      </w:tr>
+      <w:tr>
+        <w:tc>
+          <w:tcPr>
+            <w:tcW w:w="997" w:type="dxa"/>
+          </w:tcPr>
+          <w:p>
+            <w:pPr>
+              <w:rPr>
+                <w:b/>
+                <w:bCs/>
+              </w:rPr>
+            </w:pPr>
+            <w:r>
+              <w:rPr>
+                <w:b/>
+                <w:bCs/>
+              </w:rPr>
+              <w:t>Index.js</w:t>
+            </w:r>
+          </w:p>
+        </w:tc>
+        <w:tc>
+          <w:tcPr>
+            <w:tcW w:w="8019" w:type="dxa"/>
+          </w:tcPr>
+          <w:p>
+            <w:r>
+              <w:t>Integrasi resolvers dan typedefs pada apollo server agar melalui server tersebut bisa diutak atik</w:t>
+            </w:r>
+          </w:p>
+        </w:tc>
+      </w:tr>
+    </w:tbl>
+    <w:p>
+      <w:pPr>
+        <w:rPr>
+          <w:b/>
+          <w:bCs/>
+        </w:rPr>
+      </w:pPr>
+    </w:p>
+    <w:p>
+      <w:pPr>
+        <w:rPr>
+          <w:b/>
+          <w:bCs/>
+        </w:rPr>
+      </w:pPr>
     </w:p>
     <w:sectPr>
       <w:pgSz w:w="11906" w:h="16838"/>
@@ -731,6 +1026,184 @@
 <file path=word/numbering.xml><?xml version="1.0" encoding="utf-8"?>
 <w:numbering xmlns:wpc="http://schemas.microsoft.com/office/word/2010/wordprocessingCanvas" xmlns:cx="http://schemas.microsoft.com/office/drawing/2014/chartex" xmlns:cx1="http://schemas.microsoft.com/office/drawing/2015/9/8/chartex" xmlns:cx2="http://schemas.microsoft.com/office/drawing/2015/10/21/chartex" xmlns:cx3="http://schemas.microsoft.com/office/drawing/2016/5/9/chartex" xmlns:cx4="http://schemas.microsoft.com/office/drawing/2016/5/10/chartex" xmlns:cx5="http://schemas.microsoft.com/office/drawing/2016/5/11/chartex" xmlns:cx6="http://schemas.microsoft.com/office/drawing/2016/5/12/chartex" xmlns:cx7="http://schemas.microsoft.com/office/drawing/2016/5/13/chartex" xmlns:cx8="http://schemas.microsoft.com/office/drawing/2016/5/14/chartex" xmlns:mc="http://schemas.openxmlformats.org/markup-compatibility/2006" xmlns:aink="http://schemas.microsoft.com/office/drawing/2016/ink" xmlns:am3d="http://schemas.microsoft.com/office/drawing/2017/model3d" xmlns:o="urn:schemas-microsoft-com:office:office" xmlns:oel="http://schemas.microsoft.com/office/2019/extlst" xmlns:r="http://schemas.openxmlformats.org/officeDocument/2006/relationships" xmlns:m="http://schemas.openxmlformats.org/officeDocument/2006/math" xmlns:v="urn:schemas-microsoft-com:vml" xmlns:wp14="http://schemas.microsoft.com/office/word/2010/wordprocessingDrawing" xmlns:wp="http://schemas.openxmlformats.org/drawingml/2006/wordprocessingDrawing" xmlns:w10="urn:schemas-microsoft-com:office:word" xmlns:w="http://schemas.openxmlformats.org/wordprocessingml/2006/main" xmlns:w14="http://schemas.microsoft.com/office/word/2010/wordml" xmlns:w15="http://schemas.microsoft.com/office/word/2012/wordml" xmlns:w16cex="http://schemas.microsoft.com/office/word/2018/wordml/cex" xmlns:w16cid="http://schemas.microsoft.com/office/word/2016/wordml/cid" xmlns:w16="http://schemas.microsoft.com/office/word/2018/wordml" xmlns:w16du="http://schemas.microsoft.com/office/word/2023/wordml/word16du" xmlns:w16sdtdh="http://schemas.microsoft.com/office/word/2020/wordml/sdtdatahash" xmlns:w16sdtfl="http://schemas.microsoft.com/office/word/2024/wordml/sdtformatlock" xmlns:w16se="http://schemas.microsoft.com/office/word/2015/wordml/symex" xmlns:wpg="http://schemas.microsoft.com/office/word/2010/wordprocessingGroup" xmlns:wpi="http://schemas.microsoft.com/office/word/2010/wordprocessingInk" xmlns:wne="http://schemas.microsoft.com/office/word/2006/wordml" xmlns:wps="http://schemas.microsoft.com/office/word/2010/wordprocessingShape" mc:Ignorable="w14 w15 w16se w16cid w16 w16cex w16sdtdh w16sdtfl w16du wp14">
   <w:abstractNum w:abstractNumId="0" w15:restartNumberingAfterBreak="0">
+    <w:nsid w:val="58FC7DD0"/>
+    <w:multiLevelType w:val="hybridMultilevel"/>
+    <w:tmpl w:val="E8D4A480"/>
+    <w:lvl w:ilvl="0" w:tplc="5E069D10">
+      <w:start w:val="1"/>
+      <w:numFmt w:val="lowerLetter"/>
+      <w:lvlText w:val="%1."/>
+      <w:lvlJc w:val="left"/>
+      <w:pPr>
+        <w:ind w:left="1080" w:hanging="360"/>
+      </w:pPr>
+      <w:rPr>
+        <w:rFonts w:hint="default"/>
+      </w:rPr>
+    </w:lvl>
+    <w:lvl w:ilvl="1" w:tplc="38090019" w:tentative="1">
+      <w:start w:val="1"/>
+      <w:numFmt w:val="lowerLetter"/>
+      <w:lvlText w:val="%2."/>
+      <w:lvlJc w:val="left"/>
+      <w:pPr>
+        <w:ind w:left="1800" w:hanging="360"/>
+      </w:pPr>
+    </w:lvl>
+    <w:lvl w:ilvl="2" w:tplc="3809001B" w:tentative="1">
+      <w:start w:val="1"/>
+      <w:numFmt w:val="lowerRoman"/>
+      <w:lvlText w:val="%3."/>
+      <w:lvlJc w:val="right"/>
+      <w:pPr>
+        <w:ind w:left="2520" w:hanging="180"/>
+      </w:pPr>
+    </w:lvl>
+    <w:lvl w:ilvl="3" w:tplc="3809000F" w:tentative="1">
+      <w:start w:val="1"/>
+      <w:numFmt w:val="decimal"/>
+      <w:lvlText w:val="%4."/>
+      <w:lvlJc w:val="left"/>
+      <w:pPr>
+        <w:ind w:left="3240" w:hanging="360"/>
+      </w:pPr>
+    </w:lvl>
+    <w:lvl w:ilvl="4" w:tplc="38090019" w:tentative="1">
+      <w:start w:val="1"/>
+      <w:numFmt w:val="lowerLetter"/>
+      <w:lvlText w:val="%5."/>
+      <w:lvlJc w:val="left"/>
+      <w:pPr>
+        <w:ind w:left="3960" w:hanging="360"/>
+      </w:pPr>
+    </w:lvl>
+    <w:lvl w:ilvl="5" w:tplc="3809001B" w:tentative="1">
+      <w:start w:val="1"/>
+      <w:numFmt w:val="lowerRoman"/>
+      <w:lvlText w:val="%6."/>
+      <w:lvlJc w:val="right"/>
+      <w:pPr>
+        <w:ind w:left="4680" w:hanging="180"/>
+      </w:pPr>
+    </w:lvl>
+    <w:lvl w:ilvl="6" w:tplc="3809000F" w:tentative="1">
+      <w:start w:val="1"/>
+      <w:numFmt w:val="decimal"/>
+      <w:lvlText w:val="%7."/>
+      <w:lvlJc w:val="left"/>
+      <w:pPr>
+        <w:ind w:left="5400" w:hanging="360"/>
+      </w:pPr>
+    </w:lvl>
+    <w:lvl w:ilvl="7" w:tplc="38090019" w:tentative="1">
+      <w:start w:val="1"/>
+      <w:numFmt w:val="lowerLetter"/>
+      <w:lvlText w:val="%8."/>
+      <w:lvlJc w:val="left"/>
+      <w:pPr>
+        <w:ind w:left="6120" w:hanging="360"/>
+      </w:pPr>
+    </w:lvl>
+    <w:lvl w:ilvl="8" w:tplc="3809001B" w:tentative="1">
+      <w:start w:val="1"/>
+      <w:numFmt w:val="lowerRoman"/>
+      <w:lvlText w:val="%9."/>
+      <w:lvlJc w:val="right"/>
+      <w:pPr>
+        <w:ind w:left="6840" w:hanging="180"/>
+      </w:pPr>
+    </w:lvl>
+  </w:abstractNum>
+  <w:abstractNum w:abstractNumId="1" w15:restartNumberingAfterBreak="0">
+    <w:nsid w:val="72EA39E5"/>
+    <w:multiLevelType w:val="hybridMultilevel"/>
+    <w:tmpl w:val="957C3FBA"/>
+    <w:lvl w:ilvl="0" w:tplc="3809000F">
+      <w:start w:val="1"/>
+      <w:numFmt w:val="decimal"/>
+      <w:lvlText w:val="%1."/>
+      <w:lvlJc w:val="left"/>
+      <w:pPr>
+        <w:ind w:left="720" w:hanging="360"/>
+      </w:pPr>
+      <w:rPr>
+        <w:rFonts w:hint="default"/>
+      </w:rPr>
+    </w:lvl>
+    <w:lvl w:ilvl="1" w:tplc="38090019" w:tentative="1">
+      <w:start w:val="1"/>
+      <w:numFmt w:val="lowerLetter"/>
+      <w:lvlText w:val="%2."/>
+      <w:lvlJc w:val="left"/>
+      <w:pPr>
+        <w:ind w:left="1440" w:hanging="360"/>
+      </w:pPr>
+    </w:lvl>
+    <w:lvl w:ilvl="2" w:tplc="3809001B" w:tentative="1">
+      <w:start w:val="1"/>
+      <w:numFmt w:val="lowerRoman"/>
+      <w:lvlText w:val="%3."/>
+      <w:lvlJc w:val="right"/>
+      <w:pPr>
+        <w:ind w:left="2160" w:hanging="180"/>
+      </w:pPr>
+    </w:lvl>
+    <w:lvl w:ilvl="3" w:tplc="3809000F" w:tentative="1">
+      <w:start w:val="1"/>
+      <w:numFmt w:val="decimal"/>
+      <w:lvlText w:val="%4."/>
+      <w:lvlJc w:val="left"/>
+      <w:pPr>
+        <w:ind w:left="2880" w:hanging="360"/>
+      </w:pPr>
+    </w:lvl>
+    <w:lvl w:ilvl="4" w:tplc="38090019" w:tentative="1">
+      <w:start w:val="1"/>
+      <w:numFmt w:val="lowerLetter"/>
+      <w:lvlText w:val="%5."/>
+      <w:lvlJc w:val="left"/>
+      <w:pPr>
+        <w:ind w:left="3600" w:hanging="360"/>
+      </w:pPr>
+    </w:lvl>
+    <w:lvl w:ilvl="5" w:tplc="3809001B" w:tentative="1">
+      <w:start w:val="1"/>
+      <w:numFmt w:val="lowerRoman"/>
+      <w:lvlText w:val="%6."/>
+      <w:lvlJc w:val="right"/>
+      <w:pPr>
+        <w:ind w:left="4320" w:hanging="180"/>
+      </w:pPr>
+    </w:lvl>
+    <w:lvl w:ilvl="6" w:tplc="3809000F" w:tentative="1">
+      <w:start w:val="1"/>
+      <w:numFmt w:val="decimal"/>
+      <w:lvlText w:val="%7."/>
+      <w:lvlJc w:val="left"/>
+      <w:pPr>
+        <w:ind w:left="5040" w:hanging="360"/>
+      </w:pPr>
+    </w:lvl>
+    <w:lvl w:ilvl="7" w:tplc="38090019" w:tentative="1">
+      <w:start w:val="1"/>
+      <w:numFmt w:val="lowerLetter"/>
+      <w:lvlText w:val="%8."/>
+      <w:lvlJc w:val="left"/>
+      <w:pPr>
+        <w:ind w:left="5760" w:hanging="360"/>
+      </w:pPr>
+    </w:lvl>
+    <w:lvl w:ilvl="8" w:tplc="3809001B" w:tentative="1">
+      <w:start w:val="1"/>
+      <w:numFmt w:val="lowerRoman"/>
+      <w:lvlText w:val="%9."/>
+      <w:lvlJc w:val="right"/>
+      <w:pPr>
+        <w:ind w:left="6480" w:hanging="180"/>
+      </w:pPr>
+    </w:lvl>
+  </w:abstractNum>
+  <w:abstractNum w:abstractNumId="2" w15:restartNumberingAfterBreak="0">
     <w:nsid w:val="7A0862BF"/>
     <w:multiLevelType w:val="hybridMultilevel"/>
     <w:tmpl w:val="4A12E3FE"/>
@@ -820,6 +1293,12 @@
     </w:lvl>
   </w:abstractNum>
   <w:num w:numId="1" w16cid:durableId="954868979">
+    <w:abstractNumId w:val="2"/>
+  </w:num>
+  <w:num w:numId="2" w16cid:durableId="1451432669">
+    <w:abstractNumId w:val="1"/>
+  </w:num>
+  <w:num w:numId="3" w16cid:durableId="899555724">
     <w:abstractNumId w:val="0"/>
   </w:num>
 </w:numbering>
@@ -1427,6 +1906,7 @@
   <w:style w:type="character" w:default="1" w:styleId="DefaultParagraphFont">
     <w:name w:val="Default Paragraph Font"/>
     <w:uiPriority w:val="1"/>
+    <w:semiHidden/>
     <w:unhideWhenUsed/>
   </w:style>
   <w:style w:type="table" w:default="1" w:styleId="TableNormal">
@@ -1738,6 +2218,25 @@
       <w:color w:val="2F5496" w:themeColor="accent1" w:themeShade="BF"/>
       <w:spacing w:val="5"/>
     </w:rPr>
+  </w:style>
+  <w:style w:type="table" w:styleId="TableGrid">
+    <w:name w:val="Table Grid"/>
+    <w:basedOn w:val="TableNormal"/>
+    <w:uiPriority w:val="39"/>
+    <w:rsid w:val="00F66D1F"/>
+    <w:pPr>
+      <w:spacing w:after="0" w:line="240" w:lineRule="auto"/>
+    </w:pPr>
+    <w:tblPr>
+      <w:tblBorders>
+        <w:top w:val="single" w:sz="4" w:space="0" w:color="auto"/>
+        <w:left w:val="single" w:sz="4" w:space="0" w:color="auto"/>
+        <w:bottom w:val="single" w:sz="4" w:space="0" w:color="auto"/>
+        <w:right w:val="single" w:sz="4" w:space="0" w:color="auto"/>
+        <w:insideH w:val="single" w:sz="4" w:space="0" w:color="auto"/>
+        <w:insideV w:val="single" w:sz="4" w:space="0" w:color="auto"/>
+      </w:tblBorders>
+    </w:tblPr>
   </w:style>
 </w:styles>
 </file>

</xml_diff>

<commit_message>
setup awal client dengan backend
</commit_message>
<xml_diff>
--- a/dokumentasi.docx
+++ b/dokumentasi.docx
@@ -10,9 +10,11 @@
           <w:numId w:val="1"/>
         </w:numPr>
       </w:pPr>
+      <w:proofErr w:type="spellStart"/>
       <w:r>
         <w:t>Graphql</w:t>
       </w:r>
+      <w:proofErr w:type="spellEnd"/>
     </w:p>
     <w:p>
       <w:pPr>
@@ -41,7 +43,23 @@
           <w:b/>
           <w:bCs/>
         </w:rPr>
-        <w:t>Queries retrive data</w:t>
+        <w:t xml:space="preserve">Queries </w:t>
+      </w:r>
+      <w:proofErr w:type="spellStart"/>
+      <w:r>
+        <w:rPr>
+          <w:b/>
+          <w:bCs/>
+        </w:rPr>
+        <w:t>retrive</w:t>
+      </w:r>
+      <w:proofErr w:type="spellEnd"/>
+      <w:r>
+        <w:rPr>
+          <w:b/>
+          <w:bCs/>
+        </w:rPr>
+        <w:t xml:space="preserve"> data</w:t>
       </w:r>
     </w:p>
     <w:p>
@@ -66,6 +84,7 @@
           <w:bCs/>
         </w:rPr>
       </w:pPr>
+      <w:proofErr w:type="spellStart"/>
       <w:r>
         <w:rPr>
           <w:b/>
@@ -80,6 +99,7 @@
         </w:rPr>
         <w:t>ubscribtion</w:t>
       </w:r>
+      <w:proofErr w:type="spellEnd"/>
     </w:p>
     <w:p>
       <w:pPr>
@@ -192,7 +212,15 @@
     </w:p>
     <w:p>
       <w:r>
-        <w:t>Integrasi awal apollo server</w:t>
+        <w:t xml:space="preserve">Integrasi </w:t>
+      </w:r>
+      <w:proofErr w:type="spellStart"/>
+      <w:r>
+        <w:t>awal</w:t>
+      </w:r>
+      <w:proofErr w:type="spellEnd"/>
+      <w:r>
+        <w:t xml:space="preserve"> apollo server</w:t>
       </w:r>
     </w:p>
     <w:p>
@@ -207,18 +235,67 @@
         <w:t>index node</w:t>
       </w:r>
       <w:r>
-        <w:t xml:space="preserve"> kemudian jalankan local servernya</w:t>
-      </w:r>
-    </w:p>
-    <w:p>
-      <w:r>
-        <w:t>Koneksi monodb</w:t>
-      </w:r>
-    </w:p>
-    <w:p>
-      <w:r>
-        <w:t>Pilih connect pada cluser tertentu</w:t>
-      </w:r>
+        <w:t xml:space="preserve"> </w:t>
+      </w:r>
+      <w:proofErr w:type="spellStart"/>
+      <w:r>
+        <w:t>kemudian</w:t>
+      </w:r>
+      <w:proofErr w:type="spellEnd"/>
+      <w:r>
+        <w:t xml:space="preserve"> </w:t>
+      </w:r>
+      <w:proofErr w:type="spellStart"/>
+      <w:r>
+        <w:t>jalankan</w:t>
+      </w:r>
+      <w:proofErr w:type="spellEnd"/>
+      <w:r>
+        <w:t xml:space="preserve"> local </w:t>
+      </w:r>
+      <w:proofErr w:type="spellStart"/>
+      <w:r>
+        <w:t>servernya</w:t>
+      </w:r>
+      <w:proofErr w:type="spellEnd"/>
+    </w:p>
+    <w:p>
+      <w:proofErr w:type="spellStart"/>
+      <w:r>
+        <w:t>Koneksi</w:t>
+      </w:r>
+      <w:proofErr w:type="spellEnd"/>
+      <w:r>
+        <w:t xml:space="preserve"> </w:t>
+      </w:r>
+      <w:proofErr w:type="spellStart"/>
+      <w:r>
+        <w:t>monodb</w:t>
+      </w:r>
+      <w:proofErr w:type="spellEnd"/>
+    </w:p>
+    <w:p>
+      <w:proofErr w:type="spellStart"/>
+      <w:r>
+        <w:t>Pilih</w:t>
+      </w:r>
+      <w:proofErr w:type="spellEnd"/>
+      <w:r>
+        <w:t xml:space="preserve"> connect pada </w:t>
+      </w:r>
+      <w:proofErr w:type="spellStart"/>
+      <w:r>
+        <w:t>cluser</w:t>
+      </w:r>
+      <w:proofErr w:type="spellEnd"/>
+      <w:r>
+        <w:t xml:space="preserve"> </w:t>
+      </w:r>
+      <w:proofErr w:type="spellStart"/>
+      <w:r>
+        <w:t>tertentu</w:t>
+      </w:r>
+      <w:proofErr w:type="spellEnd"/>
     </w:p>
     <w:p>
       <w:r>
@@ -263,8 +340,13 @@
       </w:r>
     </w:p>
     <w:p>
-      <w:r>
-        <w:t>Klik connect</w:t>
+      <w:proofErr w:type="spellStart"/>
+      <w:r>
+        <w:t>Klik</w:t>
+      </w:r>
+      <w:proofErr w:type="spellEnd"/>
+      <w:r>
+        <w:t xml:space="preserve"> connect</w:t>
       </w:r>
     </w:p>
     <w:p>
@@ -311,8 +393,21 @@
     </w:p>
     <w:p>
       <w:r>
-        <w:t>Copas nomor 3 link mongo dbnya</w:t>
-      </w:r>
+        <w:t xml:space="preserve">Copas </w:t>
+      </w:r>
+      <w:proofErr w:type="spellStart"/>
+      <w:r>
+        <w:t>nomor</w:t>
+      </w:r>
+      <w:proofErr w:type="spellEnd"/>
+      <w:r>
+        <w:t xml:space="preserve"> 3 link mongo </w:t>
+      </w:r>
+      <w:proofErr w:type="spellStart"/>
+      <w:r>
+        <w:t>dbnya</w:t>
+      </w:r>
+      <w:proofErr w:type="spellEnd"/>
     </w:p>
     <w:p>
       <w:r>
@@ -358,8 +453,37 @@
     </w:p>
     <w:p>
       <w:r>
-        <w:t>Buat file config.js ubah tag db password menjadi password kalain</w:t>
-      </w:r>
+        <w:t xml:space="preserve">Buat file config.js </w:t>
+      </w:r>
+      <w:proofErr w:type="spellStart"/>
+      <w:r>
+        <w:t>ubah</w:t>
+      </w:r>
+      <w:proofErr w:type="spellEnd"/>
+      <w:r>
+        <w:t xml:space="preserve"> tag </w:t>
+      </w:r>
+      <w:proofErr w:type="spellStart"/>
+      <w:r>
+        <w:t>db</w:t>
+      </w:r>
+      <w:proofErr w:type="spellEnd"/>
+      <w:r>
+        <w:t xml:space="preserve"> password </w:t>
+      </w:r>
+      <w:proofErr w:type="spellStart"/>
+      <w:r>
+        <w:t>menjadi</w:t>
+      </w:r>
+      <w:proofErr w:type="spellEnd"/>
+      <w:r>
+        <w:t xml:space="preserve"> password </w:t>
+      </w:r>
+      <w:proofErr w:type="spellStart"/>
+      <w:r>
+        <w:t>kalain</w:t>
+      </w:r>
+      <w:proofErr w:type="spellEnd"/>
     </w:p>
     <w:p>
       <w:r>
@@ -417,8 +541,61 @@
       </w:r>
     </w:p>
     <w:p>
-      <w:r>
-        <w:t xml:space="preserve">Pastikan uname db uname db nama cluster dan nama db benar </w:t>
+      <w:proofErr w:type="spellStart"/>
+      <w:r>
+        <w:t>Pastikan</w:t>
+      </w:r>
+      <w:proofErr w:type="spellEnd"/>
+      <w:r>
+        <w:t xml:space="preserve"> </w:t>
+      </w:r>
+      <w:proofErr w:type="spellStart"/>
+      <w:r>
+        <w:t>uname</w:t>
+      </w:r>
+      <w:proofErr w:type="spellEnd"/>
+      <w:r>
+        <w:t xml:space="preserve"> </w:t>
+      </w:r>
+      <w:proofErr w:type="spellStart"/>
+      <w:r>
+        <w:t>db</w:t>
+      </w:r>
+      <w:proofErr w:type="spellEnd"/>
+      <w:r>
+        <w:t xml:space="preserve"> </w:t>
+      </w:r>
+      <w:proofErr w:type="spellStart"/>
+      <w:r>
+        <w:t>uname</w:t>
+      </w:r>
+      <w:proofErr w:type="spellEnd"/>
+      <w:r>
+        <w:t xml:space="preserve"> </w:t>
+      </w:r>
+      <w:proofErr w:type="spellStart"/>
+      <w:r>
+        <w:t>db</w:t>
+      </w:r>
+      <w:proofErr w:type="spellEnd"/>
+      <w:r>
+        <w:t xml:space="preserve"> nama cluster dan nama </w:t>
+      </w:r>
+      <w:proofErr w:type="spellStart"/>
+      <w:r>
+        <w:t>db</w:t>
+      </w:r>
+      <w:proofErr w:type="spellEnd"/>
+      <w:r>
+        <w:t xml:space="preserve"> </w:t>
+      </w:r>
+      <w:proofErr w:type="spellStart"/>
+      <w:r>
+        <w:t>benar</w:t>
+      </w:r>
+      <w:proofErr w:type="spellEnd"/>
+      <w:r>
+        <w:t xml:space="preserve"> </w:t>
       </w:r>
     </w:p>
     <w:p/>
@@ -436,8 +613,13 @@
     </w:p>
     <w:p>
       <w:r>
-        <w:t>Install nodemon</w:t>
-      </w:r>
+        <w:t xml:space="preserve">Install </w:t>
+      </w:r>
+      <w:proofErr w:type="spellStart"/>
+      <w:r>
+        <w:t>nodemon</w:t>
+      </w:r>
+      <w:proofErr w:type="spellEnd"/>
     </w:p>
     <w:p>
       <w:r>
@@ -483,8 +665,29 @@
     </w:p>
     <w:p>
       <w:r>
-        <w:t>Install bcrypt json webtoken</w:t>
-      </w:r>
+        <w:t xml:space="preserve">Install </w:t>
+      </w:r>
+      <w:proofErr w:type="spellStart"/>
+      <w:r>
+        <w:t>bcrypt</w:t>
+      </w:r>
+      <w:proofErr w:type="spellEnd"/>
+      <w:r>
+        <w:t xml:space="preserve"> </w:t>
+      </w:r>
+      <w:proofErr w:type="spellStart"/>
+      <w:r>
+        <w:t>json</w:t>
+      </w:r>
+      <w:proofErr w:type="spellEnd"/>
+      <w:r>
+        <w:t xml:space="preserve"> </w:t>
+      </w:r>
+      <w:proofErr w:type="spellStart"/>
+      <w:r>
+        <w:t>webtoken</w:t>
+      </w:r>
+      <w:proofErr w:type="spellEnd"/>
     </w:p>
     <w:p>
       <w:r>
@@ -589,8 +792,49 @@
                 <w:b/>
                 <w:bCs/>
               </w:rPr>
-              <w:t>Mutation: melakukan olah data di db</w:t>
-            </w:r>
+              <w:t xml:space="preserve">Mutation: </w:t>
+            </w:r>
+            <w:proofErr w:type="spellStart"/>
+            <w:r>
+              <w:rPr>
+                <w:b/>
+                <w:bCs/>
+              </w:rPr>
+              <w:t>melakukan</w:t>
+            </w:r>
+            <w:proofErr w:type="spellEnd"/>
+            <w:r>
+              <w:rPr>
+                <w:b/>
+                <w:bCs/>
+              </w:rPr>
+              <w:t xml:space="preserve"> </w:t>
+            </w:r>
+            <w:proofErr w:type="spellStart"/>
+            <w:r>
+              <w:rPr>
+                <w:b/>
+                <w:bCs/>
+              </w:rPr>
+              <w:t>olah</w:t>
+            </w:r>
+            <w:proofErr w:type="spellEnd"/>
+            <w:r>
+              <w:rPr>
+                <w:b/>
+                <w:bCs/>
+              </w:rPr>
+              <w:t xml:space="preserve"> data di </w:t>
+            </w:r>
+            <w:proofErr w:type="spellStart"/>
+            <w:r>
+              <w:rPr>
+                <w:b/>
+                <w:bCs/>
+              </w:rPr>
+              <w:t>db</w:t>
+            </w:r>
+            <w:proofErr w:type="spellEnd"/>
           </w:p>
           <w:p>
             <w:pPr>
@@ -604,8 +848,33 @@
                 <w:b/>
                 <w:bCs/>
               </w:rPr>
-              <w:t>Query: melakukan fetch data di db</w:t>
-            </w:r>
+              <w:t xml:space="preserve">Query: </w:t>
+            </w:r>
+            <w:proofErr w:type="spellStart"/>
+            <w:r>
+              <w:rPr>
+                <w:b/>
+                <w:bCs/>
+              </w:rPr>
+              <w:t>melakukan</w:t>
+            </w:r>
+            <w:proofErr w:type="spellEnd"/>
+            <w:r>
+              <w:rPr>
+                <w:b/>
+                <w:bCs/>
+              </w:rPr>
+              <w:t xml:space="preserve"> fetch data di </w:t>
+            </w:r>
+            <w:proofErr w:type="spellStart"/>
+            <w:r>
+              <w:rPr>
+                <w:b/>
+                <w:bCs/>
+              </w:rPr>
+              <w:t>db</w:t>
+            </w:r>
+            <w:proofErr w:type="spellEnd"/>
           </w:p>
         </w:tc>
       </w:tr>
@@ -644,6 +913,7 @@
                 <w:bCs/>
               </w:rPr>
             </w:pPr>
+            <w:proofErr w:type="spellStart"/>
             <w:r>
               <w:rPr>
                 <w:b/>
@@ -651,6 +921,7 @@
               </w:rPr>
               <w:t>Keterangan</w:t>
             </w:r>
+            <w:proofErr w:type="spellEnd"/>
           </w:p>
         </w:tc>
       </w:tr>
@@ -666,6 +937,7 @@
                 <w:bCs/>
               </w:rPr>
             </w:pPr>
+            <w:proofErr w:type="spellStart"/>
             <w:r>
               <w:rPr>
                 <w:b/>
@@ -673,6 +945,7 @@
               </w:rPr>
               <w:t>graphql</w:t>
             </w:r>
+            <w:proofErr w:type="spellEnd"/>
           </w:p>
         </w:tc>
         <w:tc>
@@ -703,10 +976,31 @@
               </w:numPr>
             </w:pPr>
             <w:r>
-              <w:t xml:space="preserve">Index.js =  menampung </w:t>
-            </w:r>
-            <w:r>
-              <w:t xml:space="preserve">posts (query) dan users js </w:t>
+              <w:t xml:space="preserve">Index.js </w:t>
+            </w:r>
+            <w:proofErr w:type="gramStart"/>
+            <w:r>
+              <w:t xml:space="preserve">=  </w:t>
+            </w:r>
+            <w:proofErr w:type="spellStart"/>
+            <w:r>
+              <w:t>menampung</w:t>
+            </w:r>
+            <w:proofErr w:type="spellEnd"/>
+            <w:proofErr w:type="gramEnd"/>
+            <w:r>
+              <w:t xml:space="preserve"> </w:t>
+            </w:r>
+            <w:r>
+              <w:t xml:space="preserve">posts (query) dan users </w:t>
+            </w:r>
+            <w:proofErr w:type="spellStart"/>
+            <w:r>
+              <w:t>js</w:t>
+            </w:r>
+            <w:proofErr w:type="spellEnd"/>
+            <w:r>
+              <w:t xml:space="preserve"> </w:t>
             </w:r>
             <w:r>
               <w:t>(mutation)</w:t>
@@ -720,8 +1014,29 @@
                 <w:numId w:val="2"/>
               </w:numPr>
             </w:pPr>
-            <w:r>
-              <w:t>Diikuti perantara logic dengan model:</w:t>
+            <w:proofErr w:type="spellStart"/>
+            <w:r>
+              <w:t>Diikuti</w:t>
+            </w:r>
+            <w:proofErr w:type="spellEnd"/>
+            <w:r>
+              <w:t xml:space="preserve"> </w:t>
+            </w:r>
+            <w:proofErr w:type="spellStart"/>
+            <w:r>
+              <w:t>perantara</w:t>
+            </w:r>
+            <w:proofErr w:type="spellEnd"/>
+            <w:r>
+              <w:t xml:space="preserve"> logic </w:t>
+            </w:r>
+            <w:proofErr w:type="spellStart"/>
+            <w:r>
+              <w:t>dengan</w:t>
+            </w:r>
+            <w:proofErr w:type="spellEnd"/>
+            <w:r>
+              <w:t xml:space="preserve"> model:</w:t>
             </w:r>
           </w:p>
           <w:p>
@@ -733,7 +1048,23 @@
               </w:numPr>
             </w:pPr>
             <w:r>
-              <w:t>user.js = logic yang menghubungkan ke model User</w:t>
+              <w:t xml:space="preserve">user.js = logic yang </w:t>
+            </w:r>
+            <w:proofErr w:type="spellStart"/>
+            <w:r>
+              <w:t>menghubungkan</w:t>
+            </w:r>
+            <w:proofErr w:type="spellEnd"/>
+            <w:r>
+              <w:t xml:space="preserve"> </w:t>
+            </w:r>
+            <w:proofErr w:type="spellStart"/>
+            <w:r>
+              <w:t>ke</w:t>
+            </w:r>
+            <w:proofErr w:type="spellEnd"/>
+            <w:r>
+              <w:t xml:space="preserve"> model User</w:t>
             </w:r>
           </w:p>
           <w:p>
@@ -742,7 +1073,47 @@
               <w:ind w:left="1080"/>
             </w:pPr>
             <w:r>
-              <w:t>di dalamnya berupa resolvers ada logicnya bisa query</w:t>
+              <w:t xml:space="preserve">di </w:t>
+            </w:r>
+            <w:proofErr w:type="spellStart"/>
+            <w:r>
+              <w:t>dalamnya</w:t>
+            </w:r>
+            <w:proofErr w:type="spellEnd"/>
+            <w:r>
+              <w:t xml:space="preserve"> </w:t>
+            </w:r>
+            <w:proofErr w:type="spellStart"/>
+            <w:r>
+              <w:t>berupa</w:t>
+            </w:r>
+            <w:proofErr w:type="spellEnd"/>
+            <w:r>
+              <w:t xml:space="preserve"> resolvers </w:t>
+            </w:r>
+            <w:proofErr w:type="spellStart"/>
+            <w:r>
+              <w:t>ada</w:t>
+            </w:r>
+            <w:proofErr w:type="spellEnd"/>
+            <w:r>
+              <w:t xml:space="preserve"> </w:t>
+            </w:r>
+            <w:proofErr w:type="spellStart"/>
+            <w:r>
+              <w:t>logicnya</w:t>
+            </w:r>
+            <w:proofErr w:type="spellEnd"/>
+            <w:r>
+              <w:t xml:space="preserve"> </w:t>
+            </w:r>
+            <w:proofErr w:type="spellStart"/>
+            <w:r>
+              <w:t>bisa</w:t>
+            </w:r>
+            <w:proofErr w:type="spellEnd"/>
+            <w:r>
+              <w:t xml:space="preserve"> query</w:t>
             </w:r>
           </w:p>
           <w:p>
@@ -754,7 +1125,23 @@
               </w:numPr>
             </w:pPr>
             <w:r>
-              <w:t>post.js = logic yang menghubungkan ke model Post</w:t>
+              <w:t xml:space="preserve">post.js = logic yang </w:t>
+            </w:r>
+            <w:proofErr w:type="spellStart"/>
+            <w:r>
+              <w:t>menghubungkan</w:t>
+            </w:r>
+            <w:proofErr w:type="spellEnd"/>
+            <w:r>
+              <w:t xml:space="preserve"> </w:t>
+            </w:r>
+            <w:proofErr w:type="spellStart"/>
+            <w:r>
+              <w:t>ke</w:t>
+            </w:r>
+            <w:proofErr w:type="spellEnd"/>
+            <w:r>
+              <w:t xml:space="preserve"> model Post</w:t>
             </w:r>
           </w:p>
           <w:p>
@@ -763,10 +1150,51 @@
               <w:ind w:left="1080"/>
             </w:pPr>
             <w:r>
-              <w:t>di dalamnya berupa resolvers ada logicnya bisa mutation</w:t>
+              <w:t xml:space="preserve">di </w:t>
+            </w:r>
+            <w:proofErr w:type="spellStart"/>
+            <w:r>
+              <w:t>dalamnya</w:t>
+            </w:r>
+            <w:proofErr w:type="spellEnd"/>
+            <w:r>
+              <w:t xml:space="preserve"> </w:t>
+            </w:r>
+            <w:proofErr w:type="spellStart"/>
+            <w:r>
+              <w:t>berupa</w:t>
+            </w:r>
+            <w:proofErr w:type="spellEnd"/>
+            <w:r>
+              <w:t xml:space="preserve"> resolvers </w:t>
+            </w:r>
+            <w:proofErr w:type="spellStart"/>
+            <w:r>
+              <w:t>ada</w:t>
+            </w:r>
+            <w:proofErr w:type="spellEnd"/>
+            <w:r>
+              <w:t xml:space="preserve"> </w:t>
+            </w:r>
+            <w:proofErr w:type="spellStart"/>
+            <w:r>
+              <w:t>logicnya</w:t>
+            </w:r>
+            <w:proofErr w:type="spellEnd"/>
+            <w:r>
+              <w:t xml:space="preserve"> </w:t>
+            </w:r>
+            <w:proofErr w:type="spellStart"/>
+            <w:r>
+              <w:t>bisa</w:t>
+            </w:r>
+            <w:proofErr w:type="spellEnd"/>
+            <w:r>
+              <w:t xml:space="preserve"> mutation</w:t>
             </w:r>
           </w:p>
           <w:p>
+            <w:proofErr w:type="spellStart"/>
             <w:r>
               <w:rPr>
                 <w:b/>
@@ -774,6 +1202,7 @@
               </w:rPr>
               <w:t>TypeDefs</w:t>
             </w:r>
+            <w:proofErr w:type="spellEnd"/>
             <w:r>
               <w:t>:</w:t>
             </w:r>
@@ -783,11 +1212,83 @@
               <w:t xml:space="preserve">  </w:t>
             </w:r>
             <w:r>
-              <w:t>Adalah sekumpulan schema atau blueprint yg dapat langsung digunakan di apollo    server kiri typedefs pada vscode kanan schemanya</w:t>
-            </w:r>
+              <w:t xml:space="preserve">Adalah </w:t>
+            </w:r>
+            <w:proofErr w:type="spellStart"/>
+            <w:r>
+              <w:t>sekumpulan</w:t>
+            </w:r>
+            <w:proofErr w:type="spellEnd"/>
+            <w:r>
+              <w:t xml:space="preserve"> schema </w:t>
+            </w:r>
+            <w:proofErr w:type="spellStart"/>
+            <w:r>
+              <w:t>atau</w:t>
+            </w:r>
+            <w:proofErr w:type="spellEnd"/>
+            <w:r>
+              <w:t xml:space="preserve"> blueprint </w:t>
+            </w:r>
+            <w:proofErr w:type="spellStart"/>
+            <w:r>
+              <w:t>yg</w:t>
+            </w:r>
+            <w:proofErr w:type="spellEnd"/>
+            <w:r>
+              <w:t xml:space="preserve"> </w:t>
+            </w:r>
+            <w:proofErr w:type="spellStart"/>
+            <w:r>
+              <w:t>dapat</w:t>
+            </w:r>
+            <w:proofErr w:type="spellEnd"/>
+            <w:r>
+              <w:t xml:space="preserve"> </w:t>
+            </w:r>
+            <w:proofErr w:type="spellStart"/>
+            <w:r>
+              <w:t>langsung</w:t>
+            </w:r>
+            <w:proofErr w:type="spellEnd"/>
+            <w:r>
+              <w:t xml:space="preserve"> </w:t>
+            </w:r>
+            <w:proofErr w:type="spellStart"/>
+            <w:r>
+              <w:t>digunakan</w:t>
+            </w:r>
+            <w:proofErr w:type="spellEnd"/>
+            <w:r>
+              <w:t xml:space="preserve"> di apollo    server kiri typedefs pada </w:t>
+            </w:r>
+            <w:proofErr w:type="spellStart"/>
+            <w:r>
+              <w:t>vscode</w:t>
+            </w:r>
+            <w:proofErr w:type="spellEnd"/>
+            <w:r>
+              <w:t xml:space="preserve"> </w:t>
+            </w:r>
+            <w:proofErr w:type="spellStart"/>
+            <w:r>
+              <w:t>kanan</w:t>
+            </w:r>
+            <w:proofErr w:type="spellEnd"/>
+            <w:r>
+              <w:t xml:space="preserve"> </w:t>
+            </w:r>
+            <w:proofErr w:type="spellStart"/>
+            <w:r>
+              <w:t>schemanya</w:t>
+            </w:r>
+            <w:proofErr w:type="spellEnd"/>
           </w:p>
           <w:p>
             <w:r>
+              <w:rPr>
+                <w:noProof/>
+              </w:rPr>
               <w:drawing>
                 <wp:inline distT="0" distB="0" distL="0" distR="0" wp14:anchorId="0321B9EA" wp14:editId="48ADF0A1">
                   <wp:extent cx="2446916" cy="3139440"/>
@@ -825,6 +1326,9 @@
               </w:drawing>
             </w:r>
             <w:r>
+              <w:rPr>
+                <w:noProof/>
+              </w:rPr>
               <w:drawing>
                 <wp:inline distT="0" distB="0" distL="0" distR="0" wp14:anchorId="3063BEFF" wp14:editId="50DA387B">
                   <wp:extent cx="2156632" cy="3099892"/>
@@ -891,11 +1395,61 @@
             <w:tcW w:w="8019" w:type="dxa"/>
           </w:tcPr>
           <w:p>
-            <w:r>
-              <w:t>Menentukan field apa saja pada collection di mongo db</w:t>
-            </w:r>
-            <w:r>
-              <w:t xml:space="preserve"> beserta relasi antar model</w:t>
+            <w:proofErr w:type="spellStart"/>
+            <w:r>
+              <w:t>Menentukan</w:t>
+            </w:r>
+            <w:proofErr w:type="spellEnd"/>
+            <w:r>
+              <w:t xml:space="preserve"> field </w:t>
+            </w:r>
+            <w:proofErr w:type="spellStart"/>
+            <w:r>
+              <w:t>apa</w:t>
+            </w:r>
+            <w:proofErr w:type="spellEnd"/>
+            <w:r>
+              <w:t xml:space="preserve"> </w:t>
+            </w:r>
+            <w:proofErr w:type="spellStart"/>
+            <w:r>
+              <w:t>saja</w:t>
+            </w:r>
+            <w:proofErr w:type="spellEnd"/>
+            <w:r>
+              <w:t xml:space="preserve"> pada collection di mongo </w:t>
+            </w:r>
+            <w:proofErr w:type="spellStart"/>
+            <w:r>
+              <w:t>db</w:t>
+            </w:r>
+            <w:proofErr w:type="spellEnd"/>
+            <w:r>
+              <w:t xml:space="preserve"> </w:t>
+            </w:r>
+            <w:proofErr w:type="spellStart"/>
+            <w:r>
+              <w:t>beserta</w:t>
+            </w:r>
+            <w:proofErr w:type="spellEnd"/>
+            <w:r>
+              <w:t xml:space="preserve"> </w:t>
+            </w:r>
+            <w:proofErr w:type="spellStart"/>
+            <w:r>
+              <w:t>relasi</w:t>
+            </w:r>
+            <w:proofErr w:type="spellEnd"/>
+            <w:r>
+              <w:t xml:space="preserve"> </w:t>
+            </w:r>
+            <w:proofErr w:type="spellStart"/>
+            <w:r>
+              <w:t>antar</w:t>
+            </w:r>
+            <w:proofErr w:type="spellEnd"/>
+            <w:r>
+              <w:t xml:space="preserve"> model</w:t>
             </w:r>
           </w:p>
         </w:tc>
@@ -926,8 +1480,85 @@
             <w:tcW w:w="8019" w:type="dxa"/>
           </w:tcPr>
           <w:p>
-            <w:r>
-              <w:t>Menentukan validasi dari awal hingga akhir. Atau utilitas lainnya, digunakan dalam resolver</w:t>
+            <w:proofErr w:type="spellStart"/>
+            <w:r>
+              <w:t>Menentukan</w:t>
+            </w:r>
+            <w:proofErr w:type="spellEnd"/>
+            <w:r>
+              <w:t xml:space="preserve"> </w:t>
+            </w:r>
+            <w:proofErr w:type="spellStart"/>
+            <w:r>
+              <w:t>validasi</w:t>
+            </w:r>
+            <w:proofErr w:type="spellEnd"/>
+            <w:r>
+              <w:t xml:space="preserve"> </w:t>
+            </w:r>
+            <w:proofErr w:type="spellStart"/>
+            <w:r>
+              <w:t>dari</w:t>
+            </w:r>
+            <w:proofErr w:type="spellEnd"/>
+            <w:r>
+              <w:t xml:space="preserve"> </w:t>
+            </w:r>
+            <w:proofErr w:type="spellStart"/>
+            <w:r>
+              <w:t>awal</w:t>
+            </w:r>
+            <w:proofErr w:type="spellEnd"/>
+            <w:r>
+              <w:t xml:space="preserve"> </w:t>
+            </w:r>
+            <w:proofErr w:type="spellStart"/>
+            <w:r>
+              <w:t>hingga</w:t>
+            </w:r>
+            <w:proofErr w:type="spellEnd"/>
+            <w:r>
+              <w:t xml:space="preserve"> </w:t>
+            </w:r>
+            <w:proofErr w:type="spellStart"/>
+            <w:r>
+              <w:t>akhir</w:t>
+            </w:r>
+            <w:proofErr w:type="spellEnd"/>
+            <w:r>
+              <w:t xml:space="preserve">. Atau </w:t>
+            </w:r>
+            <w:proofErr w:type="spellStart"/>
+            <w:r>
+              <w:t>utilitas</w:t>
+            </w:r>
+            <w:proofErr w:type="spellEnd"/>
+            <w:r>
+              <w:t xml:space="preserve"> </w:t>
+            </w:r>
+            <w:proofErr w:type="spellStart"/>
+            <w:r>
+              <w:t>lainnya</w:t>
+            </w:r>
+            <w:proofErr w:type="spellEnd"/>
+            <w:r>
+              <w:t xml:space="preserve">, </w:t>
+            </w:r>
+            <w:proofErr w:type="spellStart"/>
+            <w:r>
+              <w:t>digunakan</w:t>
+            </w:r>
+            <w:proofErr w:type="spellEnd"/>
+            <w:r>
+              <w:t xml:space="preserve"> </w:t>
+            </w:r>
+            <w:proofErr w:type="spellStart"/>
+            <w:r>
+              <w:t>dalam</w:t>
+            </w:r>
+            <w:proofErr w:type="spellEnd"/>
+            <w:r>
+              <w:t xml:space="preserve"> resolver</w:t>
             </w:r>
           </w:p>
         </w:tc>
@@ -958,9 +1589,19 @@
             <w:tcW w:w="8019" w:type="dxa"/>
           </w:tcPr>
           <w:p>
-            <w:r>
-              <w:t>Untuk koneski</w:t>
-            </w:r>
+            <w:proofErr w:type="spellStart"/>
+            <w:r>
+              <w:t>Untuk</w:t>
+            </w:r>
+            <w:proofErr w:type="spellEnd"/>
+            <w:r>
+              <w:t xml:space="preserve"> </w:t>
+            </w:r>
+            <w:proofErr w:type="spellStart"/>
+            <w:r>
+              <w:t>koneski</w:t>
+            </w:r>
+            <w:proofErr w:type="spellEnd"/>
           </w:p>
         </w:tc>
       </w:tr>
@@ -991,8 +1632,45 @@
           </w:tcPr>
           <w:p>
             <w:r>
-              <w:t>Integrasi resolvers dan typedefs pada apollo server agar melalui server tersebut bisa diutak atik</w:t>
-            </w:r>
+              <w:t xml:space="preserve">Integrasi resolvers dan typedefs pada apollo server agar </w:t>
+            </w:r>
+            <w:proofErr w:type="spellStart"/>
+            <w:r>
+              <w:t>melalui</w:t>
+            </w:r>
+            <w:proofErr w:type="spellEnd"/>
+            <w:r>
+              <w:t xml:space="preserve"> server </w:t>
+            </w:r>
+            <w:proofErr w:type="spellStart"/>
+            <w:r>
+              <w:t>tersebut</w:t>
+            </w:r>
+            <w:proofErr w:type="spellEnd"/>
+            <w:r>
+              <w:t xml:space="preserve"> </w:t>
+            </w:r>
+            <w:proofErr w:type="spellStart"/>
+            <w:r>
+              <w:t>bisa</w:t>
+            </w:r>
+            <w:proofErr w:type="spellEnd"/>
+            <w:r>
+              <w:t xml:space="preserve"> </w:t>
+            </w:r>
+            <w:proofErr w:type="spellStart"/>
+            <w:r>
+              <w:t>diutak</w:t>
+            </w:r>
+            <w:proofErr w:type="spellEnd"/>
+            <w:r>
+              <w:t xml:space="preserve"> </w:t>
+            </w:r>
+            <w:proofErr w:type="spellStart"/>
+            <w:r>
+              <w:t>atik</w:t>
+            </w:r>
+            <w:proofErr w:type="spellEnd"/>
           </w:p>
         </w:tc>
       </w:tr>
@@ -1007,12 +1685,315 @@
     </w:p>
     <w:p>
       <w:pPr>
-        <w:rPr>
-          <w:b/>
-          <w:bCs/>
-        </w:rPr>
-      </w:pPr>
-    </w:p>
+        <w:pStyle w:val="Heading2"/>
+        <w:numPr>
+          <w:ilvl w:val="0"/>
+          <w:numId w:val="1"/>
+        </w:numPr>
+      </w:pPr>
+      <w:r>
+        <w:t>Client side</w:t>
+      </w:r>
+    </w:p>
+    <w:p>
+      <w:r>
+        <w:drawing>
+          <wp:inline distT="0" distB="0" distL="0" distR="0" wp14:anchorId="53911228" wp14:editId="7F72642A">
+            <wp:extent cx="4549534" cy="4884843"/>
+            <wp:effectExtent l="0" t="0" r="3810" b="0"/>
+            <wp:docPr id="83437873" name="Picture 1"/>
+            <wp:cNvGraphicFramePr>
+              <a:graphicFrameLocks xmlns:a="http://schemas.openxmlformats.org/drawingml/2006/main" noChangeAspect="1"/>
+            </wp:cNvGraphicFramePr>
+            <a:graphic xmlns:a="http://schemas.openxmlformats.org/drawingml/2006/main">
+              <a:graphicData uri="http://schemas.openxmlformats.org/drawingml/2006/picture">
+                <pic:pic xmlns:pic="http://schemas.openxmlformats.org/drawingml/2006/picture">
+                  <pic:nvPicPr>
+                    <pic:cNvPr id="83437873" name=""/>
+                    <pic:cNvPicPr/>
+                  </pic:nvPicPr>
+                  <pic:blipFill>
+                    <a:blip r:embed="rId14"/>
+                    <a:stretch>
+                      <a:fillRect/>
+                    </a:stretch>
+                  </pic:blipFill>
+                  <pic:spPr>
+                    <a:xfrm>
+                      <a:off x="0" y="0"/>
+                      <a:ext cx="4549534" cy="4884843"/>
+                    </a:xfrm>
+                    <a:prstGeom prst="rect">
+                      <a:avLst/>
+                    </a:prstGeom>
+                  </pic:spPr>
+                </pic:pic>
+              </a:graphicData>
+            </a:graphic>
+          </wp:inline>
+        </w:drawing>
+      </w:r>
+    </w:p>
+    <w:p>
+      <w:r>
+        <w:drawing>
+          <wp:inline distT="0" distB="0" distL="0" distR="0" wp14:anchorId="0793D160" wp14:editId="32DD3283">
+            <wp:extent cx="5731510" cy="1343025"/>
+            <wp:effectExtent l="0" t="0" r="2540" b="9525"/>
+            <wp:docPr id="703536209" name="Picture 1"/>
+            <wp:cNvGraphicFramePr>
+              <a:graphicFrameLocks xmlns:a="http://schemas.openxmlformats.org/drawingml/2006/main" noChangeAspect="1"/>
+            </wp:cNvGraphicFramePr>
+            <a:graphic xmlns:a="http://schemas.openxmlformats.org/drawingml/2006/main">
+              <a:graphicData uri="http://schemas.openxmlformats.org/drawingml/2006/picture">
+                <pic:pic xmlns:pic="http://schemas.openxmlformats.org/drawingml/2006/picture">
+                  <pic:nvPicPr>
+                    <pic:cNvPr id="703536209" name=""/>
+                    <pic:cNvPicPr/>
+                  </pic:nvPicPr>
+                  <pic:blipFill>
+                    <a:blip r:embed="rId15"/>
+                    <a:stretch>
+                      <a:fillRect/>
+                    </a:stretch>
+                  </pic:blipFill>
+                  <pic:spPr>
+                    <a:xfrm>
+                      <a:off x="0" y="0"/>
+                      <a:ext cx="5731510" cy="1343025"/>
+                    </a:xfrm>
+                    <a:prstGeom prst="rect">
+                      <a:avLst/>
+                    </a:prstGeom>
+                  </pic:spPr>
+                </pic:pic>
+              </a:graphicData>
+            </a:graphic>
+          </wp:inline>
+        </w:drawing>
+      </w:r>
+    </w:p>
+    <w:p>
+      <w:r>
+        <w:t xml:space="preserve">No 2 </w:t>
+      </w:r>
+      <w:proofErr w:type="spellStart"/>
+      <w:r>
+        <w:t>lihat</w:t>
+      </w:r>
+      <w:proofErr w:type="spellEnd"/>
+      <w:r>
+        <w:t xml:space="preserve"> file </w:t>
+      </w:r>
+      <w:proofErr w:type="spellStart"/>
+      <w:r>
+        <w:t>serviceworker</w:t>
+      </w:r>
+      <w:proofErr w:type="spellEnd"/>
+      <w:r>
+        <w:t xml:space="preserve"> </w:t>
+      </w:r>
+      <w:proofErr w:type="spellStart"/>
+      <w:r>
+        <w:t>js</w:t>
+      </w:r>
+      <w:proofErr w:type="spellEnd"/>
+    </w:p>
+    <w:p>
+      <w:proofErr w:type="spellStart"/>
+      <w:r>
+        <w:t>Tambahkan</w:t>
+      </w:r>
+      <w:proofErr w:type="spellEnd"/>
+      <w:r>
+        <w:t xml:space="preserve"> di package </w:t>
+      </w:r>
+      <w:proofErr w:type="spellStart"/>
+      <w:r>
+        <w:t>json</w:t>
+      </w:r>
+      <w:proofErr w:type="spellEnd"/>
+      <w:r>
+        <w:t>, serve: node index</w:t>
+      </w:r>
+    </w:p>
+    <w:p>
+      <w:r>
+        <w:drawing>
+          <wp:inline distT="0" distB="0" distL="0" distR="0" wp14:anchorId="2A8C1ACD" wp14:editId="5BECFF84">
+            <wp:extent cx="4808637" cy="2004234"/>
+            <wp:effectExtent l="0" t="0" r="0" b="0"/>
+            <wp:docPr id="1700887721" name="Picture 1"/>
+            <wp:cNvGraphicFramePr>
+              <a:graphicFrameLocks xmlns:a="http://schemas.openxmlformats.org/drawingml/2006/main" noChangeAspect="1"/>
+            </wp:cNvGraphicFramePr>
+            <a:graphic xmlns:a="http://schemas.openxmlformats.org/drawingml/2006/main">
+              <a:graphicData uri="http://schemas.openxmlformats.org/drawingml/2006/picture">
+                <pic:pic xmlns:pic="http://schemas.openxmlformats.org/drawingml/2006/picture">
+                  <pic:nvPicPr>
+                    <pic:cNvPr id="1700887721" name=""/>
+                    <pic:cNvPicPr/>
+                  </pic:nvPicPr>
+                  <pic:blipFill>
+                    <a:blip r:embed="rId16"/>
+                    <a:stretch>
+                      <a:fillRect/>
+                    </a:stretch>
+                  </pic:blipFill>
+                  <pic:spPr>
+                    <a:xfrm>
+                      <a:off x="0" y="0"/>
+                      <a:ext cx="4808637" cy="2004234"/>
+                    </a:xfrm>
+                    <a:prstGeom prst="rect">
+                      <a:avLst/>
+                    </a:prstGeom>
+                  </pic:spPr>
+                </pic:pic>
+              </a:graphicData>
+            </a:graphic>
+          </wp:inline>
+        </w:drawing>
+      </w:r>
+    </w:p>
+    <w:p>
+      <w:proofErr w:type="spellStart"/>
+      <w:r>
+        <w:t>npm</w:t>
+      </w:r>
+      <w:proofErr w:type="spellEnd"/>
+      <w:r>
+        <w:t xml:space="preserve"> install @apollo/react-hooks@0.1.0-beta.7 apollo-cache-inmemory@1.6.2 apollo-client@2.6.2 apollo-link-http@1.5.14 graphql@14.3.1 --save-exact --legacy-peer-deps</w:t>
+      </w:r>
+    </w:p>
+    <w:p>
+      <w:r>
+        <w:t>install apollo dev</w:t>
+      </w:r>
+    </w:p>
+    <w:p>
+      <w:proofErr w:type="spellStart"/>
+      <w:r>
+        <w:t>hasil</w:t>
+      </w:r>
+      <w:proofErr w:type="spellEnd"/>
+      <w:r>
+        <w:t xml:space="preserve"> </w:t>
+      </w:r>
+      <w:proofErr w:type="spellStart"/>
+      <w:r>
+        <w:t>akhir</w:t>
+      </w:r>
+      <w:proofErr w:type="spellEnd"/>
+      <w:r>
+        <w:t xml:space="preserve"> </w:t>
+      </w:r>
+      <w:proofErr w:type="spellStart"/>
+      <w:r>
+        <w:t>pastikan</w:t>
+      </w:r>
+      <w:proofErr w:type="spellEnd"/>
+      <w:r>
+        <w:t xml:space="preserve"> </w:t>
+      </w:r>
+      <w:proofErr w:type="spellStart"/>
+      <w:r>
+        <w:t>struktur</w:t>
+      </w:r>
+      <w:proofErr w:type="spellEnd"/>
+      <w:r>
+        <w:t xml:space="preserve"> </w:t>
+      </w:r>
+      <w:proofErr w:type="spellStart"/>
+      <w:r>
+        <w:t>foldernya</w:t>
+      </w:r>
+      <w:proofErr w:type="spellEnd"/>
+      <w:r>
+        <w:t xml:space="preserve"> </w:t>
+      </w:r>
+      <w:proofErr w:type="spellStart"/>
+      <w:r>
+        <w:t>psrti</w:t>
+      </w:r>
+      <w:proofErr w:type="spellEnd"/>
+      <w:r>
+        <w:t xml:space="preserve"> </w:t>
+      </w:r>
+      <w:proofErr w:type="spellStart"/>
+      <w:r>
+        <w:t>ini</w:t>
+      </w:r>
+      <w:proofErr w:type="spellEnd"/>
+      <w:r>
+        <w:t xml:space="preserve"> (hapus </w:t>
+      </w:r>
+      <w:proofErr w:type="spellStart"/>
+      <w:r>
+        <w:t>yg</w:t>
+      </w:r>
+      <w:proofErr w:type="spellEnd"/>
+      <w:r>
+        <w:t xml:space="preserve"> </w:t>
+      </w:r>
+      <w:proofErr w:type="spellStart"/>
+      <w:r>
+        <w:t>tidak</w:t>
+      </w:r>
+      <w:proofErr w:type="spellEnd"/>
+      <w:r>
+        <w:t xml:space="preserve"> </w:t>
+      </w:r>
+      <w:proofErr w:type="spellStart"/>
+      <w:r>
+        <w:t>penitng</w:t>
+      </w:r>
+      <w:proofErr w:type="spellEnd"/>
+      <w:r>
+        <w:t>)</w:t>
+      </w:r>
+    </w:p>
+    <w:p>
+      <w:r>
+        <w:drawing>
+          <wp:inline distT="0" distB="0" distL="0" distR="0" wp14:anchorId="7AB313A7" wp14:editId="36986228">
+            <wp:extent cx="5731510" cy="2673350"/>
+            <wp:effectExtent l="0" t="0" r="2540" b="0"/>
+            <wp:docPr id="1501892268" name="Picture 1"/>
+            <wp:cNvGraphicFramePr>
+              <a:graphicFrameLocks xmlns:a="http://schemas.openxmlformats.org/drawingml/2006/main" noChangeAspect="1"/>
+            </wp:cNvGraphicFramePr>
+            <a:graphic xmlns:a="http://schemas.openxmlformats.org/drawingml/2006/main">
+              <a:graphicData uri="http://schemas.openxmlformats.org/drawingml/2006/picture">
+                <pic:pic xmlns:pic="http://schemas.openxmlformats.org/drawingml/2006/picture">
+                  <pic:nvPicPr>
+                    <pic:cNvPr id="1501892268" name=""/>
+                    <pic:cNvPicPr/>
+                  </pic:nvPicPr>
+                  <pic:blipFill>
+                    <a:blip r:embed="rId17"/>
+                    <a:stretch>
+                      <a:fillRect/>
+                    </a:stretch>
+                  </pic:blipFill>
+                  <pic:spPr>
+                    <a:xfrm>
+                      <a:off x="0" y="0"/>
+                      <a:ext cx="5731510" cy="2673350"/>
+                    </a:xfrm>
+                    <a:prstGeom prst="rect">
+                      <a:avLst/>
+                    </a:prstGeom>
+                  </pic:spPr>
+                </pic:pic>
+              </a:graphicData>
+            </a:graphic>
+          </wp:inline>
+        </w:drawing>
+      </w:r>
+    </w:p>
+    <w:p/>
+    <w:p/>
     <w:sectPr>
       <w:pgSz w:w="11906" w:h="16838"/>
       <w:pgMar w:top="1440" w:right="1440" w:bottom="1440" w:left="1440" w:header="708" w:footer="708" w:gutter="0"/>

</xml_diff>

<commit_message>
+ integrasi semantic ui + basic navbar + fully functionality navbar
</commit_message>
<xml_diff>
--- a/dokumentasi.docx
+++ b/dokumentasi.docx
@@ -1992,6 +1992,213 @@
         </w:drawing>
       </w:r>
     </w:p>
+    <w:p>
+      <w:pPr>
+        <w:pStyle w:val="Heading2"/>
+      </w:pPr>
+      <w:r>
+        <w:t>SEMANTIC UI DAN ROUTES</w:t>
+      </w:r>
+    </w:p>
+    <w:p>
+      <w:r>
+        <w:t xml:space="preserve">Install </w:t>
+      </w:r>
+      <w:proofErr w:type="spellStart"/>
+      <w:r>
+        <w:t>dulu</w:t>
+      </w:r>
+      <w:r>
+        <w:t>masuk</w:t>
+      </w:r>
+      <w:proofErr w:type="spellEnd"/>
+      <w:r>
+        <w:t xml:space="preserve"> </w:t>
+      </w:r>
+      <w:proofErr w:type="spellStart"/>
+      <w:r>
+        <w:t>ke</w:t>
+      </w:r>
+      <w:proofErr w:type="spellEnd"/>
+      <w:r>
+        <w:t xml:space="preserve"> folder client</w:t>
+      </w:r>
+    </w:p>
+    <w:p>
+      <w:proofErr w:type="spellStart"/>
+      <w:r>
+        <w:t>npm</w:t>
+      </w:r>
+      <w:proofErr w:type="spellEnd"/>
+      <w:r>
+        <w:t xml:space="preserve"> install react-router-dom@5.1.2 semantic-ui-css@2.4.1 semantic-ui-react@0.88.1 --save-exact --legacy-peer-deps</w:t>
+      </w:r>
+    </w:p>
+    <w:tbl>
+      <w:tblPr>
+        <w:tblStyle w:val="TableGrid"/>
+        <w:tblW w:w="0" w:type="auto"/>
+        <w:tblLook w:val="04A0" w:firstRow="1" w:lastRow="0" w:firstColumn="1" w:lastColumn="0" w:noHBand="0" w:noVBand="1"/>
+      </w:tblPr>
+      <w:tblGrid>
+        <w:gridCol w:w="4508"/>
+        <w:gridCol w:w="4508"/>
+      </w:tblGrid>
+      <w:tr>
+        <w:tc>
+          <w:tcPr>
+            <w:tcW w:w="4508" w:type="dxa"/>
+          </w:tcPr>
+          <w:p>
+            <w:proofErr w:type="spellStart"/>
+            <w:r>
+              <w:t>Komponen</w:t>
+            </w:r>
+            <w:proofErr w:type="spellEnd"/>
+          </w:p>
+        </w:tc>
+        <w:tc>
+          <w:tcPr>
+            <w:tcW w:w="4508" w:type="dxa"/>
+          </w:tcPr>
+          <w:p>
+            <w:proofErr w:type="spellStart"/>
+            <w:r>
+              <w:t>Penjelasan</w:t>
+            </w:r>
+            <w:proofErr w:type="spellEnd"/>
+          </w:p>
+        </w:tc>
+      </w:tr>
+      <w:tr>
+        <w:tc>
+          <w:tcPr>
+            <w:tcW w:w="4508" w:type="dxa"/>
+          </w:tcPr>
+          <w:p>
+            <w:proofErr w:type="spellStart"/>
+            <w:r>
+              <w:t>Src</w:t>
+            </w:r>
+            <w:proofErr w:type="spellEnd"/>
+            <w:r>
+              <w:t>/component</w:t>
+            </w:r>
+          </w:p>
+        </w:tc>
+        <w:tc>
+          <w:tcPr>
+            <w:tcW w:w="4508" w:type="dxa"/>
+          </w:tcPr>
+          <w:p>
+            <w:proofErr w:type="spellStart"/>
+            <w:r>
+              <w:t>Komponen</w:t>
+            </w:r>
+            <w:proofErr w:type="spellEnd"/>
+            <w:r>
+              <w:t xml:space="preserve"> </w:t>
+            </w:r>
+            <w:proofErr w:type="spellStart"/>
+            <w:r>
+              <w:t>dari</w:t>
+            </w:r>
+            <w:proofErr w:type="spellEnd"/>
+            <w:r>
+              <w:t xml:space="preserve"> </w:t>
+            </w:r>
+            <w:proofErr w:type="spellStart"/>
+            <w:r>
+              <w:t>tampilan</w:t>
+            </w:r>
+            <w:proofErr w:type="spellEnd"/>
+            <w:r>
+              <w:t xml:space="preserve"> web</w:t>
+            </w:r>
+          </w:p>
+        </w:tc>
+      </w:tr>
+      <w:tr>
+        <w:tc>
+          <w:tcPr>
+            <w:tcW w:w="4508" w:type="dxa"/>
+          </w:tcPr>
+          <w:p>
+            <w:proofErr w:type="spellStart"/>
+            <w:r>
+              <w:t>Src</w:t>
+            </w:r>
+            <w:proofErr w:type="spellEnd"/>
+            <w:r>
+              <w:t>/pages</w:t>
+            </w:r>
+          </w:p>
+        </w:tc>
+        <w:tc>
+          <w:tcPr>
+            <w:tcW w:w="4508" w:type="dxa"/>
+          </w:tcPr>
+          <w:p>
+            <w:r>
+              <w:t xml:space="preserve">Halaman </w:t>
+            </w:r>
+            <w:proofErr w:type="spellStart"/>
+            <w:r>
+              <w:t>webnya</w:t>
+            </w:r>
+            <w:proofErr w:type="spellEnd"/>
+          </w:p>
+        </w:tc>
+      </w:tr>
+      <w:tr>
+        <w:tc>
+          <w:tcPr>
+            <w:tcW w:w="4508" w:type="dxa"/>
+          </w:tcPr>
+          <w:p>
+            <w:r>
+              <w:t>App.js</w:t>
+            </w:r>
+          </w:p>
+        </w:tc>
+        <w:tc>
+          <w:tcPr>
+            <w:tcW w:w="4508" w:type="dxa"/>
+          </w:tcPr>
+          <w:p>
+            <w:proofErr w:type="spellStart"/>
+            <w:r>
+              <w:t>Meload</w:t>
+            </w:r>
+            <w:proofErr w:type="spellEnd"/>
+            <w:r>
+              <w:t xml:space="preserve"> </w:t>
+            </w:r>
+            <w:proofErr w:type="spellStart"/>
+            <w:r>
+              <w:t>komponen</w:t>
+            </w:r>
+            <w:proofErr w:type="spellEnd"/>
+            <w:r>
+              <w:t xml:space="preserve"> </w:t>
+            </w:r>
+            <w:proofErr w:type="spellStart"/>
+            <w:r>
+              <w:t>beserta</w:t>
+            </w:r>
+            <w:proofErr w:type="spellEnd"/>
+            <w:r>
+              <w:t xml:space="preserve"> </w:t>
+            </w:r>
+            <w:proofErr w:type="spellStart"/>
+            <w:r>
+              <w:t>routingnya</w:t>
+            </w:r>
+            <w:proofErr w:type="spellEnd"/>
+          </w:p>
+        </w:tc>
+      </w:tr>
+    </w:tbl>
     <w:p/>
     <w:p/>
     <w:sectPr>

</xml_diff>

<commit_message>
+penambahan home page +tersedia template comment dan like
-login/register
</commit_message>
<xml_diff>
--- a/dokumentasi.docx
+++ b/dokumentasi.docx
@@ -10,11 +10,9 @@
           <w:numId w:val="1"/>
         </w:numPr>
       </w:pPr>
-      <w:proofErr w:type="spellStart"/>
       <w:r>
         <w:t>Graphql</w:t>
       </w:r>
-      <w:proofErr w:type="spellEnd"/>
     </w:p>
     <w:p>
       <w:pPr>
@@ -43,23 +41,7 @@
           <w:b/>
           <w:bCs/>
         </w:rPr>
-        <w:t xml:space="preserve">Queries </w:t>
-      </w:r>
-      <w:proofErr w:type="spellStart"/>
-      <w:r>
-        <w:rPr>
-          <w:b/>
-          <w:bCs/>
-        </w:rPr>
-        <w:t>retrive</w:t>
-      </w:r>
-      <w:proofErr w:type="spellEnd"/>
-      <w:r>
-        <w:rPr>
-          <w:b/>
-          <w:bCs/>
-        </w:rPr>
-        <w:t xml:space="preserve"> data</w:t>
+        <w:t>Queries retrive data</w:t>
       </w:r>
     </w:p>
     <w:p>
@@ -84,7 +66,6 @@
           <w:bCs/>
         </w:rPr>
       </w:pPr>
-      <w:proofErr w:type="spellStart"/>
       <w:r>
         <w:rPr>
           <w:b/>
@@ -99,7 +80,6 @@
         </w:rPr>
         <w:t>ubscribtion</w:t>
       </w:r>
-      <w:proofErr w:type="spellEnd"/>
     </w:p>
     <w:p>
       <w:pPr>
@@ -212,15 +192,7 @@
     </w:p>
     <w:p>
       <w:r>
-        <w:t xml:space="preserve">Integrasi </w:t>
-      </w:r>
-      <w:proofErr w:type="spellStart"/>
-      <w:r>
-        <w:t>awal</w:t>
-      </w:r>
-      <w:proofErr w:type="spellEnd"/>
-      <w:r>
-        <w:t xml:space="preserve"> apollo server</w:t>
+        <w:t>Integrasi awal apollo server</w:t>
       </w:r>
     </w:p>
     <w:p>
@@ -235,67 +207,18 @@
         <w:t>index node</w:t>
       </w:r>
       <w:r>
-        <w:t xml:space="preserve"> </w:t>
-      </w:r>
-      <w:proofErr w:type="spellStart"/>
-      <w:r>
-        <w:t>kemudian</w:t>
-      </w:r>
-      <w:proofErr w:type="spellEnd"/>
-      <w:r>
-        <w:t xml:space="preserve"> </w:t>
-      </w:r>
-      <w:proofErr w:type="spellStart"/>
-      <w:r>
-        <w:t>jalankan</w:t>
-      </w:r>
-      <w:proofErr w:type="spellEnd"/>
-      <w:r>
-        <w:t xml:space="preserve"> local </w:t>
-      </w:r>
-      <w:proofErr w:type="spellStart"/>
-      <w:r>
-        <w:t>servernya</w:t>
-      </w:r>
-      <w:proofErr w:type="spellEnd"/>
-    </w:p>
-    <w:p>
-      <w:proofErr w:type="spellStart"/>
-      <w:r>
-        <w:t>Koneksi</w:t>
-      </w:r>
-      <w:proofErr w:type="spellEnd"/>
-      <w:r>
-        <w:t xml:space="preserve"> </w:t>
-      </w:r>
-      <w:proofErr w:type="spellStart"/>
-      <w:r>
-        <w:t>monodb</w:t>
-      </w:r>
-      <w:proofErr w:type="spellEnd"/>
-    </w:p>
-    <w:p>
-      <w:proofErr w:type="spellStart"/>
-      <w:r>
-        <w:t>Pilih</w:t>
-      </w:r>
-      <w:proofErr w:type="spellEnd"/>
-      <w:r>
-        <w:t xml:space="preserve"> connect pada </w:t>
-      </w:r>
-      <w:proofErr w:type="spellStart"/>
-      <w:r>
-        <w:t>cluser</w:t>
-      </w:r>
-      <w:proofErr w:type="spellEnd"/>
-      <w:r>
-        <w:t xml:space="preserve"> </w:t>
-      </w:r>
-      <w:proofErr w:type="spellStart"/>
-      <w:r>
-        <w:t>tertentu</w:t>
-      </w:r>
-      <w:proofErr w:type="spellEnd"/>
+        <w:t xml:space="preserve"> kemudian jalankan local servernya</w:t>
+      </w:r>
+    </w:p>
+    <w:p>
+      <w:r>
+        <w:t>Koneksi monodb</w:t>
+      </w:r>
+    </w:p>
+    <w:p>
+      <w:r>
+        <w:t>Pilih connect pada cluser tertentu</w:t>
+      </w:r>
     </w:p>
     <w:p>
       <w:r>
@@ -340,13 +263,8 @@
       </w:r>
     </w:p>
     <w:p>
-      <w:proofErr w:type="spellStart"/>
-      <w:r>
-        <w:t>Klik</w:t>
-      </w:r>
-      <w:proofErr w:type="spellEnd"/>
-      <w:r>
-        <w:t xml:space="preserve"> connect</w:t>
+      <w:r>
+        <w:t>Klik connect</w:t>
       </w:r>
     </w:p>
     <w:p>
@@ -393,21 +311,8 @@
     </w:p>
     <w:p>
       <w:r>
-        <w:t xml:space="preserve">Copas </w:t>
-      </w:r>
-      <w:proofErr w:type="spellStart"/>
-      <w:r>
-        <w:t>nomor</w:t>
-      </w:r>
-      <w:proofErr w:type="spellEnd"/>
-      <w:r>
-        <w:t xml:space="preserve"> 3 link mongo </w:t>
-      </w:r>
-      <w:proofErr w:type="spellStart"/>
-      <w:r>
-        <w:t>dbnya</w:t>
-      </w:r>
-      <w:proofErr w:type="spellEnd"/>
+        <w:t>Copas nomor 3 link mongo dbnya</w:t>
+      </w:r>
     </w:p>
     <w:p>
       <w:r>
@@ -453,37 +358,8 @@
     </w:p>
     <w:p>
       <w:r>
-        <w:t xml:space="preserve">Buat file config.js </w:t>
-      </w:r>
-      <w:proofErr w:type="spellStart"/>
-      <w:r>
-        <w:t>ubah</w:t>
-      </w:r>
-      <w:proofErr w:type="spellEnd"/>
-      <w:r>
-        <w:t xml:space="preserve"> tag </w:t>
-      </w:r>
-      <w:proofErr w:type="spellStart"/>
-      <w:r>
-        <w:t>db</w:t>
-      </w:r>
-      <w:proofErr w:type="spellEnd"/>
-      <w:r>
-        <w:t xml:space="preserve"> password </w:t>
-      </w:r>
-      <w:proofErr w:type="spellStart"/>
-      <w:r>
-        <w:t>menjadi</w:t>
-      </w:r>
-      <w:proofErr w:type="spellEnd"/>
-      <w:r>
-        <w:t xml:space="preserve"> password </w:t>
-      </w:r>
-      <w:proofErr w:type="spellStart"/>
-      <w:r>
-        <w:t>kalain</w:t>
-      </w:r>
-      <w:proofErr w:type="spellEnd"/>
+        <w:t>Buat file config.js ubah tag db password menjadi password kalain</w:t>
+      </w:r>
     </w:p>
     <w:p>
       <w:r>
@@ -541,61 +417,8 @@
       </w:r>
     </w:p>
     <w:p>
-      <w:proofErr w:type="spellStart"/>
-      <w:r>
-        <w:t>Pastikan</w:t>
-      </w:r>
-      <w:proofErr w:type="spellEnd"/>
-      <w:r>
-        <w:t xml:space="preserve"> </w:t>
-      </w:r>
-      <w:proofErr w:type="spellStart"/>
-      <w:r>
-        <w:t>uname</w:t>
-      </w:r>
-      <w:proofErr w:type="spellEnd"/>
-      <w:r>
-        <w:t xml:space="preserve"> </w:t>
-      </w:r>
-      <w:proofErr w:type="spellStart"/>
-      <w:r>
-        <w:t>db</w:t>
-      </w:r>
-      <w:proofErr w:type="spellEnd"/>
-      <w:r>
-        <w:t xml:space="preserve"> </w:t>
-      </w:r>
-      <w:proofErr w:type="spellStart"/>
-      <w:r>
-        <w:t>uname</w:t>
-      </w:r>
-      <w:proofErr w:type="spellEnd"/>
-      <w:r>
-        <w:t xml:space="preserve"> </w:t>
-      </w:r>
-      <w:proofErr w:type="spellStart"/>
-      <w:r>
-        <w:t>db</w:t>
-      </w:r>
-      <w:proofErr w:type="spellEnd"/>
-      <w:r>
-        <w:t xml:space="preserve"> nama cluster dan nama </w:t>
-      </w:r>
-      <w:proofErr w:type="spellStart"/>
-      <w:r>
-        <w:t>db</w:t>
-      </w:r>
-      <w:proofErr w:type="spellEnd"/>
-      <w:r>
-        <w:t xml:space="preserve"> </w:t>
-      </w:r>
-      <w:proofErr w:type="spellStart"/>
-      <w:r>
-        <w:t>benar</w:t>
-      </w:r>
-      <w:proofErr w:type="spellEnd"/>
-      <w:r>
-        <w:t xml:space="preserve"> </w:t>
+      <w:r>
+        <w:t xml:space="preserve">Pastikan uname db uname db nama cluster dan nama db benar </w:t>
       </w:r>
     </w:p>
     <w:p/>
@@ -613,13 +436,8 @@
     </w:p>
     <w:p>
       <w:r>
-        <w:t xml:space="preserve">Install </w:t>
-      </w:r>
-      <w:proofErr w:type="spellStart"/>
-      <w:r>
-        <w:t>nodemon</w:t>
-      </w:r>
-      <w:proofErr w:type="spellEnd"/>
+        <w:t>Install nodemon</w:t>
+      </w:r>
     </w:p>
     <w:p>
       <w:r>
@@ -665,29 +483,8 @@
     </w:p>
     <w:p>
       <w:r>
-        <w:t xml:space="preserve">Install </w:t>
-      </w:r>
-      <w:proofErr w:type="spellStart"/>
-      <w:r>
-        <w:t>bcrypt</w:t>
-      </w:r>
-      <w:proofErr w:type="spellEnd"/>
-      <w:r>
-        <w:t xml:space="preserve"> </w:t>
-      </w:r>
-      <w:proofErr w:type="spellStart"/>
-      <w:r>
-        <w:t>json</w:t>
-      </w:r>
-      <w:proofErr w:type="spellEnd"/>
-      <w:r>
-        <w:t xml:space="preserve"> </w:t>
-      </w:r>
-      <w:proofErr w:type="spellStart"/>
-      <w:r>
-        <w:t>webtoken</w:t>
-      </w:r>
-      <w:proofErr w:type="spellEnd"/>
+        <w:t>Install bcrypt json webtoken</w:t>
+      </w:r>
     </w:p>
     <w:p>
       <w:r>
@@ -792,49 +589,8 @@
                 <w:b/>
                 <w:bCs/>
               </w:rPr>
-              <w:t xml:space="preserve">Mutation: </w:t>
-            </w:r>
-            <w:proofErr w:type="spellStart"/>
-            <w:r>
-              <w:rPr>
-                <w:b/>
-                <w:bCs/>
-              </w:rPr>
-              <w:t>melakukan</w:t>
-            </w:r>
-            <w:proofErr w:type="spellEnd"/>
-            <w:r>
-              <w:rPr>
-                <w:b/>
-                <w:bCs/>
-              </w:rPr>
-              <w:t xml:space="preserve"> </w:t>
-            </w:r>
-            <w:proofErr w:type="spellStart"/>
-            <w:r>
-              <w:rPr>
-                <w:b/>
-                <w:bCs/>
-              </w:rPr>
-              <w:t>olah</w:t>
-            </w:r>
-            <w:proofErr w:type="spellEnd"/>
-            <w:r>
-              <w:rPr>
-                <w:b/>
-                <w:bCs/>
-              </w:rPr>
-              <w:t xml:space="preserve"> data di </w:t>
-            </w:r>
-            <w:proofErr w:type="spellStart"/>
-            <w:r>
-              <w:rPr>
-                <w:b/>
-                <w:bCs/>
-              </w:rPr>
-              <w:t>db</w:t>
-            </w:r>
-            <w:proofErr w:type="spellEnd"/>
+              <w:t>Mutation: melakukan olah data di db</w:t>
+            </w:r>
           </w:p>
           <w:p>
             <w:pPr>
@@ -848,33 +604,8 @@
                 <w:b/>
                 <w:bCs/>
               </w:rPr>
-              <w:t xml:space="preserve">Query: </w:t>
-            </w:r>
-            <w:proofErr w:type="spellStart"/>
-            <w:r>
-              <w:rPr>
-                <w:b/>
-                <w:bCs/>
-              </w:rPr>
-              <w:t>melakukan</w:t>
-            </w:r>
-            <w:proofErr w:type="spellEnd"/>
-            <w:r>
-              <w:rPr>
-                <w:b/>
-                <w:bCs/>
-              </w:rPr>
-              <w:t xml:space="preserve"> fetch data di </w:t>
-            </w:r>
-            <w:proofErr w:type="spellStart"/>
-            <w:r>
-              <w:rPr>
-                <w:b/>
-                <w:bCs/>
-              </w:rPr>
-              <w:t>db</w:t>
-            </w:r>
-            <w:proofErr w:type="spellEnd"/>
+              <w:t>Query: melakukan fetch data di db</w:t>
+            </w:r>
           </w:p>
         </w:tc>
       </w:tr>
@@ -913,7 +644,6 @@
                 <w:bCs/>
               </w:rPr>
             </w:pPr>
-            <w:proofErr w:type="spellStart"/>
             <w:r>
               <w:rPr>
                 <w:b/>
@@ -921,7 +651,6 @@
               </w:rPr>
               <w:t>Keterangan</w:t>
             </w:r>
-            <w:proofErr w:type="spellEnd"/>
           </w:p>
         </w:tc>
       </w:tr>
@@ -937,7 +666,6 @@
                 <w:bCs/>
               </w:rPr>
             </w:pPr>
-            <w:proofErr w:type="spellStart"/>
             <w:r>
               <w:rPr>
                 <w:b/>
@@ -945,7 +673,6 @@
               </w:rPr>
               <w:t>graphql</w:t>
             </w:r>
-            <w:proofErr w:type="spellEnd"/>
           </w:p>
         </w:tc>
         <w:tc>
@@ -976,31 +703,10 @@
               </w:numPr>
             </w:pPr>
             <w:r>
-              <w:t xml:space="preserve">Index.js </w:t>
-            </w:r>
-            <w:proofErr w:type="gramStart"/>
-            <w:r>
-              <w:t xml:space="preserve">=  </w:t>
-            </w:r>
-            <w:proofErr w:type="spellStart"/>
-            <w:r>
-              <w:t>menampung</w:t>
-            </w:r>
-            <w:proofErr w:type="spellEnd"/>
-            <w:proofErr w:type="gramEnd"/>
-            <w:r>
-              <w:t xml:space="preserve"> </w:t>
-            </w:r>
-            <w:r>
-              <w:t xml:space="preserve">posts (query) dan users </w:t>
-            </w:r>
-            <w:proofErr w:type="spellStart"/>
-            <w:r>
-              <w:t>js</w:t>
-            </w:r>
-            <w:proofErr w:type="spellEnd"/>
-            <w:r>
-              <w:t xml:space="preserve"> </w:t>
+              <w:t xml:space="preserve">Index.js =  menampung </w:t>
+            </w:r>
+            <w:r>
+              <w:t xml:space="preserve">posts (query) dan users js </w:t>
             </w:r>
             <w:r>
               <w:t>(mutation)</w:t>
@@ -1014,29 +720,8 @@
                 <w:numId w:val="2"/>
               </w:numPr>
             </w:pPr>
-            <w:proofErr w:type="spellStart"/>
-            <w:r>
-              <w:t>Diikuti</w:t>
-            </w:r>
-            <w:proofErr w:type="spellEnd"/>
-            <w:r>
-              <w:t xml:space="preserve"> </w:t>
-            </w:r>
-            <w:proofErr w:type="spellStart"/>
-            <w:r>
-              <w:t>perantara</w:t>
-            </w:r>
-            <w:proofErr w:type="spellEnd"/>
-            <w:r>
-              <w:t xml:space="preserve"> logic </w:t>
-            </w:r>
-            <w:proofErr w:type="spellStart"/>
-            <w:r>
-              <w:t>dengan</w:t>
-            </w:r>
-            <w:proofErr w:type="spellEnd"/>
-            <w:r>
-              <w:t xml:space="preserve"> model:</w:t>
+            <w:r>
+              <w:t>Diikuti perantara logic dengan model:</w:t>
             </w:r>
           </w:p>
           <w:p>
@@ -1048,23 +733,7 @@
               </w:numPr>
             </w:pPr>
             <w:r>
-              <w:t xml:space="preserve">user.js = logic yang </w:t>
-            </w:r>
-            <w:proofErr w:type="spellStart"/>
-            <w:r>
-              <w:t>menghubungkan</w:t>
-            </w:r>
-            <w:proofErr w:type="spellEnd"/>
-            <w:r>
-              <w:t xml:space="preserve"> </w:t>
-            </w:r>
-            <w:proofErr w:type="spellStart"/>
-            <w:r>
-              <w:t>ke</w:t>
-            </w:r>
-            <w:proofErr w:type="spellEnd"/>
-            <w:r>
-              <w:t xml:space="preserve"> model User</w:t>
+              <w:t>user.js = logic yang menghubungkan ke model User</w:t>
             </w:r>
           </w:p>
           <w:p>
@@ -1073,47 +742,7 @@
               <w:ind w:left="1080"/>
             </w:pPr>
             <w:r>
-              <w:t xml:space="preserve">di </w:t>
-            </w:r>
-            <w:proofErr w:type="spellStart"/>
-            <w:r>
-              <w:t>dalamnya</w:t>
-            </w:r>
-            <w:proofErr w:type="spellEnd"/>
-            <w:r>
-              <w:t xml:space="preserve"> </w:t>
-            </w:r>
-            <w:proofErr w:type="spellStart"/>
-            <w:r>
-              <w:t>berupa</w:t>
-            </w:r>
-            <w:proofErr w:type="spellEnd"/>
-            <w:r>
-              <w:t xml:space="preserve"> resolvers </w:t>
-            </w:r>
-            <w:proofErr w:type="spellStart"/>
-            <w:r>
-              <w:t>ada</w:t>
-            </w:r>
-            <w:proofErr w:type="spellEnd"/>
-            <w:r>
-              <w:t xml:space="preserve"> </w:t>
-            </w:r>
-            <w:proofErr w:type="spellStart"/>
-            <w:r>
-              <w:t>logicnya</w:t>
-            </w:r>
-            <w:proofErr w:type="spellEnd"/>
-            <w:r>
-              <w:t xml:space="preserve"> </w:t>
-            </w:r>
-            <w:proofErr w:type="spellStart"/>
-            <w:r>
-              <w:t>bisa</w:t>
-            </w:r>
-            <w:proofErr w:type="spellEnd"/>
-            <w:r>
-              <w:t xml:space="preserve"> query</w:t>
+              <w:t>di dalamnya berupa resolvers ada logicnya bisa query</w:t>
             </w:r>
           </w:p>
           <w:p>
@@ -1125,23 +754,7 @@
               </w:numPr>
             </w:pPr>
             <w:r>
-              <w:t xml:space="preserve">post.js = logic yang </w:t>
-            </w:r>
-            <w:proofErr w:type="spellStart"/>
-            <w:r>
-              <w:t>menghubungkan</w:t>
-            </w:r>
-            <w:proofErr w:type="spellEnd"/>
-            <w:r>
-              <w:t xml:space="preserve"> </w:t>
-            </w:r>
-            <w:proofErr w:type="spellStart"/>
-            <w:r>
-              <w:t>ke</w:t>
-            </w:r>
-            <w:proofErr w:type="spellEnd"/>
-            <w:r>
-              <w:t xml:space="preserve"> model Post</w:t>
+              <w:t>post.js = logic yang menghubungkan ke model Post</w:t>
             </w:r>
           </w:p>
           <w:p>
@@ -1150,51 +763,10 @@
               <w:ind w:left="1080"/>
             </w:pPr>
             <w:r>
-              <w:t xml:space="preserve">di </w:t>
-            </w:r>
-            <w:proofErr w:type="spellStart"/>
-            <w:r>
-              <w:t>dalamnya</w:t>
-            </w:r>
-            <w:proofErr w:type="spellEnd"/>
-            <w:r>
-              <w:t xml:space="preserve"> </w:t>
-            </w:r>
-            <w:proofErr w:type="spellStart"/>
-            <w:r>
-              <w:t>berupa</w:t>
-            </w:r>
-            <w:proofErr w:type="spellEnd"/>
-            <w:r>
-              <w:t xml:space="preserve"> resolvers </w:t>
-            </w:r>
-            <w:proofErr w:type="spellStart"/>
-            <w:r>
-              <w:t>ada</w:t>
-            </w:r>
-            <w:proofErr w:type="spellEnd"/>
-            <w:r>
-              <w:t xml:space="preserve"> </w:t>
-            </w:r>
-            <w:proofErr w:type="spellStart"/>
-            <w:r>
-              <w:t>logicnya</w:t>
-            </w:r>
-            <w:proofErr w:type="spellEnd"/>
-            <w:r>
-              <w:t xml:space="preserve"> </w:t>
-            </w:r>
-            <w:proofErr w:type="spellStart"/>
-            <w:r>
-              <w:t>bisa</w:t>
-            </w:r>
-            <w:proofErr w:type="spellEnd"/>
-            <w:r>
-              <w:t xml:space="preserve"> mutation</w:t>
-            </w:r>
-          </w:p>
-          <w:p>
-            <w:proofErr w:type="spellStart"/>
+              <w:t>di dalamnya berupa resolvers ada logicnya bisa mutation</w:t>
+            </w:r>
+          </w:p>
+          <w:p>
             <w:r>
               <w:rPr>
                 <w:b/>
@@ -1202,7 +774,6 @@
               </w:rPr>
               <w:t>TypeDefs</w:t>
             </w:r>
-            <w:proofErr w:type="spellEnd"/>
             <w:r>
               <w:t>:</w:t>
             </w:r>
@@ -1212,77 +783,8 @@
               <w:t xml:space="preserve">  </w:t>
             </w:r>
             <w:r>
-              <w:t xml:space="preserve">Adalah </w:t>
-            </w:r>
-            <w:proofErr w:type="spellStart"/>
-            <w:r>
-              <w:t>sekumpulan</w:t>
-            </w:r>
-            <w:proofErr w:type="spellEnd"/>
-            <w:r>
-              <w:t xml:space="preserve"> schema </w:t>
-            </w:r>
-            <w:proofErr w:type="spellStart"/>
-            <w:r>
-              <w:t>atau</w:t>
-            </w:r>
-            <w:proofErr w:type="spellEnd"/>
-            <w:r>
-              <w:t xml:space="preserve"> blueprint </w:t>
-            </w:r>
-            <w:proofErr w:type="spellStart"/>
-            <w:r>
-              <w:t>yg</w:t>
-            </w:r>
-            <w:proofErr w:type="spellEnd"/>
-            <w:r>
-              <w:t xml:space="preserve"> </w:t>
-            </w:r>
-            <w:proofErr w:type="spellStart"/>
-            <w:r>
-              <w:t>dapat</w:t>
-            </w:r>
-            <w:proofErr w:type="spellEnd"/>
-            <w:r>
-              <w:t xml:space="preserve"> </w:t>
-            </w:r>
-            <w:proofErr w:type="spellStart"/>
-            <w:r>
-              <w:t>langsung</w:t>
-            </w:r>
-            <w:proofErr w:type="spellEnd"/>
-            <w:r>
-              <w:t xml:space="preserve"> </w:t>
-            </w:r>
-            <w:proofErr w:type="spellStart"/>
-            <w:r>
-              <w:t>digunakan</w:t>
-            </w:r>
-            <w:proofErr w:type="spellEnd"/>
-            <w:r>
-              <w:t xml:space="preserve"> di apollo    server kiri typedefs pada </w:t>
-            </w:r>
-            <w:proofErr w:type="spellStart"/>
-            <w:r>
-              <w:t>vscode</w:t>
-            </w:r>
-            <w:proofErr w:type="spellEnd"/>
-            <w:r>
-              <w:t xml:space="preserve"> </w:t>
-            </w:r>
-            <w:proofErr w:type="spellStart"/>
-            <w:r>
-              <w:t>kanan</w:t>
-            </w:r>
-            <w:proofErr w:type="spellEnd"/>
-            <w:r>
-              <w:t xml:space="preserve"> </w:t>
-            </w:r>
-            <w:proofErr w:type="spellStart"/>
-            <w:r>
-              <w:t>schemanya</w:t>
-            </w:r>
-            <w:proofErr w:type="spellEnd"/>
+              <w:t>Adalah sekumpulan schema atau blueprint yg dapat langsung digunakan di apollo    server kiri typedefs pada vscode kanan schemanya</w:t>
+            </w:r>
           </w:p>
           <w:p>
             <w:r>
@@ -1395,61 +897,11 @@
             <w:tcW w:w="8019" w:type="dxa"/>
           </w:tcPr>
           <w:p>
-            <w:proofErr w:type="spellStart"/>
-            <w:r>
-              <w:t>Menentukan</w:t>
-            </w:r>
-            <w:proofErr w:type="spellEnd"/>
-            <w:r>
-              <w:t xml:space="preserve"> field </w:t>
-            </w:r>
-            <w:proofErr w:type="spellStart"/>
-            <w:r>
-              <w:t>apa</w:t>
-            </w:r>
-            <w:proofErr w:type="spellEnd"/>
-            <w:r>
-              <w:t xml:space="preserve"> </w:t>
-            </w:r>
-            <w:proofErr w:type="spellStart"/>
-            <w:r>
-              <w:t>saja</w:t>
-            </w:r>
-            <w:proofErr w:type="spellEnd"/>
-            <w:r>
-              <w:t xml:space="preserve"> pada collection di mongo </w:t>
-            </w:r>
-            <w:proofErr w:type="spellStart"/>
-            <w:r>
-              <w:t>db</w:t>
-            </w:r>
-            <w:proofErr w:type="spellEnd"/>
-            <w:r>
-              <w:t xml:space="preserve"> </w:t>
-            </w:r>
-            <w:proofErr w:type="spellStart"/>
-            <w:r>
-              <w:t>beserta</w:t>
-            </w:r>
-            <w:proofErr w:type="spellEnd"/>
-            <w:r>
-              <w:t xml:space="preserve"> </w:t>
-            </w:r>
-            <w:proofErr w:type="spellStart"/>
-            <w:r>
-              <w:t>relasi</w:t>
-            </w:r>
-            <w:proofErr w:type="spellEnd"/>
-            <w:r>
-              <w:t xml:space="preserve"> </w:t>
-            </w:r>
-            <w:proofErr w:type="spellStart"/>
-            <w:r>
-              <w:t>antar</w:t>
-            </w:r>
-            <w:proofErr w:type="spellEnd"/>
-            <w:r>
-              <w:t xml:space="preserve"> model</w:t>
+            <w:r>
+              <w:t>Menentukan field apa saja pada collection di mongo db</w:t>
+            </w:r>
+            <w:r>
+              <w:t xml:space="preserve"> beserta relasi antar model</w:t>
             </w:r>
           </w:p>
         </w:tc>
@@ -1480,85 +932,8 @@
             <w:tcW w:w="8019" w:type="dxa"/>
           </w:tcPr>
           <w:p>
-            <w:proofErr w:type="spellStart"/>
-            <w:r>
-              <w:t>Menentukan</w:t>
-            </w:r>
-            <w:proofErr w:type="spellEnd"/>
-            <w:r>
-              <w:t xml:space="preserve"> </w:t>
-            </w:r>
-            <w:proofErr w:type="spellStart"/>
-            <w:r>
-              <w:t>validasi</w:t>
-            </w:r>
-            <w:proofErr w:type="spellEnd"/>
-            <w:r>
-              <w:t xml:space="preserve"> </w:t>
-            </w:r>
-            <w:proofErr w:type="spellStart"/>
-            <w:r>
-              <w:t>dari</w:t>
-            </w:r>
-            <w:proofErr w:type="spellEnd"/>
-            <w:r>
-              <w:t xml:space="preserve"> </w:t>
-            </w:r>
-            <w:proofErr w:type="spellStart"/>
-            <w:r>
-              <w:t>awal</w:t>
-            </w:r>
-            <w:proofErr w:type="spellEnd"/>
-            <w:r>
-              <w:t xml:space="preserve"> </w:t>
-            </w:r>
-            <w:proofErr w:type="spellStart"/>
-            <w:r>
-              <w:t>hingga</w:t>
-            </w:r>
-            <w:proofErr w:type="spellEnd"/>
-            <w:r>
-              <w:t xml:space="preserve"> </w:t>
-            </w:r>
-            <w:proofErr w:type="spellStart"/>
-            <w:r>
-              <w:t>akhir</w:t>
-            </w:r>
-            <w:proofErr w:type="spellEnd"/>
-            <w:r>
-              <w:t xml:space="preserve">. Atau </w:t>
-            </w:r>
-            <w:proofErr w:type="spellStart"/>
-            <w:r>
-              <w:t>utilitas</w:t>
-            </w:r>
-            <w:proofErr w:type="spellEnd"/>
-            <w:r>
-              <w:t xml:space="preserve"> </w:t>
-            </w:r>
-            <w:proofErr w:type="spellStart"/>
-            <w:r>
-              <w:t>lainnya</w:t>
-            </w:r>
-            <w:proofErr w:type="spellEnd"/>
-            <w:r>
-              <w:t xml:space="preserve">, </w:t>
-            </w:r>
-            <w:proofErr w:type="spellStart"/>
-            <w:r>
-              <w:t>digunakan</w:t>
-            </w:r>
-            <w:proofErr w:type="spellEnd"/>
-            <w:r>
-              <w:t xml:space="preserve"> </w:t>
-            </w:r>
-            <w:proofErr w:type="spellStart"/>
-            <w:r>
-              <w:t>dalam</w:t>
-            </w:r>
-            <w:proofErr w:type="spellEnd"/>
-            <w:r>
-              <w:t xml:space="preserve"> resolver</w:t>
+            <w:r>
+              <w:t>Menentukan validasi dari awal hingga akhir. Atau utilitas lainnya, digunakan dalam resolver</w:t>
             </w:r>
           </w:p>
         </w:tc>
@@ -1589,19 +964,9 @@
             <w:tcW w:w="8019" w:type="dxa"/>
           </w:tcPr>
           <w:p>
-            <w:proofErr w:type="spellStart"/>
-            <w:r>
-              <w:t>Untuk</w:t>
-            </w:r>
-            <w:proofErr w:type="spellEnd"/>
-            <w:r>
-              <w:t xml:space="preserve"> </w:t>
-            </w:r>
-            <w:proofErr w:type="spellStart"/>
-            <w:r>
-              <w:t>koneski</w:t>
-            </w:r>
-            <w:proofErr w:type="spellEnd"/>
+            <w:r>
+              <w:t>Untuk koneski</w:t>
+            </w:r>
           </w:p>
         </w:tc>
       </w:tr>
@@ -1632,45 +997,8 @@
           </w:tcPr>
           <w:p>
             <w:r>
-              <w:t xml:space="preserve">Integrasi resolvers dan typedefs pada apollo server agar </w:t>
-            </w:r>
-            <w:proofErr w:type="spellStart"/>
-            <w:r>
-              <w:t>melalui</w:t>
-            </w:r>
-            <w:proofErr w:type="spellEnd"/>
-            <w:r>
-              <w:t xml:space="preserve"> server </w:t>
-            </w:r>
-            <w:proofErr w:type="spellStart"/>
-            <w:r>
-              <w:t>tersebut</w:t>
-            </w:r>
-            <w:proofErr w:type="spellEnd"/>
-            <w:r>
-              <w:t xml:space="preserve"> </w:t>
-            </w:r>
-            <w:proofErr w:type="spellStart"/>
-            <w:r>
-              <w:t>bisa</w:t>
-            </w:r>
-            <w:proofErr w:type="spellEnd"/>
-            <w:r>
-              <w:t xml:space="preserve"> </w:t>
-            </w:r>
-            <w:proofErr w:type="spellStart"/>
-            <w:r>
-              <w:t>diutak</w:t>
-            </w:r>
-            <w:proofErr w:type="spellEnd"/>
-            <w:r>
-              <w:t xml:space="preserve"> </w:t>
-            </w:r>
-            <w:proofErr w:type="spellStart"/>
-            <w:r>
-              <w:t>atik</w:t>
-            </w:r>
-            <w:proofErr w:type="spellEnd"/>
+              <w:t>Integrasi resolvers dan typedefs pada apollo server agar melalui server tersebut bisa diutak atik</w:t>
+            </w:r>
           </w:p>
         </w:tc>
       </w:tr>
@@ -1775,46 +1103,12 @@
     </w:p>
     <w:p>
       <w:r>
-        <w:t xml:space="preserve">No 2 </w:t>
-      </w:r>
-      <w:proofErr w:type="spellStart"/>
-      <w:r>
-        <w:t>lihat</w:t>
-      </w:r>
-      <w:proofErr w:type="spellEnd"/>
-      <w:r>
-        <w:t xml:space="preserve"> file </w:t>
-      </w:r>
-      <w:proofErr w:type="spellStart"/>
-      <w:r>
-        <w:t>serviceworker</w:t>
-      </w:r>
-      <w:proofErr w:type="spellEnd"/>
-      <w:r>
-        <w:t xml:space="preserve"> </w:t>
-      </w:r>
-      <w:proofErr w:type="spellStart"/>
-      <w:r>
-        <w:t>js</w:t>
-      </w:r>
-      <w:proofErr w:type="spellEnd"/>
-    </w:p>
-    <w:p>
-      <w:proofErr w:type="spellStart"/>
-      <w:r>
-        <w:t>Tambahkan</w:t>
-      </w:r>
-      <w:proofErr w:type="spellEnd"/>
-      <w:r>
-        <w:t xml:space="preserve"> di package </w:t>
-      </w:r>
-      <w:proofErr w:type="spellStart"/>
-      <w:r>
-        <w:t>json</w:t>
-      </w:r>
-      <w:proofErr w:type="spellEnd"/>
-      <w:r>
-        <w:t>, serve: node index</w:t>
+        <w:t>No 2 lihat file serviceworker js</w:t>
+      </w:r>
+    </w:p>
+    <w:p>
+      <w:r>
+        <w:t>Tambahkan di package json, serve: node index</w:t>
       </w:r>
     </w:p>
     <w:p>
@@ -1857,13 +1151,8 @@
       </w:r>
     </w:p>
     <w:p>
-      <w:proofErr w:type="spellStart"/>
-      <w:r>
-        <w:t>npm</w:t>
-      </w:r>
-      <w:proofErr w:type="spellEnd"/>
-      <w:r>
-        <w:t xml:space="preserve"> install @apollo/react-hooks@0.1.0-beta.7 apollo-cache-inmemory@1.6.2 apollo-client@2.6.2 apollo-link-http@1.5.14 graphql@14.3.1 --save-exact --legacy-peer-deps</w:t>
+      <w:r>
+        <w:t>npm install @apollo/react-hooks@0.1.0-beta.7 apollo-cache-inmemory@1.6.2 apollo-client@2.6.2 apollo-link-http@1.5.14 graphql@14.3.1 --save-exact --legacy-peer-deps</w:t>
       </w:r>
     </w:p>
     <w:p>
@@ -1872,85 +1161,8 @@
       </w:r>
     </w:p>
     <w:p>
-      <w:proofErr w:type="spellStart"/>
-      <w:r>
-        <w:t>hasil</w:t>
-      </w:r>
-      <w:proofErr w:type="spellEnd"/>
-      <w:r>
-        <w:t xml:space="preserve"> </w:t>
-      </w:r>
-      <w:proofErr w:type="spellStart"/>
-      <w:r>
-        <w:t>akhir</w:t>
-      </w:r>
-      <w:proofErr w:type="spellEnd"/>
-      <w:r>
-        <w:t xml:space="preserve"> </w:t>
-      </w:r>
-      <w:proofErr w:type="spellStart"/>
-      <w:r>
-        <w:t>pastikan</w:t>
-      </w:r>
-      <w:proofErr w:type="spellEnd"/>
-      <w:r>
-        <w:t xml:space="preserve"> </w:t>
-      </w:r>
-      <w:proofErr w:type="spellStart"/>
-      <w:r>
-        <w:t>struktur</w:t>
-      </w:r>
-      <w:proofErr w:type="spellEnd"/>
-      <w:r>
-        <w:t xml:space="preserve"> </w:t>
-      </w:r>
-      <w:proofErr w:type="spellStart"/>
-      <w:r>
-        <w:t>foldernya</w:t>
-      </w:r>
-      <w:proofErr w:type="spellEnd"/>
-      <w:r>
-        <w:t xml:space="preserve"> </w:t>
-      </w:r>
-      <w:proofErr w:type="spellStart"/>
-      <w:r>
-        <w:t>psrti</w:t>
-      </w:r>
-      <w:proofErr w:type="spellEnd"/>
-      <w:r>
-        <w:t xml:space="preserve"> </w:t>
-      </w:r>
-      <w:proofErr w:type="spellStart"/>
-      <w:r>
-        <w:t>ini</w:t>
-      </w:r>
-      <w:proofErr w:type="spellEnd"/>
-      <w:r>
-        <w:t xml:space="preserve"> (hapus </w:t>
-      </w:r>
-      <w:proofErr w:type="spellStart"/>
-      <w:r>
-        <w:t>yg</w:t>
-      </w:r>
-      <w:proofErr w:type="spellEnd"/>
-      <w:r>
-        <w:t xml:space="preserve"> </w:t>
-      </w:r>
-      <w:proofErr w:type="spellStart"/>
-      <w:r>
-        <w:t>tidak</w:t>
-      </w:r>
-      <w:proofErr w:type="spellEnd"/>
-      <w:r>
-        <w:t xml:space="preserve"> </w:t>
-      </w:r>
-      <w:proofErr w:type="spellStart"/>
-      <w:r>
-        <w:t>penitng</w:t>
-      </w:r>
-      <w:proofErr w:type="spellEnd"/>
-      <w:r>
-        <w:t>)</w:t>
+      <w:r>
+        <w:t>hasil akhir pastikan struktur foldernya psrti ini (hapus yg tidak penitng)</w:t>
       </w:r>
     </w:p>
     <w:p>
@@ -2002,36 +1214,15 @@
     </w:p>
     <w:p>
       <w:r>
-        <w:t xml:space="preserve">Install </w:t>
-      </w:r>
-      <w:proofErr w:type="spellStart"/>
-      <w:r>
-        <w:t>dulu</w:t>
-      </w:r>
-      <w:r>
-        <w:t>masuk</w:t>
-      </w:r>
-      <w:proofErr w:type="spellEnd"/>
-      <w:r>
-        <w:t xml:space="preserve"> </w:t>
-      </w:r>
-      <w:proofErr w:type="spellStart"/>
-      <w:r>
-        <w:t>ke</w:t>
-      </w:r>
-      <w:proofErr w:type="spellEnd"/>
-      <w:r>
-        <w:t xml:space="preserve"> folder client</w:t>
-      </w:r>
-    </w:p>
-    <w:p>
-      <w:proofErr w:type="spellStart"/>
-      <w:r>
-        <w:t>npm</w:t>
-      </w:r>
-      <w:proofErr w:type="spellEnd"/>
-      <w:r>
-        <w:t xml:space="preserve"> install react-router-dom@5.1.2 semantic-ui-css@2.4.1 semantic-ui-react@0.88.1 --save-exact --legacy-peer-deps</w:t>
+        <w:t>Install dulu</w:t>
+      </w:r>
+      <w:r>
+        <w:t>masuk ke folder client</w:t>
+      </w:r>
+    </w:p>
+    <w:p>
+      <w:r>
+        <w:t>npm install react-router-dom@5.1.2 semantic-ui-css@2.4.1 semantic-ui-react@0.88.1 --save-exact --legacy-peer-deps</w:t>
       </w:r>
     </w:p>
     <w:tbl>
@@ -2050,11 +1241,9 @@
             <w:tcW w:w="4508" w:type="dxa"/>
           </w:tcPr>
           <w:p>
-            <w:proofErr w:type="spellStart"/>
             <w:r>
               <w:t>Komponen</w:t>
             </w:r>
-            <w:proofErr w:type="spellEnd"/>
           </w:p>
         </w:tc>
         <w:tc>
@@ -2062,11 +1251,9 @@
             <w:tcW w:w="4508" w:type="dxa"/>
           </w:tcPr>
           <w:p>
-            <w:proofErr w:type="spellStart"/>
             <w:r>
               <w:t>Penjelasan</w:t>
             </w:r>
-            <w:proofErr w:type="spellEnd"/>
           </w:p>
         </w:tc>
       </w:tr>
@@ -2076,13 +1263,8 @@
             <w:tcW w:w="4508" w:type="dxa"/>
           </w:tcPr>
           <w:p>
-            <w:proofErr w:type="spellStart"/>
-            <w:r>
-              <w:t>Src</w:t>
-            </w:r>
-            <w:proofErr w:type="spellEnd"/>
-            <w:r>
-              <w:t>/component</w:t>
+            <w:r>
+              <w:t>Src/component</w:t>
             </w:r>
           </w:p>
         </w:tc>
@@ -2091,29 +1273,8 @@
             <w:tcW w:w="4508" w:type="dxa"/>
           </w:tcPr>
           <w:p>
-            <w:proofErr w:type="spellStart"/>
-            <w:r>
-              <w:t>Komponen</w:t>
-            </w:r>
-            <w:proofErr w:type="spellEnd"/>
-            <w:r>
-              <w:t xml:space="preserve"> </w:t>
-            </w:r>
-            <w:proofErr w:type="spellStart"/>
-            <w:r>
-              <w:t>dari</w:t>
-            </w:r>
-            <w:proofErr w:type="spellEnd"/>
-            <w:r>
-              <w:t xml:space="preserve"> </w:t>
-            </w:r>
-            <w:proofErr w:type="spellStart"/>
-            <w:r>
-              <w:t>tampilan</w:t>
-            </w:r>
-            <w:proofErr w:type="spellEnd"/>
-            <w:r>
-              <w:t xml:space="preserve"> web</w:t>
+            <w:r>
+              <w:t>Komponen dari tampilan web</w:t>
             </w:r>
           </w:p>
         </w:tc>
@@ -2124,13 +1285,8 @@
             <w:tcW w:w="4508" w:type="dxa"/>
           </w:tcPr>
           <w:p>
-            <w:proofErr w:type="spellStart"/>
-            <w:r>
-              <w:t>Src</w:t>
-            </w:r>
-            <w:proofErr w:type="spellEnd"/>
-            <w:r>
-              <w:t>/pages</w:t>
+            <w:r>
+              <w:t>Src/pages</w:t>
             </w:r>
           </w:p>
         </w:tc>
@@ -2140,13 +1296,8 @@
           </w:tcPr>
           <w:p>
             <w:r>
-              <w:t xml:space="preserve">Halaman </w:t>
-            </w:r>
-            <w:proofErr w:type="spellStart"/>
-            <w:r>
-              <w:t>webnya</w:t>
-            </w:r>
-            <w:proofErr w:type="spellEnd"/>
+              <w:t>Halaman webnya</w:t>
+            </w:r>
           </w:p>
         </w:tc>
       </w:tr>
@@ -2166,41 +1317,47 @@
             <w:tcW w:w="4508" w:type="dxa"/>
           </w:tcPr>
           <w:p>
-            <w:proofErr w:type="spellStart"/>
-            <w:r>
-              <w:t>Meload</w:t>
-            </w:r>
-            <w:proofErr w:type="spellEnd"/>
-            <w:r>
-              <w:t xml:space="preserve"> </w:t>
-            </w:r>
-            <w:proofErr w:type="spellStart"/>
-            <w:r>
-              <w:t>komponen</w:t>
-            </w:r>
-            <w:proofErr w:type="spellEnd"/>
-            <w:r>
-              <w:t xml:space="preserve"> </w:t>
-            </w:r>
-            <w:proofErr w:type="spellStart"/>
-            <w:r>
-              <w:t>beserta</w:t>
-            </w:r>
-            <w:proofErr w:type="spellEnd"/>
-            <w:r>
-              <w:t xml:space="preserve"> </w:t>
-            </w:r>
-            <w:proofErr w:type="spellStart"/>
-            <w:r>
-              <w:t>routingnya</w:t>
-            </w:r>
-            <w:proofErr w:type="spellEnd"/>
+            <w:r>
+              <w:t>Meload komponen beserta routingnya</w:t>
+            </w:r>
           </w:p>
         </w:tc>
       </w:tr>
     </w:tbl>
     <w:p/>
-    <w:p/>
+    <w:p>
+      <w:pPr>
+        <w:pStyle w:val="Heading2"/>
+      </w:pPr>
+      <w:r>
+        <w:t>Menampilkan post</w:t>
+      </w:r>
+    </w:p>
+    <w:p>
+      <w:r>
+        <w:t>Mengambil data post dari mongodb</w:t>
+      </w:r>
+    </w:p>
+    <w:p>
+      <w:r>
+        <w:t>Hapus node module pada folder client jalankan perintah berikut</w:t>
+      </w:r>
+    </w:p>
+    <w:p>
+      <w:r>
+        <w:t>npm install react@16.8.6 react-dom@16.8.6 @apollo/react-hooks@3.1.3 apollo-client@2.6.4 apollo-cache-inmemory@1.6.3 apollo-link-http@1.5.16 graphql@14.5.8 graphql-tag@2.10.1 react-router-dom@5.1.2 semantic-ui-css@2.4.1 semantic-ui-react@0.88.1 --save-exact --legacy-peer-deps</w:t>
+      </w:r>
+    </w:p>
+    <w:p>
+      <w:r>
+        <w:t>install moment juga</w:t>
+      </w:r>
+    </w:p>
+    <w:p>
+      <w:r>
+        <w:t>npm install moment@2.24.0 --legacy-peer-deps</w:t>
+      </w:r>
+    </w:p>
     <w:sectPr>
       <w:pgSz w:w="11906" w:h="16838"/>
       <w:pgMar w:top="1440" w:right="1440" w:bottom="1440" w:left="1440" w:header="708" w:footer="708" w:gutter="0"/>

</xml_diff>

<commit_message>
+ bisa melakukan registrasi user
</commit_message>
<xml_diff>
--- a/dokumentasi.docx
+++ b/dokumentasi.docx
@@ -10,9 +10,11 @@
           <w:numId w:val="1"/>
         </w:numPr>
       </w:pPr>
+      <w:proofErr w:type="spellStart"/>
       <w:r>
         <w:t>Graphql</w:t>
       </w:r>
+      <w:proofErr w:type="spellEnd"/>
     </w:p>
     <w:p>
       <w:pPr>
@@ -41,7 +43,23 @@
           <w:b/>
           <w:bCs/>
         </w:rPr>
-        <w:t>Queries retrive data</w:t>
+        <w:t xml:space="preserve">Queries </w:t>
+      </w:r>
+      <w:proofErr w:type="spellStart"/>
+      <w:r>
+        <w:rPr>
+          <w:b/>
+          <w:bCs/>
+        </w:rPr>
+        <w:t>retrive</w:t>
+      </w:r>
+      <w:proofErr w:type="spellEnd"/>
+      <w:r>
+        <w:rPr>
+          <w:b/>
+          <w:bCs/>
+        </w:rPr>
+        <w:t xml:space="preserve"> data</w:t>
       </w:r>
     </w:p>
     <w:p>
@@ -66,6 +84,7 @@
           <w:bCs/>
         </w:rPr>
       </w:pPr>
+      <w:proofErr w:type="spellStart"/>
       <w:r>
         <w:rPr>
           <w:b/>
@@ -80,6 +99,7 @@
         </w:rPr>
         <w:t>ubscribtion</w:t>
       </w:r>
+      <w:proofErr w:type="spellEnd"/>
     </w:p>
     <w:p>
       <w:pPr>
@@ -192,7 +212,15 @@
     </w:p>
     <w:p>
       <w:r>
-        <w:t>Integrasi awal apollo server</w:t>
+        <w:t xml:space="preserve">Integrasi </w:t>
+      </w:r>
+      <w:proofErr w:type="spellStart"/>
+      <w:r>
+        <w:t>awal</w:t>
+      </w:r>
+      <w:proofErr w:type="spellEnd"/>
+      <w:r>
+        <w:t xml:space="preserve"> apollo server</w:t>
       </w:r>
     </w:p>
     <w:p>
@@ -207,18 +235,67 @@
         <w:t>index node</w:t>
       </w:r>
       <w:r>
-        <w:t xml:space="preserve"> kemudian jalankan local servernya</w:t>
-      </w:r>
-    </w:p>
-    <w:p>
-      <w:r>
-        <w:t>Koneksi monodb</w:t>
-      </w:r>
-    </w:p>
-    <w:p>
-      <w:r>
-        <w:t>Pilih connect pada cluser tertentu</w:t>
-      </w:r>
+        <w:t xml:space="preserve"> </w:t>
+      </w:r>
+      <w:proofErr w:type="spellStart"/>
+      <w:r>
+        <w:t>kemudian</w:t>
+      </w:r>
+      <w:proofErr w:type="spellEnd"/>
+      <w:r>
+        <w:t xml:space="preserve"> </w:t>
+      </w:r>
+      <w:proofErr w:type="spellStart"/>
+      <w:r>
+        <w:t>jalankan</w:t>
+      </w:r>
+      <w:proofErr w:type="spellEnd"/>
+      <w:r>
+        <w:t xml:space="preserve"> local </w:t>
+      </w:r>
+      <w:proofErr w:type="spellStart"/>
+      <w:r>
+        <w:t>servernya</w:t>
+      </w:r>
+      <w:proofErr w:type="spellEnd"/>
+    </w:p>
+    <w:p>
+      <w:proofErr w:type="spellStart"/>
+      <w:r>
+        <w:t>Koneksi</w:t>
+      </w:r>
+      <w:proofErr w:type="spellEnd"/>
+      <w:r>
+        <w:t xml:space="preserve"> </w:t>
+      </w:r>
+      <w:proofErr w:type="spellStart"/>
+      <w:r>
+        <w:t>monodb</w:t>
+      </w:r>
+      <w:proofErr w:type="spellEnd"/>
+    </w:p>
+    <w:p>
+      <w:proofErr w:type="spellStart"/>
+      <w:r>
+        <w:t>Pilih</w:t>
+      </w:r>
+      <w:proofErr w:type="spellEnd"/>
+      <w:r>
+        <w:t xml:space="preserve"> connect pada </w:t>
+      </w:r>
+      <w:proofErr w:type="spellStart"/>
+      <w:r>
+        <w:t>cluser</w:t>
+      </w:r>
+      <w:proofErr w:type="spellEnd"/>
+      <w:r>
+        <w:t xml:space="preserve"> </w:t>
+      </w:r>
+      <w:proofErr w:type="spellStart"/>
+      <w:r>
+        <w:t>tertentu</w:t>
+      </w:r>
+      <w:proofErr w:type="spellEnd"/>
     </w:p>
     <w:p>
       <w:r>
@@ -263,8 +340,13 @@
       </w:r>
     </w:p>
     <w:p>
-      <w:r>
-        <w:t>Klik connect</w:t>
+      <w:proofErr w:type="spellStart"/>
+      <w:r>
+        <w:t>Klik</w:t>
+      </w:r>
+      <w:proofErr w:type="spellEnd"/>
+      <w:r>
+        <w:t xml:space="preserve"> connect</w:t>
       </w:r>
     </w:p>
     <w:p>
@@ -311,8 +393,21 @@
     </w:p>
     <w:p>
       <w:r>
-        <w:t>Copas nomor 3 link mongo dbnya</w:t>
-      </w:r>
+        <w:t xml:space="preserve">Copas </w:t>
+      </w:r>
+      <w:proofErr w:type="spellStart"/>
+      <w:r>
+        <w:t>nomor</w:t>
+      </w:r>
+      <w:proofErr w:type="spellEnd"/>
+      <w:r>
+        <w:t xml:space="preserve"> 3 link mongo </w:t>
+      </w:r>
+      <w:proofErr w:type="spellStart"/>
+      <w:r>
+        <w:t>dbnya</w:t>
+      </w:r>
+      <w:proofErr w:type="spellEnd"/>
     </w:p>
     <w:p>
       <w:r>
@@ -358,8 +453,37 @@
     </w:p>
     <w:p>
       <w:r>
-        <w:t>Buat file config.js ubah tag db password menjadi password kalain</w:t>
-      </w:r>
+        <w:t xml:space="preserve">Buat file config.js </w:t>
+      </w:r>
+      <w:proofErr w:type="spellStart"/>
+      <w:r>
+        <w:t>ubah</w:t>
+      </w:r>
+      <w:proofErr w:type="spellEnd"/>
+      <w:r>
+        <w:t xml:space="preserve"> tag </w:t>
+      </w:r>
+      <w:proofErr w:type="spellStart"/>
+      <w:r>
+        <w:t>db</w:t>
+      </w:r>
+      <w:proofErr w:type="spellEnd"/>
+      <w:r>
+        <w:t xml:space="preserve"> password </w:t>
+      </w:r>
+      <w:proofErr w:type="spellStart"/>
+      <w:r>
+        <w:t>menjadi</w:t>
+      </w:r>
+      <w:proofErr w:type="spellEnd"/>
+      <w:r>
+        <w:t xml:space="preserve"> password </w:t>
+      </w:r>
+      <w:proofErr w:type="spellStart"/>
+      <w:r>
+        <w:t>kalain</w:t>
+      </w:r>
+      <w:proofErr w:type="spellEnd"/>
     </w:p>
     <w:p>
       <w:r>
@@ -417,8 +541,61 @@
       </w:r>
     </w:p>
     <w:p>
-      <w:r>
-        <w:t xml:space="preserve">Pastikan uname db uname db nama cluster dan nama db benar </w:t>
+      <w:proofErr w:type="spellStart"/>
+      <w:r>
+        <w:t>Pastikan</w:t>
+      </w:r>
+      <w:proofErr w:type="spellEnd"/>
+      <w:r>
+        <w:t xml:space="preserve"> </w:t>
+      </w:r>
+      <w:proofErr w:type="spellStart"/>
+      <w:r>
+        <w:t>uname</w:t>
+      </w:r>
+      <w:proofErr w:type="spellEnd"/>
+      <w:r>
+        <w:t xml:space="preserve"> </w:t>
+      </w:r>
+      <w:proofErr w:type="spellStart"/>
+      <w:r>
+        <w:t>db</w:t>
+      </w:r>
+      <w:proofErr w:type="spellEnd"/>
+      <w:r>
+        <w:t xml:space="preserve"> </w:t>
+      </w:r>
+      <w:proofErr w:type="spellStart"/>
+      <w:r>
+        <w:t>uname</w:t>
+      </w:r>
+      <w:proofErr w:type="spellEnd"/>
+      <w:r>
+        <w:t xml:space="preserve"> </w:t>
+      </w:r>
+      <w:proofErr w:type="spellStart"/>
+      <w:r>
+        <w:t>db</w:t>
+      </w:r>
+      <w:proofErr w:type="spellEnd"/>
+      <w:r>
+        <w:t xml:space="preserve"> nama cluster dan nama </w:t>
+      </w:r>
+      <w:proofErr w:type="spellStart"/>
+      <w:r>
+        <w:t>db</w:t>
+      </w:r>
+      <w:proofErr w:type="spellEnd"/>
+      <w:r>
+        <w:t xml:space="preserve"> </w:t>
+      </w:r>
+      <w:proofErr w:type="spellStart"/>
+      <w:r>
+        <w:t>benar</w:t>
+      </w:r>
+      <w:proofErr w:type="spellEnd"/>
+      <w:r>
+        <w:t xml:space="preserve"> </w:t>
       </w:r>
     </w:p>
     <w:p/>
@@ -436,8 +613,13 @@
     </w:p>
     <w:p>
       <w:r>
-        <w:t>Install nodemon</w:t>
-      </w:r>
+        <w:t xml:space="preserve">Install </w:t>
+      </w:r>
+      <w:proofErr w:type="spellStart"/>
+      <w:r>
+        <w:t>nodemon</w:t>
+      </w:r>
+      <w:proofErr w:type="spellEnd"/>
     </w:p>
     <w:p>
       <w:r>
@@ -483,8 +665,29 @@
     </w:p>
     <w:p>
       <w:r>
-        <w:t>Install bcrypt json webtoken</w:t>
-      </w:r>
+        <w:t xml:space="preserve">Install </w:t>
+      </w:r>
+      <w:proofErr w:type="spellStart"/>
+      <w:r>
+        <w:t>bcrypt</w:t>
+      </w:r>
+      <w:proofErr w:type="spellEnd"/>
+      <w:r>
+        <w:t xml:space="preserve"> </w:t>
+      </w:r>
+      <w:proofErr w:type="spellStart"/>
+      <w:r>
+        <w:t>json</w:t>
+      </w:r>
+      <w:proofErr w:type="spellEnd"/>
+      <w:r>
+        <w:t xml:space="preserve"> </w:t>
+      </w:r>
+      <w:proofErr w:type="spellStart"/>
+      <w:r>
+        <w:t>webtoken</w:t>
+      </w:r>
+      <w:proofErr w:type="spellEnd"/>
     </w:p>
     <w:p>
       <w:r>
@@ -589,8 +792,49 @@
                 <w:b/>
                 <w:bCs/>
               </w:rPr>
-              <w:t>Mutation: melakukan olah data di db</w:t>
-            </w:r>
+              <w:t xml:space="preserve">Mutation: </w:t>
+            </w:r>
+            <w:proofErr w:type="spellStart"/>
+            <w:r>
+              <w:rPr>
+                <w:b/>
+                <w:bCs/>
+              </w:rPr>
+              <w:t>melakukan</w:t>
+            </w:r>
+            <w:proofErr w:type="spellEnd"/>
+            <w:r>
+              <w:rPr>
+                <w:b/>
+                <w:bCs/>
+              </w:rPr>
+              <w:t xml:space="preserve"> </w:t>
+            </w:r>
+            <w:proofErr w:type="spellStart"/>
+            <w:r>
+              <w:rPr>
+                <w:b/>
+                <w:bCs/>
+              </w:rPr>
+              <w:t>olah</w:t>
+            </w:r>
+            <w:proofErr w:type="spellEnd"/>
+            <w:r>
+              <w:rPr>
+                <w:b/>
+                <w:bCs/>
+              </w:rPr>
+              <w:t xml:space="preserve"> data di </w:t>
+            </w:r>
+            <w:proofErr w:type="spellStart"/>
+            <w:r>
+              <w:rPr>
+                <w:b/>
+                <w:bCs/>
+              </w:rPr>
+              <w:t>db</w:t>
+            </w:r>
+            <w:proofErr w:type="spellEnd"/>
           </w:p>
           <w:p>
             <w:pPr>
@@ -604,8 +848,33 @@
                 <w:b/>
                 <w:bCs/>
               </w:rPr>
-              <w:t>Query: melakukan fetch data di db</w:t>
-            </w:r>
+              <w:t xml:space="preserve">Query: </w:t>
+            </w:r>
+            <w:proofErr w:type="spellStart"/>
+            <w:r>
+              <w:rPr>
+                <w:b/>
+                <w:bCs/>
+              </w:rPr>
+              <w:t>melakukan</w:t>
+            </w:r>
+            <w:proofErr w:type="spellEnd"/>
+            <w:r>
+              <w:rPr>
+                <w:b/>
+                <w:bCs/>
+              </w:rPr>
+              <w:t xml:space="preserve"> fetch data di </w:t>
+            </w:r>
+            <w:proofErr w:type="spellStart"/>
+            <w:r>
+              <w:rPr>
+                <w:b/>
+                <w:bCs/>
+              </w:rPr>
+              <w:t>db</w:t>
+            </w:r>
+            <w:proofErr w:type="spellEnd"/>
           </w:p>
         </w:tc>
       </w:tr>
@@ -644,6 +913,7 @@
                 <w:bCs/>
               </w:rPr>
             </w:pPr>
+            <w:proofErr w:type="spellStart"/>
             <w:r>
               <w:rPr>
                 <w:b/>
@@ -651,6 +921,7 @@
               </w:rPr>
               <w:t>Keterangan</w:t>
             </w:r>
+            <w:proofErr w:type="spellEnd"/>
           </w:p>
         </w:tc>
       </w:tr>
@@ -666,6 +937,7 @@
                 <w:bCs/>
               </w:rPr>
             </w:pPr>
+            <w:proofErr w:type="spellStart"/>
             <w:r>
               <w:rPr>
                 <w:b/>
@@ -673,6 +945,7 @@
               </w:rPr>
               <w:t>graphql</w:t>
             </w:r>
+            <w:proofErr w:type="spellEnd"/>
           </w:p>
         </w:tc>
         <w:tc>
@@ -703,10 +976,31 @@
               </w:numPr>
             </w:pPr>
             <w:r>
-              <w:t xml:space="preserve">Index.js =  menampung </w:t>
-            </w:r>
-            <w:r>
-              <w:t xml:space="preserve">posts (query) dan users js </w:t>
+              <w:t xml:space="preserve">Index.js </w:t>
+            </w:r>
+            <w:proofErr w:type="gramStart"/>
+            <w:r>
+              <w:t xml:space="preserve">=  </w:t>
+            </w:r>
+            <w:proofErr w:type="spellStart"/>
+            <w:r>
+              <w:t>menampung</w:t>
+            </w:r>
+            <w:proofErr w:type="spellEnd"/>
+            <w:proofErr w:type="gramEnd"/>
+            <w:r>
+              <w:t xml:space="preserve"> </w:t>
+            </w:r>
+            <w:r>
+              <w:t xml:space="preserve">posts (query) dan users </w:t>
+            </w:r>
+            <w:proofErr w:type="spellStart"/>
+            <w:r>
+              <w:t>js</w:t>
+            </w:r>
+            <w:proofErr w:type="spellEnd"/>
+            <w:r>
+              <w:t xml:space="preserve"> </w:t>
             </w:r>
             <w:r>
               <w:t>(mutation)</w:t>
@@ -720,8 +1014,29 @@
                 <w:numId w:val="2"/>
               </w:numPr>
             </w:pPr>
-            <w:r>
-              <w:t>Diikuti perantara logic dengan model:</w:t>
+            <w:proofErr w:type="spellStart"/>
+            <w:r>
+              <w:t>Diikuti</w:t>
+            </w:r>
+            <w:proofErr w:type="spellEnd"/>
+            <w:r>
+              <w:t xml:space="preserve"> </w:t>
+            </w:r>
+            <w:proofErr w:type="spellStart"/>
+            <w:r>
+              <w:t>perantara</w:t>
+            </w:r>
+            <w:proofErr w:type="spellEnd"/>
+            <w:r>
+              <w:t xml:space="preserve"> logic </w:t>
+            </w:r>
+            <w:proofErr w:type="spellStart"/>
+            <w:r>
+              <w:t>dengan</w:t>
+            </w:r>
+            <w:proofErr w:type="spellEnd"/>
+            <w:r>
+              <w:t xml:space="preserve"> model:</w:t>
             </w:r>
           </w:p>
           <w:p>
@@ -733,7 +1048,23 @@
               </w:numPr>
             </w:pPr>
             <w:r>
-              <w:t>user.js = logic yang menghubungkan ke model User</w:t>
+              <w:t xml:space="preserve">user.js = logic yang </w:t>
+            </w:r>
+            <w:proofErr w:type="spellStart"/>
+            <w:r>
+              <w:t>menghubungkan</w:t>
+            </w:r>
+            <w:proofErr w:type="spellEnd"/>
+            <w:r>
+              <w:t xml:space="preserve"> </w:t>
+            </w:r>
+            <w:proofErr w:type="spellStart"/>
+            <w:r>
+              <w:t>ke</w:t>
+            </w:r>
+            <w:proofErr w:type="spellEnd"/>
+            <w:r>
+              <w:t xml:space="preserve"> model User</w:t>
             </w:r>
           </w:p>
           <w:p>
@@ -742,7 +1073,47 @@
               <w:ind w:left="1080"/>
             </w:pPr>
             <w:r>
-              <w:t>di dalamnya berupa resolvers ada logicnya bisa query</w:t>
+              <w:t xml:space="preserve">di </w:t>
+            </w:r>
+            <w:proofErr w:type="spellStart"/>
+            <w:r>
+              <w:t>dalamnya</w:t>
+            </w:r>
+            <w:proofErr w:type="spellEnd"/>
+            <w:r>
+              <w:t xml:space="preserve"> </w:t>
+            </w:r>
+            <w:proofErr w:type="spellStart"/>
+            <w:r>
+              <w:t>berupa</w:t>
+            </w:r>
+            <w:proofErr w:type="spellEnd"/>
+            <w:r>
+              <w:t xml:space="preserve"> resolvers </w:t>
+            </w:r>
+            <w:proofErr w:type="spellStart"/>
+            <w:r>
+              <w:t>ada</w:t>
+            </w:r>
+            <w:proofErr w:type="spellEnd"/>
+            <w:r>
+              <w:t xml:space="preserve"> </w:t>
+            </w:r>
+            <w:proofErr w:type="spellStart"/>
+            <w:r>
+              <w:t>logicnya</w:t>
+            </w:r>
+            <w:proofErr w:type="spellEnd"/>
+            <w:r>
+              <w:t xml:space="preserve"> </w:t>
+            </w:r>
+            <w:proofErr w:type="spellStart"/>
+            <w:r>
+              <w:t>bisa</w:t>
+            </w:r>
+            <w:proofErr w:type="spellEnd"/>
+            <w:r>
+              <w:t xml:space="preserve"> query</w:t>
             </w:r>
           </w:p>
           <w:p>
@@ -754,7 +1125,23 @@
               </w:numPr>
             </w:pPr>
             <w:r>
-              <w:t>post.js = logic yang menghubungkan ke model Post</w:t>
+              <w:t xml:space="preserve">post.js = logic yang </w:t>
+            </w:r>
+            <w:proofErr w:type="spellStart"/>
+            <w:r>
+              <w:t>menghubungkan</w:t>
+            </w:r>
+            <w:proofErr w:type="spellEnd"/>
+            <w:r>
+              <w:t xml:space="preserve"> </w:t>
+            </w:r>
+            <w:proofErr w:type="spellStart"/>
+            <w:r>
+              <w:t>ke</w:t>
+            </w:r>
+            <w:proofErr w:type="spellEnd"/>
+            <w:r>
+              <w:t xml:space="preserve"> model Post</w:t>
             </w:r>
           </w:p>
           <w:p>
@@ -763,10 +1150,51 @@
               <w:ind w:left="1080"/>
             </w:pPr>
             <w:r>
-              <w:t>di dalamnya berupa resolvers ada logicnya bisa mutation</w:t>
+              <w:t xml:space="preserve">di </w:t>
+            </w:r>
+            <w:proofErr w:type="spellStart"/>
+            <w:r>
+              <w:t>dalamnya</w:t>
+            </w:r>
+            <w:proofErr w:type="spellEnd"/>
+            <w:r>
+              <w:t xml:space="preserve"> </w:t>
+            </w:r>
+            <w:proofErr w:type="spellStart"/>
+            <w:r>
+              <w:t>berupa</w:t>
+            </w:r>
+            <w:proofErr w:type="spellEnd"/>
+            <w:r>
+              <w:t xml:space="preserve"> resolvers </w:t>
+            </w:r>
+            <w:proofErr w:type="spellStart"/>
+            <w:r>
+              <w:t>ada</w:t>
+            </w:r>
+            <w:proofErr w:type="spellEnd"/>
+            <w:r>
+              <w:t xml:space="preserve"> </w:t>
+            </w:r>
+            <w:proofErr w:type="spellStart"/>
+            <w:r>
+              <w:t>logicnya</w:t>
+            </w:r>
+            <w:proofErr w:type="spellEnd"/>
+            <w:r>
+              <w:t xml:space="preserve"> </w:t>
+            </w:r>
+            <w:proofErr w:type="spellStart"/>
+            <w:r>
+              <w:t>bisa</w:t>
+            </w:r>
+            <w:proofErr w:type="spellEnd"/>
+            <w:r>
+              <w:t xml:space="preserve"> mutation</w:t>
             </w:r>
           </w:p>
           <w:p>
+            <w:proofErr w:type="spellStart"/>
             <w:r>
               <w:rPr>
                 <w:b/>
@@ -774,6 +1202,7 @@
               </w:rPr>
               <w:t>TypeDefs</w:t>
             </w:r>
+            <w:proofErr w:type="spellEnd"/>
             <w:r>
               <w:t>:</w:t>
             </w:r>
@@ -783,8 +1212,77 @@
               <w:t xml:space="preserve">  </w:t>
             </w:r>
             <w:r>
-              <w:t>Adalah sekumpulan schema atau blueprint yg dapat langsung digunakan di apollo    server kiri typedefs pada vscode kanan schemanya</w:t>
-            </w:r>
+              <w:t xml:space="preserve">Adalah </w:t>
+            </w:r>
+            <w:proofErr w:type="spellStart"/>
+            <w:r>
+              <w:t>sekumpulan</w:t>
+            </w:r>
+            <w:proofErr w:type="spellEnd"/>
+            <w:r>
+              <w:t xml:space="preserve"> schema </w:t>
+            </w:r>
+            <w:proofErr w:type="spellStart"/>
+            <w:r>
+              <w:t>atau</w:t>
+            </w:r>
+            <w:proofErr w:type="spellEnd"/>
+            <w:r>
+              <w:t xml:space="preserve"> blueprint </w:t>
+            </w:r>
+            <w:proofErr w:type="spellStart"/>
+            <w:r>
+              <w:t>yg</w:t>
+            </w:r>
+            <w:proofErr w:type="spellEnd"/>
+            <w:r>
+              <w:t xml:space="preserve"> </w:t>
+            </w:r>
+            <w:proofErr w:type="spellStart"/>
+            <w:r>
+              <w:t>dapat</w:t>
+            </w:r>
+            <w:proofErr w:type="spellEnd"/>
+            <w:r>
+              <w:t xml:space="preserve"> </w:t>
+            </w:r>
+            <w:proofErr w:type="spellStart"/>
+            <w:r>
+              <w:t>langsung</w:t>
+            </w:r>
+            <w:proofErr w:type="spellEnd"/>
+            <w:r>
+              <w:t xml:space="preserve"> </w:t>
+            </w:r>
+            <w:proofErr w:type="spellStart"/>
+            <w:r>
+              <w:t>digunakan</w:t>
+            </w:r>
+            <w:proofErr w:type="spellEnd"/>
+            <w:r>
+              <w:t xml:space="preserve"> di apollo    server kiri typedefs pada </w:t>
+            </w:r>
+            <w:proofErr w:type="spellStart"/>
+            <w:r>
+              <w:t>vscode</w:t>
+            </w:r>
+            <w:proofErr w:type="spellEnd"/>
+            <w:r>
+              <w:t xml:space="preserve"> </w:t>
+            </w:r>
+            <w:proofErr w:type="spellStart"/>
+            <w:r>
+              <w:t>kanan</w:t>
+            </w:r>
+            <w:proofErr w:type="spellEnd"/>
+            <w:r>
+              <w:t xml:space="preserve"> </w:t>
+            </w:r>
+            <w:proofErr w:type="spellStart"/>
+            <w:r>
+              <w:t>schemanya</w:t>
+            </w:r>
+            <w:proofErr w:type="spellEnd"/>
           </w:p>
           <w:p>
             <w:r>
@@ -897,11 +1395,61 @@
             <w:tcW w:w="8019" w:type="dxa"/>
           </w:tcPr>
           <w:p>
-            <w:r>
-              <w:t>Menentukan field apa saja pada collection di mongo db</w:t>
-            </w:r>
-            <w:r>
-              <w:t xml:space="preserve"> beserta relasi antar model</w:t>
+            <w:proofErr w:type="spellStart"/>
+            <w:r>
+              <w:t>Menentukan</w:t>
+            </w:r>
+            <w:proofErr w:type="spellEnd"/>
+            <w:r>
+              <w:t xml:space="preserve"> field </w:t>
+            </w:r>
+            <w:proofErr w:type="spellStart"/>
+            <w:r>
+              <w:t>apa</w:t>
+            </w:r>
+            <w:proofErr w:type="spellEnd"/>
+            <w:r>
+              <w:t xml:space="preserve"> </w:t>
+            </w:r>
+            <w:proofErr w:type="spellStart"/>
+            <w:r>
+              <w:t>saja</w:t>
+            </w:r>
+            <w:proofErr w:type="spellEnd"/>
+            <w:r>
+              <w:t xml:space="preserve"> pada collection di mongo </w:t>
+            </w:r>
+            <w:proofErr w:type="spellStart"/>
+            <w:r>
+              <w:t>db</w:t>
+            </w:r>
+            <w:proofErr w:type="spellEnd"/>
+            <w:r>
+              <w:t xml:space="preserve"> </w:t>
+            </w:r>
+            <w:proofErr w:type="spellStart"/>
+            <w:r>
+              <w:t>beserta</w:t>
+            </w:r>
+            <w:proofErr w:type="spellEnd"/>
+            <w:r>
+              <w:t xml:space="preserve"> </w:t>
+            </w:r>
+            <w:proofErr w:type="spellStart"/>
+            <w:r>
+              <w:t>relasi</w:t>
+            </w:r>
+            <w:proofErr w:type="spellEnd"/>
+            <w:r>
+              <w:t xml:space="preserve"> </w:t>
+            </w:r>
+            <w:proofErr w:type="spellStart"/>
+            <w:r>
+              <w:t>antar</w:t>
+            </w:r>
+            <w:proofErr w:type="spellEnd"/>
+            <w:r>
+              <w:t xml:space="preserve"> model</w:t>
             </w:r>
           </w:p>
         </w:tc>
@@ -932,8 +1480,85 @@
             <w:tcW w:w="8019" w:type="dxa"/>
           </w:tcPr>
           <w:p>
-            <w:r>
-              <w:t>Menentukan validasi dari awal hingga akhir. Atau utilitas lainnya, digunakan dalam resolver</w:t>
+            <w:proofErr w:type="spellStart"/>
+            <w:r>
+              <w:t>Menentukan</w:t>
+            </w:r>
+            <w:proofErr w:type="spellEnd"/>
+            <w:r>
+              <w:t xml:space="preserve"> </w:t>
+            </w:r>
+            <w:proofErr w:type="spellStart"/>
+            <w:r>
+              <w:t>validasi</w:t>
+            </w:r>
+            <w:proofErr w:type="spellEnd"/>
+            <w:r>
+              <w:t xml:space="preserve"> </w:t>
+            </w:r>
+            <w:proofErr w:type="spellStart"/>
+            <w:r>
+              <w:t>dari</w:t>
+            </w:r>
+            <w:proofErr w:type="spellEnd"/>
+            <w:r>
+              <w:t xml:space="preserve"> </w:t>
+            </w:r>
+            <w:proofErr w:type="spellStart"/>
+            <w:r>
+              <w:t>awal</w:t>
+            </w:r>
+            <w:proofErr w:type="spellEnd"/>
+            <w:r>
+              <w:t xml:space="preserve"> </w:t>
+            </w:r>
+            <w:proofErr w:type="spellStart"/>
+            <w:r>
+              <w:t>hingga</w:t>
+            </w:r>
+            <w:proofErr w:type="spellEnd"/>
+            <w:r>
+              <w:t xml:space="preserve"> </w:t>
+            </w:r>
+            <w:proofErr w:type="spellStart"/>
+            <w:r>
+              <w:t>akhir</w:t>
+            </w:r>
+            <w:proofErr w:type="spellEnd"/>
+            <w:r>
+              <w:t xml:space="preserve">. Atau </w:t>
+            </w:r>
+            <w:proofErr w:type="spellStart"/>
+            <w:r>
+              <w:t>utilitas</w:t>
+            </w:r>
+            <w:proofErr w:type="spellEnd"/>
+            <w:r>
+              <w:t xml:space="preserve"> </w:t>
+            </w:r>
+            <w:proofErr w:type="spellStart"/>
+            <w:r>
+              <w:t>lainnya</w:t>
+            </w:r>
+            <w:proofErr w:type="spellEnd"/>
+            <w:r>
+              <w:t xml:space="preserve">, </w:t>
+            </w:r>
+            <w:proofErr w:type="spellStart"/>
+            <w:r>
+              <w:t>digunakan</w:t>
+            </w:r>
+            <w:proofErr w:type="spellEnd"/>
+            <w:r>
+              <w:t xml:space="preserve"> </w:t>
+            </w:r>
+            <w:proofErr w:type="spellStart"/>
+            <w:r>
+              <w:t>dalam</w:t>
+            </w:r>
+            <w:proofErr w:type="spellEnd"/>
+            <w:r>
+              <w:t xml:space="preserve"> resolver</w:t>
             </w:r>
           </w:p>
         </w:tc>
@@ -964,9 +1589,19 @@
             <w:tcW w:w="8019" w:type="dxa"/>
           </w:tcPr>
           <w:p>
-            <w:r>
-              <w:t>Untuk koneski</w:t>
-            </w:r>
+            <w:proofErr w:type="spellStart"/>
+            <w:r>
+              <w:t>Untuk</w:t>
+            </w:r>
+            <w:proofErr w:type="spellEnd"/>
+            <w:r>
+              <w:t xml:space="preserve"> </w:t>
+            </w:r>
+            <w:proofErr w:type="spellStart"/>
+            <w:r>
+              <w:t>koneski</w:t>
+            </w:r>
+            <w:proofErr w:type="spellEnd"/>
           </w:p>
         </w:tc>
       </w:tr>
@@ -997,8 +1632,45 @@
           </w:tcPr>
           <w:p>
             <w:r>
-              <w:t>Integrasi resolvers dan typedefs pada apollo server agar melalui server tersebut bisa diutak atik</w:t>
-            </w:r>
+              <w:t xml:space="preserve">Integrasi resolvers dan typedefs pada apollo server agar </w:t>
+            </w:r>
+            <w:proofErr w:type="spellStart"/>
+            <w:r>
+              <w:t>melalui</w:t>
+            </w:r>
+            <w:proofErr w:type="spellEnd"/>
+            <w:r>
+              <w:t xml:space="preserve"> server </w:t>
+            </w:r>
+            <w:proofErr w:type="spellStart"/>
+            <w:r>
+              <w:t>tersebut</w:t>
+            </w:r>
+            <w:proofErr w:type="spellEnd"/>
+            <w:r>
+              <w:t xml:space="preserve"> </w:t>
+            </w:r>
+            <w:proofErr w:type="spellStart"/>
+            <w:r>
+              <w:t>bisa</w:t>
+            </w:r>
+            <w:proofErr w:type="spellEnd"/>
+            <w:r>
+              <w:t xml:space="preserve"> </w:t>
+            </w:r>
+            <w:proofErr w:type="spellStart"/>
+            <w:r>
+              <w:t>diutak</w:t>
+            </w:r>
+            <w:proofErr w:type="spellEnd"/>
+            <w:r>
+              <w:t xml:space="preserve"> </w:t>
+            </w:r>
+            <w:proofErr w:type="spellStart"/>
+            <w:r>
+              <w:t>atik</w:t>
+            </w:r>
+            <w:proofErr w:type="spellEnd"/>
           </w:p>
         </w:tc>
       </w:tr>
@@ -1025,6 +1697,9 @@
     </w:p>
     <w:p>
       <w:r>
+        <w:rPr>
+          <w:noProof/>
+        </w:rPr>
         <w:drawing>
           <wp:inline distT="0" distB="0" distL="0" distR="0" wp14:anchorId="53911228" wp14:editId="7F72642A">
             <wp:extent cx="4549534" cy="4884843"/>
@@ -1064,6 +1739,9 @@
     </w:p>
     <w:p>
       <w:r>
+        <w:rPr>
+          <w:noProof/>
+        </w:rPr>
         <w:drawing>
           <wp:inline distT="0" distB="0" distL="0" distR="0" wp14:anchorId="0793D160" wp14:editId="32DD3283">
             <wp:extent cx="5731510" cy="1343025"/>
@@ -1103,16 +1781,53 @@
     </w:p>
     <w:p>
       <w:r>
-        <w:t>No 2 lihat file serviceworker js</w:t>
-      </w:r>
-    </w:p>
-    <w:p>
-      <w:r>
-        <w:t>Tambahkan di package json, serve: node index</w:t>
-      </w:r>
-    </w:p>
-    <w:p>
-      <w:r>
+        <w:t xml:space="preserve">No 2 </w:t>
+      </w:r>
+      <w:proofErr w:type="spellStart"/>
+      <w:r>
+        <w:t>lihat</w:t>
+      </w:r>
+      <w:proofErr w:type="spellEnd"/>
+      <w:r>
+        <w:t xml:space="preserve"> file </w:t>
+      </w:r>
+      <w:proofErr w:type="spellStart"/>
+      <w:r>
+        <w:t>serviceworker</w:t>
+      </w:r>
+      <w:proofErr w:type="spellEnd"/>
+      <w:r>
+        <w:t xml:space="preserve"> </w:t>
+      </w:r>
+      <w:proofErr w:type="spellStart"/>
+      <w:r>
+        <w:t>js</w:t>
+      </w:r>
+      <w:proofErr w:type="spellEnd"/>
+    </w:p>
+    <w:p>
+      <w:proofErr w:type="spellStart"/>
+      <w:r>
+        <w:t>Tambahkan</w:t>
+      </w:r>
+      <w:proofErr w:type="spellEnd"/>
+      <w:r>
+        <w:t xml:space="preserve"> di package </w:t>
+      </w:r>
+      <w:proofErr w:type="spellStart"/>
+      <w:r>
+        <w:t>json</w:t>
+      </w:r>
+      <w:proofErr w:type="spellEnd"/>
+      <w:r>
+        <w:t>, serve: node index</w:t>
+      </w:r>
+    </w:p>
+    <w:p>
+      <w:r>
+        <w:rPr>
+          <w:noProof/>
+        </w:rPr>
         <w:drawing>
           <wp:inline distT="0" distB="0" distL="0" distR="0" wp14:anchorId="2A8C1ACD" wp14:editId="5BECFF84">
             <wp:extent cx="4808637" cy="2004234"/>
@@ -1151,8 +1866,13 @@
       </w:r>
     </w:p>
     <w:p>
-      <w:r>
-        <w:t>npm install @apollo/react-hooks@0.1.0-beta.7 apollo-cache-inmemory@1.6.2 apollo-client@2.6.2 apollo-link-http@1.5.14 graphql@14.3.1 --save-exact --legacy-peer-deps</w:t>
+      <w:proofErr w:type="spellStart"/>
+      <w:r>
+        <w:t>npm</w:t>
+      </w:r>
+      <w:proofErr w:type="spellEnd"/>
+      <w:r>
+        <w:t xml:space="preserve"> install @apollo/react-hooks@0.1.0-beta.7 apollo-cache-inmemory@1.6.2 apollo-client@2.6.2 apollo-link-http@1.5.14 graphql@14.3.1 --save-exact --legacy-peer-deps</w:t>
       </w:r>
     </w:p>
     <w:p>
@@ -1161,12 +1881,92 @@
       </w:r>
     </w:p>
     <w:p>
-      <w:r>
-        <w:t>hasil akhir pastikan struktur foldernya psrti ini (hapus yg tidak penitng)</w:t>
-      </w:r>
-    </w:p>
-    <w:p>
-      <w:r>
+      <w:proofErr w:type="spellStart"/>
+      <w:r>
+        <w:t>hasil</w:t>
+      </w:r>
+      <w:proofErr w:type="spellEnd"/>
+      <w:r>
+        <w:t xml:space="preserve"> </w:t>
+      </w:r>
+      <w:proofErr w:type="spellStart"/>
+      <w:r>
+        <w:t>akhir</w:t>
+      </w:r>
+      <w:proofErr w:type="spellEnd"/>
+      <w:r>
+        <w:t xml:space="preserve"> </w:t>
+      </w:r>
+      <w:proofErr w:type="spellStart"/>
+      <w:r>
+        <w:t>pastikan</w:t>
+      </w:r>
+      <w:proofErr w:type="spellEnd"/>
+      <w:r>
+        <w:t xml:space="preserve"> </w:t>
+      </w:r>
+      <w:proofErr w:type="spellStart"/>
+      <w:r>
+        <w:t>struktur</w:t>
+      </w:r>
+      <w:proofErr w:type="spellEnd"/>
+      <w:r>
+        <w:t xml:space="preserve"> </w:t>
+      </w:r>
+      <w:proofErr w:type="spellStart"/>
+      <w:r>
+        <w:t>foldernya</w:t>
+      </w:r>
+      <w:proofErr w:type="spellEnd"/>
+      <w:r>
+        <w:t xml:space="preserve"> </w:t>
+      </w:r>
+      <w:proofErr w:type="spellStart"/>
+      <w:r>
+        <w:t>psrti</w:t>
+      </w:r>
+      <w:proofErr w:type="spellEnd"/>
+      <w:r>
+        <w:t xml:space="preserve"> </w:t>
+      </w:r>
+      <w:proofErr w:type="spellStart"/>
+      <w:r>
+        <w:t>ini</w:t>
+      </w:r>
+      <w:proofErr w:type="spellEnd"/>
+      <w:r>
+        <w:t xml:space="preserve"> (hapus </w:t>
+      </w:r>
+      <w:proofErr w:type="spellStart"/>
+      <w:r>
+        <w:t>yg</w:t>
+      </w:r>
+      <w:proofErr w:type="spellEnd"/>
+      <w:r>
+        <w:t xml:space="preserve"> </w:t>
+      </w:r>
+      <w:proofErr w:type="spellStart"/>
+      <w:r>
+        <w:t>tidak</w:t>
+      </w:r>
+      <w:proofErr w:type="spellEnd"/>
+      <w:r>
+        <w:t xml:space="preserve"> </w:t>
+      </w:r>
+      <w:proofErr w:type="spellStart"/>
+      <w:r>
+        <w:t>penitng</w:t>
+      </w:r>
+      <w:proofErr w:type="spellEnd"/>
+      <w:r>
+        <w:t>)</w:t>
+      </w:r>
+    </w:p>
+    <w:p>
+      <w:r>
+        <w:rPr>
+          <w:noProof/>
+        </w:rPr>
         <w:drawing>
           <wp:inline distT="0" distB="0" distL="0" distR="0" wp14:anchorId="7AB313A7" wp14:editId="36986228">
             <wp:extent cx="5731510" cy="2673350"/>
@@ -1214,15 +2014,36 @@
     </w:p>
     <w:p>
       <w:r>
-        <w:t>Install dulu</w:t>
-      </w:r>
-      <w:r>
-        <w:t>masuk ke folder client</w:t>
-      </w:r>
-    </w:p>
-    <w:p>
-      <w:r>
-        <w:t>npm install react-router-dom@5.1.2 semantic-ui-css@2.4.1 semantic-ui-react@0.88.1 --save-exact --legacy-peer-deps</w:t>
+        <w:t xml:space="preserve">Install </w:t>
+      </w:r>
+      <w:proofErr w:type="spellStart"/>
+      <w:r>
+        <w:t>dulu</w:t>
+      </w:r>
+      <w:r>
+        <w:t>masuk</w:t>
+      </w:r>
+      <w:proofErr w:type="spellEnd"/>
+      <w:r>
+        <w:t xml:space="preserve"> </w:t>
+      </w:r>
+      <w:proofErr w:type="spellStart"/>
+      <w:r>
+        <w:t>ke</w:t>
+      </w:r>
+      <w:proofErr w:type="spellEnd"/>
+      <w:r>
+        <w:t xml:space="preserve"> folder client</w:t>
+      </w:r>
+    </w:p>
+    <w:p>
+      <w:proofErr w:type="spellStart"/>
+      <w:r>
+        <w:t>npm</w:t>
+      </w:r>
+      <w:proofErr w:type="spellEnd"/>
+      <w:r>
+        <w:t xml:space="preserve"> install react-router-dom@5.1.2 semantic-ui-css@2.4.1 semantic-ui-react@0.88.1 --save-exact --legacy-peer-deps</w:t>
       </w:r>
     </w:p>
     <w:tbl>
@@ -1241,9 +2062,11 @@
             <w:tcW w:w="4508" w:type="dxa"/>
           </w:tcPr>
           <w:p>
+            <w:proofErr w:type="spellStart"/>
             <w:r>
               <w:t>Komponen</w:t>
             </w:r>
+            <w:proofErr w:type="spellEnd"/>
           </w:p>
         </w:tc>
         <w:tc>
@@ -1251,9 +2074,11 @@
             <w:tcW w:w="4508" w:type="dxa"/>
           </w:tcPr>
           <w:p>
+            <w:proofErr w:type="spellStart"/>
             <w:r>
               <w:t>Penjelasan</w:t>
             </w:r>
+            <w:proofErr w:type="spellEnd"/>
           </w:p>
         </w:tc>
       </w:tr>
@@ -1263,8 +2088,13 @@
             <w:tcW w:w="4508" w:type="dxa"/>
           </w:tcPr>
           <w:p>
-            <w:r>
-              <w:t>Src/component</w:t>
+            <w:proofErr w:type="spellStart"/>
+            <w:r>
+              <w:t>Src</w:t>
+            </w:r>
+            <w:proofErr w:type="spellEnd"/>
+            <w:r>
+              <w:t>/component</w:t>
             </w:r>
           </w:p>
         </w:tc>
@@ -1273,8 +2103,29 @@
             <w:tcW w:w="4508" w:type="dxa"/>
           </w:tcPr>
           <w:p>
-            <w:r>
-              <w:t>Komponen dari tampilan web</w:t>
+            <w:proofErr w:type="spellStart"/>
+            <w:r>
+              <w:t>Komponen</w:t>
+            </w:r>
+            <w:proofErr w:type="spellEnd"/>
+            <w:r>
+              <w:t xml:space="preserve"> </w:t>
+            </w:r>
+            <w:proofErr w:type="spellStart"/>
+            <w:r>
+              <w:t>dari</w:t>
+            </w:r>
+            <w:proofErr w:type="spellEnd"/>
+            <w:r>
+              <w:t xml:space="preserve"> </w:t>
+            </w:r>
+            <w:proofErr w:type="spellStart"/>
+            <w:r>
+              <w:t>tampilan</w:t>
+            </w:r>
+            <w:proofErr w:type="spellEnd"/>
+            <w:r>
+              <w:t xml:space="preserve"> web</w:t>
             </w:r>
           </w:p>
         </w:tc>
@@ -1285,8 +2136,13 @@
             <w:tcW w:w="4508" w:type="dxa"/>
           </w:tcPr>
           <w:p>
-            <w:r>
-              <w:t>Src/pages</w:t>
+            <w:proofErr w:type="spellStart"/>
+            <w:r>
+              <w:t>Src</w:t>
+            </w:r>
+            <w:proofErr w:type="spellEnd"/>
+            <w:r>
+              <w:t>/pages</w:t>
             </w:r>
           </w:p>
         </w:tc>
@@ -1296,8 +2152,13 @@
           </w:tcPr>
           <w:p>
             <w:r>
-              <w:t>Halaman webnya</w:t>
-            </w:r>
+              <w:t xml:space="preserve">Halaman </w:t>
+            </w:r>
+            <w:proofErr w:type="spellStart"/>
+            <w:r>
+              <w:t>webnya</w:t>
+            </w:r>
+            <w:proofErr w:type="spellEnd"/>
           </w:p>
         </w:tc>
       </w:tr>
@@ -1317,9 +2178,35 @@
             <w:tcW w:w="4508" w:type="dxa"/>
           </w:tcPr>
           <w:p>
-            <w:r>
-              <w:t>Meload komponen beserta routingnya</w:t>
-            </w:r>
+            <w:proofErr w:type="spellStart"/>
+            <w:r>
+              <w:t>Meload</w:t>
+            </w:r>
+            <w:proofErr w:type="spellEnd"/>
+            <w:r>
+              <w:t xml:space="preserve"> </w:t>
+            </w:r>
+            <w:proofErr w:type="spellStart"/>
+            <w:r>
+              <w:t>komponen</w:t>
+            </w:r>
+            <w:proofErr w:type="spellEnd"/>
+            <w:r>
+              <w:t xml:space="preserve"> </w:t>
+            </w:r>
+            <w:proofErr w:type="spellStart"/>
+            <w:r>
+              <w:t>beserta</w:t>
+            </w:r>
+            <w:proofErr w:type="spellEnd"/>
+            <w:r>
+              <w:t xml:space="preserve"> </w:t>
+            </w:r>
+            <w:proofErr w:type="spellStart"/>
+            <w:r>
+              <w:t>routingnya</w:t>
+            </w:r>
+            <w:proofErr w:type="spellEnd"/>
           </w:p>
         </w:tc>
       </w:tr>
@@ -1329,23 +2216,72 @@
       <w:pPr>
         <w:pStyle w:val="Heading2"/>
       </w:pPr>
-      <w:r>
-        <w:t>Menampilkan post</w:t>
-      </w:r>
-    </w:p>
-    <w:p>
-      <w:r>
-        <w:t>Mengambil data post dari mongodb</w:t>
-      </w:r>
-    </w:p>
-    <w:p>
-      <w:r>
-        <w:t>Hapus node module pada folder client jalankan perintah berikut</w:t>
-      </w:r>
-    </w:p>
-    <w:p>
-      <w:r>
-        <w:t>npm install react@16.8.6 react-dom@16.8.6 @apollo/react-hooks@3.1.3 apollo-client@2.6.4 apollo-cache-inmemory@1.6.3 apollo-link-http@1.5.16 graphql@14.5.8 graphql-tag@2.10.1 react-router-dom@5.1.2 semantic-ui-css@2.4.1 semantic-ui-react@0.88.1 --save-exact --legacy-peer-deps</w:t>
+      <w:proofErr w:type="spellStart"/>
+      <w:r>
+        <w:t>Menampilkan</w:t>
+      </w:r>
+      <w:proofErr w:type="spellEnd"/>
+      <w:r>
+        <w:t xml:space="preserve"> post</w:t>
+      </w:r>
+    </w:p>
+    <w:p>
+      <w:proofErr w:type="spellStart"/>
+      <w:r>
+        <w:t>Mengambil</w:t>
+      </w:r>
+      <w:proofErr w:type="spellEnd"/>
+      <w:r>
+        <w:t xml:space="preserve"> data post </w:t>
+      </w:r>
+      <w:proofErr w:type="spellStart"/>
+      <w:r>
+        <w:t>dari</w:t>
+      </w:r>
+      <w:proofErr w:type="spellEnd"/>
+      <w:r>
+        <w:t xml:space="preserve"> </w:t>
+      </w:r>
+      <w:proofErr w:type="spellStart"/>
+      <w:r>
+        <w:t>mongodb</w:t>
+      </w:r>
+      <w:proofErr w:type="spellEnd"/>
+    </w:p>
+    <w:p>
+      <w:r>
+        <w:t xml:space="preserve">Hapus node module pada folder client </w:t>
+      </w:r>
+      <w:proofErr w:type="spellStart"/>
+      <w:r>
+        <w:t>jalankan</w:t>
+      </w:r>
+      <w:proofErr w:type="spellEnd"/>
+      <w:r>
+        <w:t xml:space="preserve"> </w:t>
+      </w:r>
+      <w:proofErr w:type="spellStart"/>
+      <w:r>
+        <w:t>perintah</w:t>
+      </w:r>
+      <w:proofErr w:type="spellEnd"/>
+      <w:r>
+        <w:t xml:space="preserve"> </w:t>
+      </w:r>
+      <w:proofErr w:type="spellStart"/>
+      <w:r>
+        <w:t>berikut</w:t>
+      </w:r>
+      <w:proofErr w:type="spellEnd"/>
+    </w:p>
+    <w:p>
+      <w:proofErr w:type="spellStart"/>
+      <w:r>
+        <w:t>npm</w:t>
+      </w:r>
+      <w:proofErr w:type="spellEnd"/>
+      <w:r>
+        <w:t xml:space="preserve"> install react@16.8.6 react-dom@16.8.6 @apollo/react-hooks@3.1.3 apollo-client@2.6.4 apollo-cache-inmemory@1.6.3 apollo-link-http@1.5.16 graphql@14.5.8 graphql-tag@2.10.1 react-router-dom@5.1.2 semantic-ui-css@2.4.1 semantic-ui-react@0.88.1 --save-exact --legacy-peer-deps</w:t>
       </w:r>
     </w:p>
     <w:p>
@@ -1354,10 +2290,24 @@
       </w:r>
     </w:p>
     <w:p>
-      <w:r>
-        <w:t>npm install moment@2.24.0 --legacy-peer-deps</w:t>
-      </w:r>
-    </w:p>
+      <w:proofErr w:type="spellStart"/>
+      <w:r>
+        <w:t>npm</w:t>
+      </w:r>
+      <w:proofErr w:type="spellEnd"/>
+      <w:r>
+        <w:t xml:space="preserve"> install moment@2.24.0 --legacy-peer-deps</w:t>
+      </w:r>
+    </w:p>
+    <w:p>
+      <w:pPr>
+        <w:pStyle w:val="Heading2"/>
+      </w:pPr>
+      <w:r>
+        <w:t>Login and register page</w:t>
+      </w:r>
+    </w:p>
+    <w:p/>
     <w:sectPr>
       <w:pgSz w:w="11906" w:h="16838"/>
       <w:pgMar w:top="1440" w:right="1440" w:bottom="1440" w:left="1440" w:header="708" w:footer="708" w:gutter="0"/>

</xml_diff>